<commit_message>
Acceptance criteria for user stories were added
</commit_message>
<xml_diff>
--- a/Project SDST.docx
+++ b/Project SDST.docx
@@ -1,6 +1,6 @@
 
 <file path=word/document.xml><?xml version="1.0" encoding="utf-8"?>
-<w:document xmlns:wpc="http://schemas.microsoft.com/office/word/2010/wordprocessingCanvas" xmlns:mc="http://schemas.openxmlformats.org/markup-compatibility/2006" xmlns:o="urn:schemas-microsoft-com:office:office" xmlns:r="http://schemas.openxmlformats.org/officeDocument/2006/relationships" xmlns:m="http://schemas.openxmlformats.org/officeDocument/2006/math" xmlns:v="urn:schemas-microsoft-com:vml" xmlns:wp14="http://schemas.microsoft.com/office/word/2010/wordprocessingDrawing" xmlns:wp="http://schemas.openxmlformats.org/drawingml/2006/wordprocessingDrawing" xmlns:w10="urn:schemas-microsoft-com:office:word" xmlns:w="http://schemas.openxmlformats.org/wordprocessingml/2006/main" xmlns:w14="http://schemas.microsoft.com/office/word/2010/wordml" xmlns:wpg="http://schemas.microsoft.com/office/word/2010/wordprocessingGroup" xmlns:wpi="http://schemas.microsoft.com/office/word/2010/wordprocessingInk" xmlns:wne="http://schemas.microsoft.com/office/word/2006/wordml" xmlns:wps="http://schemas.microsoft.com/office/word/2010/wordprocessingShape" mc:Ignorable="w14 wp14">
+<w:document xmlns:wpc="http://schemas.microsoft.com/office/word/2010/wordprocessingCanvas" xmlns:cx="http://schemas.microsoft.com/office/drawing/2014/chartex" xmlns:cx1="http://schemas.microsoft.com/office/drawing/2015/9/8/chartex" xmlns:cx2="http://schemas.microsoft.com/office/drawing/2015/10/21/chartex" xmlns:cx3="http://schemas.microsoft.com/office/drawing/2016/5/9/chartex" xmlns:cx4="http://schemas.microsoft.com/office/drawing/2016/5/10/chartex" xmlns:cx5="http://schemas.microsoft.com/office/drawing/2016/5/11/chartex" xmlns:cx6="http://schemas.microsoft.com/office/drawing/2016/5/12/chartex" xmlns:cx7="http://schemas.microsoft.com/office/drawing/2016/5/13/chartex" xmlns:cx8="http://schemas.microsoft.com/office/drawing/2016/5/14/chartex" xmlns:mc="http://schemas.openxmlformats.org/markup-compatibility/2006" xmlns:aink="http://schemas.microsoft.com/office/drawing/2016/ink" xmlns:am3d="http://schemas.microsoft.com/office/drawing/2017/model3d" xmlns:o="urn:schemas-microsoft-com:office:office" xmlns:oel="http://schemas.microsoft.com/office/2019/extlst" xmlns:r="http://schemas.openxmlformats.org/officeDocument/2006/relationships" xmlns:m="http://schemas.openxmlformats.org/officeDocument/2006/math" xmlns:v="urn:schemas-microsoft-com:vml" xmlns:wp14="http://schemas.microsoft.com/office/word/2010/wordprocessingDrawing" xmlns:wp="http://schemas.openxmlformats.org/drawingml/2006/wordprocessingDrawing" xmlns:w10="urn:schemas-microsoft-com:office:word" xmlns:w="http://schemas.openxmlformats.org/wordprocessingml/2006/main" xmlns:w14="http://schemas.microsoft.com/office/word/2010/wordml" xmlns:w15="http://schemas.microsoft.com/office/word/2012/wordml" xmlns:w16cex="http://schemas.microsoft.com/office/word/2018/wordml/cex" xmlns:w16cid="http://schemas.microsoft.com/office/word/2016/wordml/cid" xmlns:w16="http://schemas.microsoft.com/office/word/2018/wordml" xmlns:w16du="http://schemas.microsoft.com/office/word/2023/wordml/word16du" xmlns:w16sdtdh="http://schemas.microsoft.com/office/word/2020/wordml/sdtdatahash" xmlns:w16se="http://schemas.microsoft.com/office/word/2015/wordml/symex" xmlns:wpg="http://schemas.microsoft.com/office/word/2010/wordprocessingGroup" xmlns:wpi="http://schemas.microsoft.com/office/word/2010/wordprocessingInk" xmlns:wne="http://schemas.microsoft.com/office/word/2006/wordml" xmlns:wps="http://schemas.microsoft.com/office/word/2010/wordprocessingShape" mc:Ignorable="w14 w15 w16se w16cid w16 w16cex w16sdtdh w16du wp14">
   <w:body>
     <w:p>
       <w:pPr>
@@ -13,6 +13,17 @@
           <w:shd w:val="clear" w:color="auto" w:fill="FFFFFF"/>
         </w:rPr>
       </w:pPr>
+      <w:r>
+        <w:rPr>
+          <w:rFonts w:ascii="Arial" w:eastAsia="Arial" w:hAnsi="Arial" w:cs="Arial"/>
+          <w:b/>
+          <w:color w:val="C00000"/>
+          <w:sz w:val="40"/>
+          <w:shd w:val="clear" w:color="auto" w:fill="FFFFFF"/>
+          <w:lang w:val="en-US"/>
+        </w:rPr>
+        <w:t>8</w:t>
+      </w:r>
       <w:r>
         <w:rPr>
           <w:rFonts w:ascii="Arial" w:eastAsia="Arial" w:hAnsi="Arial" w:cs="Arial"/>
@@ -4456,6 +4467,7 @@
           <w:p>
             <w:pPr>
               <w:spacing w:before="60" w:after="60" w:line="240" w:lineRule="auto"/>
+              <w:ind w:left="20"/>
               <w:rPr>
                 <w:rFonts w:ascii="Calibri" w:eastAsia="Calibri" w:hAnsi="Calibri" w:cs="Calibri"/>
                 <w:sz w:val="20"/>
@@ -4679,6 +4691,7 @@
           <w:p>
             <w:pPr>
               <w:spacing w:before="60" w:after="60" w:line="240" w:lineRule="auto"/>
+              <w:ind w:left="20"/>
               <w:rPr>
                 <w:rFonts w:ascii="Calibri" w:eastAsia="Calibri" w:hAnsi="Calibri" w:cs="Calibri"/>
                 <w:sz w:val="20"/>
@@ -4910,6 +4923,7 @@
           <w:p>
             <w:pPr>
               <w:spacing w:before="60" w:after="60" w:line="240" w:lineRule="auto"/>
+              <w:ind w:left="20"/>
               <w:rPr>
                 <w:rFonts w:ascii="Calibri" w:eastAsia="Calibri" w:hAnsi="Calibri" w:cs="Calibri"/>
                 <w:sz w:val="20"/>
@@ -5132,6 +5146,7 @@
           <w:p>
             <w:pPr>
               <w:spacing w:before="60" w:after="60" w:line="240" w:lineRule="auto"/>
+              <w:ind w:left="20"/>
               <w:rPr>
                 <w:rFonts w:ascii="Calibri" w:hAnsi="Calibri" w:cs="Calibri"/>
                 <w:sz w:val="20"/>
@@ -5354,6 +5369,7 @@
           <w:p>
             <w:pPr>
               <w:spacing w:before="60" w:after="60" w:line="240" w:lineRule="auto"/>
+              <w:ind w:left="20"/>
               <w:rPr>
                 <w:rFonts w:ascii="Calibri" w:hAnsi="Calibri" w:cs="Calibri"/>
                 <w:sz w:val="20"/>
@@ -5585,6 +5601,7 @@
           <w:p>
             <w:pPr>
               <w:spacing w:before="60" w:after="60" w:line="240" w:lineRule="auto"/>
+              <w:ind w:left="20"/>
               <w:rPr>
                 <w:rFonts w:ascii="Calibri" w:hAnsi="Calibri" w:cs="Calibri"/>
                 <w:sz w:val="20"/>
@@ -5817,6 +5834,7 @@
           <w:p>
             <w:pPr>
               <w:spacing w:before="60" w:after="60" w:line="240" w:lineRule="auto"/>
+              <w:ind w:left="20"/>
               <w:rPr>
                 <w:rFonts w:ascii="Calibri" w:hAnsi="Calibri" w:cs="Calibri"/>
                 <w:sz w:val="20"/>
@@ -6038,6 +6056,7 @@
           <w:p>
             <w:pPr>
               <w:spacing w:before="60" w:after="60" w:line="240" w:lineRule="auto"/>
+              <w:ind w:left="20"/>
               <w:rPr>
                 <w:rFonts w:ascii="Calibri" w:eastAsia="Calibri" w:hAnsi="Calibri" w:cs="Calibri"/>
                 <w:sz w:val="20"/>
@@ -6261,6 +6280,7 @@
           <w:p>
             <w:pPr>
               <w:spacing w:before="60" w:after="60" w:line="240" w:lineRule="auto"/>
+              <w:ind w:left="20"/>
               <w:rPr>
                 <w:rFonts w:ascii="Calibri" w:eastAsia="Calibri" w:hAnsi="Calibri" w:cs="Calibri"/>
                 <w:sz w:val="20"/>
@@ -6484,6 +6504,7 @@
           <w:p>
             <w:pPr>
               <w:spacing w:before="60" w:after="60" w:line="240" w:lineRule="auto"/>
+              <w:ind w:left="20"/>
               <w:rPr>
                 <w:rFonts w:ascii="Calibri" w:eastAsia="Calibri" w:hAnsi="Calibri" w:cs="Calibri"/>
                 <w:sz w:val="20"/>
@@ -6703,6 +6724,7 @@
           <w:p>
             <w:pPr>
               <w:spacing w:before="60" w:after="60" w:line="240" w:lineRule="auto"/>
+              <w:ind w:left="20"/>
               <w:rPr>
                 <w:rFonts w:ascii="Calibri" w:eastAsia="Calibri" w:hAnsi="Calibri" w:cs="Calibri"/>
                 <w:sz w:val="20"/>
@@ -6926,38 +6948,21 @@
           <w:p>
             <w:pPr>
               <w:spacing w:before="60" w:after="60" w:line="240" w:lineRule="auto"/>
-              <w:rPr>
-                <w:rFonts w:ascii="Calibri" w:eastAsia="Calibri" w:hAnsi="Calibri" w:cs="Calibri"/>
-                <w:sz w:val="20"/>
-                <w:szCs w:val="22"/>
-              </w:rPr>
-            </w:pPr>
-            <w:r>
-              <w:rPr>
-                <w:rFonts w:ascii="Calibri" w:eastAsia="Calibri" w:hAnsi="Calibri" w:cs="Calibri"/>
-                <w:sz w:val="20"/>
-                <w:szCs w:val="22"/>
-                <w:lang w:val="en-US"/>
-              </w:rPr>
-              <w:t xml:space="preserve">As a Customer, </w:t>
-            </w:r>
-            <w:r>
-              <w:rPr>
-                <w:rFonts w:ascii="Calibri" w:eastAsia="Calibri" w:hAnsi="Calibri" w:cs="Calibri"/>
-                <w:sz w:val="20"/>
-                <w:szCs w:val="22"/>
-                <w:lang w:val="en-US"/>
-              </w:rPr>
-              <w:t>when I create a new project, I want to have templates for popular languages.</w:t>
-            </w:r>
-            <w:r>
-              <w:rPr>
-                <w:rFonts w:ascii="Calibri" w:eastAsia="Calibri" w:hAnsi="Calibri" w:cs="Calibri"/>
-                <w:sz w:val="20"/>
-                <w:szCs w:val="22"/>
-                <w:lang w:val="en-US"/>
-              </w:rPr>
-              <w:t xml:space="preserve"> </w:t>
+              <w:ind w:left="20"/>
+              <w:rPr>
+                <w:rFonts w:ascii="Calibri" w:eastAsia="Calibri" w:hAnsi="Calibri" w:cs="Calibri"/>
+                <w:sz w:val="20"/>
+                <w:szCs w:val="22"/>
+              </w:rPr>
+            </w:pPr>
+            <w:r>
+              <w:rPr>
+                <w:rFonts w:ascii="Calibri" w:eastAsia="Calibri" w:hAnsi="Calibri" w:cs="Calibri"/>
+                <w:sz w:val="20"/>
+                <w:szCs w:val="22"/>
+                <w:lang w:val="en-US"/>
+              </w:rPr>
+              <w:t xml:space="preserve">As a Customer, when I create a new project, I want to have templates for popular languages. </w:t>
             </w:r>
           </w:p>
         </w:tc>
@@ -7136,8 +7141,6 @@
                 <w:szCs w:val="20"/>
               </w:rPr>
             </w:pPr>
-            <w:bookmarkStart w:id="0" w:name="_GoBack"/>
-            <w:bookmarkEnd w:id="0"/>
           </w:p>
         </w:tc>
         <w:tc>
@@ -7158,6 +7161,7 @@
           <w:p>
             <w:pPr>
               <w:spacing w:before="60" w:after="60" w:line="240" w:lineRule="auto"/>
+              <w:ind w:left="20"/>
               <w:rPr>
                 <w:rFonts w:ascii="Calibri" w:eastAsia="Calibri" w:hAnsi="Calibri" w:cs="Calibri"/>
                 <w:sz w:val="20"/>
@@ -7348,6 +7352,7 @@
           <w:p>
             <w:pPr>
               <w:spacing w:before="60" w:after="60" w:line="240" w:lineRule="auto"/>
+              <w:ind w:left="20"/>
               <w:rPr>
                 <w:rFonts w:ascii="Calibri" w:eastAsia="Calibri" w:hAnsi="Calibri" w:cs="Calibri"/>
                 <w:sz w:val="20"/>
@@ -7539,1732 +7544,9 @@
           <w:p>
             <w:pPr>
               <w:spacing w:before="60" w:after="60" w:line="240" w:lineRule="auto"/>
-              <w:rPr>
-                <w:rFonts w:ascii="Calibri" w:eastAsia="Calibri" w:hAnsi="Calibri" w:cs="Calibri"/>
-                <w:sz w:val="20"/>
-                <w:szCs w:val="22"/>
-              </w:rPr>
-            </w:pPr>
-          </w:p>
-        </w:tc>
-        <w:tc>
-          <w:tcPr>
-            <w:tcW w:w="2633" w:type="dxa"/>
-            <w:tcBorders>
-              <w:top w:val="single" w:sz="0" w:space="0" w:color="000000"/>
-              <w:left w:val="single" w:sz="0" w:space="0" w:color="000000"/>
-              <w:bottom w:val="single" w:sz="0" w:space="0" w:color="000000"/>
-              <w:right w:val="single" w:sz="0" w:space="0" w:color="000000"/>
-            </w:tcBorders>
-            <w:shd w:val="clear" w:color="auto" w:fill="auto"/>
-            <w:tcMar>
-              <w:left w:w="0" w:type="dxa"/>
-              <w:right w:w="0" w:type="dxa"/>
-            </w:tcMar>
-            <w:vAlign w:val="center"/>
-          </w:tcPr>
-          <w:p>
-            <w:pPr>
-              <w:spacing w:before="60" w:after="60" w:line="240" w:lineRule="auto"/>
-              <w:jc w:val="center"/>
-              <w:rPr>
-                <w:rFonts w:ascii="Calibri" w:eastAsia="Calibri" w:hAnsi="Calibri" w:cs="Calibri"/>
-                <w:sz w:val="20"/>
-                <w:szCs w:val="22"/>
-              </w:rPr>
-            </w:pPr>
-          </w:p>
-        </w:tc>
-        <w:tc>
-          <w:tcPr>
-            <w:tcW w:w="981" w:type="dxa"/>
-            <w:tcBorders>
-              <w:top w:val="single" w:sz="0" w:space="0" w:color="000000"/>
-              <w:left w:val="single" w:sz="0" w:space="0" w:color="000000"/>
-              <w:bottom w:val="single" w:sz="0" w:space="0" w:color="000000"/>
-              <w:right w:val="single" w:sz="0" w:space="0" w:color="000000"/>
-            </w:tcBorders>
-            <w:shd w:val="clear" w:color="auto" w:fill="auto"/>
-            <w:tcMar>
-              <w:left w:w="0" w:type="dxa"/>
-              <w:right w:w="0" w:type="dxa"/>
-            </w:tcMar>
-            <w:vAlign w:val="center"/>
-          </w:tcPr>
-          <w:p>
-            <w:pPr>
-              <w:spacing w:before="60" w:after="60" w:line="240" w:lineRule="auto"/>
-              <w:jc w:val="center"/>
-              <w:rPr>
-                <w:rFonts w:ascii="Calibri" w:eastAsia="Calibri" w:hAnsi="Calibri" w:cs="Calibri"/>
-                <w:sz w:val="20"/>
-                <w:szCs w:val="22"/>
-              </w:rPr>
-            </w:pPr>
-          </w:p>
-        </w:tc>
-        <w:tc>
-          <w:tcPr>
-            <w:tcW w:w="982" w:type="dxa"/>
-            <w:tcBorders>
-              <w:top w:val="single" w:sz="0" w:space="0" w:color="000000"/>
-              <w:left w:val="single" w:sz="0" w:space="0" w:color="000000"/>
-              <w:bottom w:val="single" w:sz="0" w:space="0" w:color="000000"/>
-              <w:right w:val="single" w:sz="0" w:space="0" w:color="000000"/>
-            </w:tcBorders>
-            <w:vAlign w:val="center"/>
-          </w:tcPr>
-          <w:p>
-            <w:pPr>
-              <w:spacing w:before="60" w:after="60" w:line="240" w:lineRule="auto"/>
-              <w:jc w:val="center"/>
-              <w:rPr>
-                <w:rFonts w:ascii="Calibri" w:eastAsia="Calibri" w:hAnsi="Calibri" w:cs="Calibri"/>
-                <w:sz w:val="20"/>
-                <w:szCs w:val="22"/>
-              </w:rPr>
-            </w:pPr>
-          </w:p>
-        </w:tc>
-        <w:tc>
-          <w:tcPr>
-            <w:tcW w:w="967" w:type="dxa"/>
-            <w:tcBorders>
-              <w:top w:val="single" w:sz="0" w:space="0" w:color="000000"/>
-              <w:left w:val="single" w:sz="0" w:space="0" w:color="000000"/>
-              <w:bottom w:val="single" w:sz="0" w:space="0" w:color="000000"/>
-              <w:right w:val="single" w:sz="0" w:space="0" w:color="000000"/>
-            </w:tcBorders>
-            <w:vAlign w:val="center"/>
-          </w:tcPr>
-          <w:p>
-            <w:pPr>
-              <w:spacing w:before="60" w:after="60" w:line="240" w:lineRule="auto"/>
-              <w:jc w:val="center"/>
-              <w:rPr>
-                <w:rFonts w:ascii="Calibri" w:eastAsia="Calibri" w:hAnsi="Calibri" w:cs="Calibri"/>
-                <w:sz w:val="20"/>
-                <w:szCs w:val="22"/>
-              </w:rPr>
-            </w:pPr>
-          </w:p>
-        </w:tc>
-      </w:tr>
-      <w:tr>
-        <w:trPr>
-          <w:trHeight w:val="398"/>
-        </w:trPr>
-        <w:tc>
-          <w:tcPr>
-            <w:tcW w:w="964" w:type="dxa"/>
-            <w:tcBorders>
-              <w:top w:val="single" w:sz="0" w:space="0" w:color="000000"/>
-              <w:left w:val="single" w:sz="0" w:space="0" w:color="000000"/>
-              <w:bottom w:val="single" w:sz="0" w:space="0" w:color="000000"/>
-              <w:right w:val="single" w:sz="0" w:space="0" w:color="000000"/>
-            </w:tcBorders>
-            <w:shd w:val="clear" w:color="auto" w:fill="auto"/>
-            <w:tcMar>
-              <w:left w:w="0" w:type="dxa"/>
-              <w:right w:w="0" w:type="dxa"/>
-            </w:tcMar>
-            <w:vAlign w:val="center"/>
-          </w:tcPr>
-          <w:p>
-            <w:pPr>
-              <w:spacing w:before="60" w:after="60" w:line="240" w:lineRule="auto"/>
-              <w:jc w:val="center"/>
-              <w:rPr>
-                <w:rFonts w:ascii="Calibri" w:eastAsia="Arial" w:hAnsi="Calibri" w:cs="Calibri"/>
-                <w:sz w:val="18"/>
-                <w:szCs w:val="18"/>
-                <w:lang w:val="en-US"/>
-              </w:rPr>
-            </w:pPr>
-          </w:p>
-        </w:tc>
-        <w:tc>
-          <w:tcPr>
-            <w:tcW w:w="1000" w:type="dxa"/>
-            <w:tcBorders>
-              <w:top w:val="single" w:sz="0" w:space="0" w:color="000000"/>
-              <w:left w:val="single" w:sz="0" w:space="0" w:color="000000"/>
-              <w:bottom w:val="single" w:sz="0" w:space="0" w:color="000000"/>
-              <w:right w:val="single" w:sz="0" w:space="0" w:color="000000"/>
-            </w:tcBorders>
-            <w:shd w:val="clear" w:color="auto" w:fill="auto"/>
-            <w:tcMar>
-              <w:left w:w="0" w:type="dxa"/>
-              <w:right w:w="0" w:type="dxa"/>
-            </w:tcMar>
-            <w:vAlign w:val="center"/>
-          </w:tcPr>
-          <w:p>
-            <w:pPr>
-              <w:spacing w:before="60" w:after="60" w:line="240" w:lineRule="auto"/>
-              <w:jc w:val="center"/>
-              <w:rPr>
-                <w:rFonts w:ascii="Calibri" w:eastAsia="Calibri" w:hAnsi="Calibri" w:cs="Calibri"/>
-                <w:sz w:val="20"/>
-                <w:szCs w:val="20"/>
-              </w:rPr>
-            </w:pPr>
-          </w:p>
-        </w:tc>
-        <w:tc>
-          <w:tcPr>
-            <w:tcW w:w="7621" w:type="dxa"/>
-            <w:tcBorders>
-              <w:top w:val="single" w:sz="0" w:space="0" w:color="000000"/>
-              <w:left w:val="single" w:sz="0" w:space="0" w:color="000000"/>
-              <w:bottom w:val="single" w:sz="0" w:space="0" w:color="000000"/>
-              <w:right w:val="single" w:sz="0" w:space="0" w:color="000000"/>
-            </w:tcBorders>
-            <w:shd w:val="clear" w:color="auto" w:fill="auto"/>
-            <w:tcMar>
-              <w:left w:w="0" w:type="dxa"/>
-              <w:right w:w="0" w:type="dxa"/>
-            </w:tcMar>
-            <w:vAlign w:val="center"/>
-          </w:tcPr>
-          <w:p>
-            <w:pPr>
-              <w:spacing w:before="60" w:after="60" w:line="240" w:lineRule="auto"/>
-              <w:rPr>
-                <w:rFonts w:ascii="Calibri" w:eastAsia="Calibri" w:hAnsi="Calibri" w:cs="Calibri"/>
-                <w:sz w:val="20"/>
-                <w:szCs w:val="22"/>
-              </w:rPr>
-            </w:pPr>
-          </w:p>
-        </w:tc>
-        <w:tc>
-          <w:tcPr>
-            <w:tcW w:w="2633" w:type="dxa"/>
-            <w:tcBorders>
-              <w:top w:val="single" w:sz="0" w:space="0" w:color="000000"/>
-              <w:left w:val="single" w:sz="0" w:space="0" w:color="000000"/>
-              <w:bottom w:val="single" w:sz="0" w:space="0" w:color="000000"/>
-              <w:right w:val="single" w:sz="0" w:space="0" w:color="000000"/>
-            </w:tcBorders>
-            <w:shd w:val="clear" w:color="auto" w:fill="auto"/>
-            <w:tcMar>
-              <w:left w:w="0" w:type="dxa"/>
-              <w:right w:w="0" w:type="dxa"/>
-            </w:tcMar>
-            <w:vAlign w:val="center"/>
-          </w:tcPr>
-          <w:p>
-            <w:pPr>
-              <w:spacing w:before="60" w:after="60" w:line="240" w:lineRule="auto"/>
-              <w:jc w:val="center"/>
-              <w:rPr>
-                <w:rFonts w:ascii="Calibri" w:eastAsia="Calibri" w:hAnsi="Calibri" w:cs="Calibri"/>
-                <w:sz w:val="20"/>
-                <w:szCs w:val="22"/>
-              </w:rPr>
-            </w:pPr>
-          </w:p>
-        </w:tc>
-        <w:tc>
-          <w:tcPr>
-            <w:tcW w:w="981" w:type="dxa"/>
-            <w:tcBorders>
-              <w:top w:val="single" w:sz="0" w:space="0" w:color="000000"/>
-              <w:left w:val="single" w:sz="0" w:space="0" w:color="000000"/>
-              <w:bottom w:val="single" w:sz="0" w:space="0" w:color="000000"/>
-              <w:right w:val="single" w:sz="0" w:space="0" w:color="000000"/>
-            </w:tcBorders>
-            <w:shd w:val="clear" w:color="auto" w:fill="auto"/>
-            <w:tcMar>
-              <w:left w:w="0" w:type="dxa"/>
-              <w:right w:w="0" w:type="dxa"/>
-            </w:tcMar>
-            <w:vAlign w:val="center"/>
-          </w:tcPr>
-          <w:p>
-            <w:pPr>
-              <w:spacing w:before="60" w:after="60" w:line="240" w:lineRule="auto"/>
-              <w:jc w:val="center"/>
-              <w:rPr>
-                <w:rFonts w:ascii="Calibri" w:eastAsia="Calibri" w:hAnsi="Calibri" w:cs="Calibri"/>
-                <w:sz w:val="20"/>
-                <w:szCs w:val="22"/>
-              </w:rPr>
-            </w:pPr>
-          </w:p>
-        </w:tc>
-        <w:tc>
-          <w:tcPr>
-            <w:tcW w:w="982" w:type="dxa"/>
-            <w:tcBorders>
-              <w:top w:val="single" w:sz="0" w:space="0" w:color="000000"/>
-              <w:left w:val="single" w:sz="0" w:space="0" w:color="000000"/>
-              <w:bottom w:val="single" w:sz="0" w:space="0" w:color="000000"/>
-              <w:right w:val="single" w:sz="0" w:space="0" w:color="000000"/>
-            </w:tcBorders>
-            <w:vAlign w:val="center"/>
-          </w:tcPr>
-          <w:p>
-            <w:pPr>
-              <w:spacing w:before="60" w:after="60" w:line="240" w:lineRule="auto"/>
-              <w:jc w:val="center"/>
-              <w:rPr>
-                <w:rFonts w:ascii="Calibri" w:eastAsia="Calibri" w:hAnsi="Calibri" w:cs="Calibri"/>
-                <w:sz w:val="20"/>
-                <w:szCs w:val="22"/>
-              </w:rPr>
-            </w:pPr>
-          </w:p>
-        </w:tc>
-        <w:tc>
-          <w:tcPr>
-            <w:tcW w:w="967" w:type="dxa"/>
-            <w:tcBorders>
-              <w:top w:val="single" w:sz="0" w:space="0" w:color="000000"/>
-              <w:left w:val="single" w:sz="0" w:space="0" w:color="000000"/>
-              <w:bottom w:val="single" w:sz="0" w:space="0" w:color="000000"/>
-              <w:right w:val="single" w:sz="0" w:space="0" w:color="000000"/>
-            </w:tcBorders>
-            <w:vAlign w:val="center"/>
-          </w:tcPr>
-          <w:p>
-            <w:pPr>
-              <w:spacing w:before="60" w:after="60" w:line="240" w:lineRule="auto"/>
-              <w:jc w:val="center"/>
-              <w:rPr>
-                <w:rFonts w:ascii="Calibri" w:eastAsia="Calibri" w:hAnsi="Calibri" w:cs="Calibri"/>
-                <w:sz w:val="20"/>
-                <w:szCs w:val="22"/>
-              </w:rPr>
-            </w:pPr>
-          </w:p>
-        </w:tc>
-      </w:tr>
-      <w:tr>
-        <w:trPr>
-          <w:trHeight w:val="146"/>
-        </w:trPr>
-        <w:tc>
-          <w:tcPr>
-            <w:tcW w:w="964" w:type="dxa"/>
-            <w:tcBorders>
-              <w:top w:val="single" w:sz="0" w:space="0" w:color="000000"/>
-              <w:left w:val="single" w:sz="0" w:space="0" w:color="000000"/>
-              <w:bottom w:val="single" w:sz="0" w:space="0" w:color="000000"/>
-              <w:right w:val="single" w:sz="0" w:space="0" w:color="000000"/>
-            </w:tcBorders>
-            <w:shd w:val="clear" w:color="auto" w:fill="auto"/>
-            <w:tcMar>
-              <w:left w:w="0" w:type="dxa"/>
-              <w:right w:w="0" w:type="dxa"/>
-            </w:tcMar>
-            <w:vAlign w:val="center"/>
-          </w:tcPr>
-          <w:p>
-            <w:pPr>
-              <w:spacing w:before="60" w:after="60" w:line="240" w:lineRule="auto"/>
-              <w:jc w:val="center"/>
-              <w:rPr>
-                <w:rFonts w:ascii="Calibri" w:eastAsia="Arial" w:hAnsi="Calibri" w:cs="Calibri"/>
-                <w:sz w:val="18"/>
-                <w:szCs w:val="18"/>
-                <w:lang w:val="en-US"/>
-              </w:rPr>
-            </w:pPr>
-          </w:p>
-        </w:tc>
-        <w:tc>
-          <w:tcPr>
-            <w:tcW w:w="1000" w:type="dxa"/>
-            <w:tcBorders>
-              <w:top w:val="single" w:sz="0" w:space="0" w:color="000000"/>
-              <w:left w:val="single" w:sz="0" w:space="0" w:color="000000"/>
-              <w:bottom w:val="single" w:sz="0" w:space="0" w:color="000000"/>
-              <w:right w:val="single" w:sz="0" w:space="0" w:color="000000"/>
-            </w:tcBorders>
-            <w:shd w:val="clear" w:color="auto" w:fill="auto"/>
-            <w:tcMar>
-              <w:left w:w="0" w:type="dxa"/>
-              <w:right w:w="0" w:type="dxa"/>
-            </w:tcMar>
-            <w:vAlign w:val="center"/>
-          </w:tcPr>
-          <w:p>
-            <w:pPr>
-              <w:spacing w:before="60" w:after="60" w:line="240" w:lineRule="auto"/>
-              <w:jc w:val="center"/>
-              <w:rPr>
-                <w:rFonts w:ascii="Calibri" w:eastAsia="Calibri" w:hAnsi="Calibri" w:cs="Calibri"/>
-                <w:sz w:val="20"/>
-                <w:szCs w:val="20"/>
-              </w:rPr>
-            </w:pPr>
-          </w:p>
-        </w:tc>
-        <w:tc>
-          <w:tcPr>
-            <w:tcW w:w="7621" w:type="dxa"/>
-            <w:tcBorders>
-              <w:top w:val="single" w:sz="0" w:space="0" w:color="000000"/>
-              <w:left w:val="single" w:sz="0" w:space="0" w:color="000000"/>
-              <w:bottom w:val="single" w:sz="0" w:space="0" w:color="000000"/>
-              <w:right w:val="single" w:sz="0" w:space="0" w:color="000000"/>
-            </w:tcBorders>
-            <w:shd w:val="clear" w:color="auto" w:fill="auto"/>
-            <w:tcMar>
-              <w:left w:w="0" w:type="dxa"/>
-              <w:right w:w="0" w:type="dxa"/>
-            </w:tcMar>
-            <w:vAlign w:val="center"/>
-          </w:tcPr>
-          <w:p>
-            <w:pPr>
-              <w:spacing w:before="60" w:after="60" w:line="240" w:lineRule="auto"/>
-              <w:rPr>
-                <w:rFonts w:ascii="Calibri" w:eastAsia="Calibri" w:hAnsi="Calibri" w:cs="Calibri"/>
-                <w:sz w:val="20"/>
-                <w:szCs w:val="22"/>
-              </w:rPr>
-            </w:pPr>
-          </w:p>
-        </w:tc>
-        <w:tc>
-          <w:tcPr>
-            <w:tcW w:w="2633" w:type="dxa"/>
-            <w:tcBorders>
-              <w:top w:val="single" w:sz="0" w:space="0" w:color="000000"/>
-              <w:left w:val="single" w:sz="0" w:space="0" w:color="000000"/>
-              <w:bottom w:val="single" w:sz="0" w:space="0" w:color="000000"/>
-              <w:right w:val="single" w:sz="0" w:space="0" w:color="000000"/>
-            </w:tcBorders>
-            <w:shd w:val="clear" w:color="auto" w:fill="auto"/>
-            <w:tcMar>
-              <w:left w:w="0" w:type="dxa"/>
-              <w:right w:w="0" w:type="dxa"/>
-            </w:tcMar>
-            <w:vAlign w:val="center"/>
-          </w:tcPr>
-          <w:p>
-            <w:pPr>
-              <w:spacing w:before="60" w:after="60" w:line="240" w:lineRule="auto"/>
-              <w:jc w:val="center"/>
-              <w:rPr>
-                <w:rFonts w:ascii="Calibri" w:eastAsia="Calibri" w:hAnsi="Calibri" w:cs="Calibri"/>
-                <w:sz w:val="20"/>
-                <w:szCs w:val="22"/>
-              </w:rPr>
-            </w:pPr>
-          </w:p>
-        </w:tc>
-        <w:tc>
-          <w:tcPr>
-            <w:tcW w:w="981" w:type="dxa"/>
-            <w:tcBorders>
-              <w:top w:val="single" w:sz="0" w:space="0" w:color="000000"/>
-              <w:left w:val="single" w:sz="0" w:space="0" w:color="000000"/>
-              <w:bottom w:val="single" w:sz="0" w:space="0" w:color="000000"/>
-              <w:right w:val="single" w:sz="0" w:space="0" w:color="000000"/>
-            </w:tcBorders>
-            <w:shd w:val="clear" w:color="auto" w:fill="auto"/>
-            <w:tcMar>
-              <w:left w:w="0" w:type="dxa"/>
-              <w:right w:w="0" w:type="dxa"/>
-            </w:tcMar>
-            <w:vAlign w:val="center"/>
-          </w:tcPr>
-          <w:p>
-            <w:pPr>
-              <w:spacing w:before="60" w:after="60" w:line="240" w:lineRule="auto"/>
-              <w:jc w:val="center"/>
-              <w:rPr>
-                <w:rFonts w:ascii="Calibri" w:eastAsia="Calibri" w:hAnsi="Calibri" w:cs="Calibri"/>
-                <w:sz w:val="20"/>
-                <w:szCs w:val="22"/>
-              </w:rPr>
-            </w:pPr>
-          </w:p>
-        </w:tc>
-        <w:tc>
-          <w:tcPr>
-            <w:tcW w:w="982" w:type="dxa"/>
-            <w:tcBorders>
-              <w:top w:val="single" w:sz="0" w:space="0" w:color="000000"/>
-              <w:left w:val="single" w:sz="0" w:space="0" w:color="000000"/>
-              <w:bottom w:val="single" w:sz="0" w:space="0" w:color="000000"/>
-              <w:right w:val="single" w:sz="0" w:space="0" w:color="000000"/>
-            </w:tcBorders>
-            <w:vAlign w:val="center"/>
-          </w:tcPr>
-          <w:p>
-            <w:pPr>
-              <w:spacing w:before="60" w:after="60" w:line="240" w:lineRule="auto"/>
-              <w:jc w:val="center"/>
-              <w:rPr>
-                <w:rFonts w:ascii="Calibri" w:eastAsia="Calibri" w:hAnsi="Calibri" w:cs="Calibri"/>
-                <w:sz w:val="20"/>
-                <w:szCs w:val="22"/>
-              </w:rPr>
-            </w:pPr>
-          </w:p>
-        </w:tc>
-        <w:tc>
-          <w:tcPr>
-            <w:tcW w:w="967" w:type="dxa"/>
-            <w:tcBorders>
-              <w:top w:val="single" w:sz="0" w:space="0" w:color="000000"/>
-              <w:left w:val="single" w:sz="0" w:space="0" w:color="000000"/>
-              <w:bottom w:val="single" w:sz="0" w:space="0" w:color="000000"/>
-              <w:right w:val="single" w:sz="0" w:space="0" w:color="000000"/>
-            </w:tcBorders>
-            <w:vAlign w:val="center"/>
-          </w:tcPr>
-          <w:p>
-            <w:pPr>
-              <w:spacing w:before="60" w:after="60" w:line="240" w:lineRule="auto"/>
-              <w:jc w:val="center"/>
-              <w:rPr>
-                <w:rFonts w:ascii="Calibri" w:eastAsia="Calibri" w:hAnsi="Calibri" w:cs="Calibri"/>
-                <w:sz w:val="20"/>
-                <w:szCs w:val="22"/>
-              </w:rPr>
-            </w:pPr>
-          </w:p>
-        </w:tc>
-      </w:tr>
-      <w:tr>
-        <w:trPr>
-          <w:trHeight w:val="146"/>
-        </w:trPr>
-        <w:tc>
-          <w:tcPr>
-            <w:tcW w:w="964" w:type="dxa"/>
-            <w:tcBorders>
-              <w:top w:val="single" w:sz="0" w:space="0" w:color="000000"/>
-              <w:left w:val="single" w:sz="0" w:space="0" w:color="000000"/>
-              <w:bottom w:val="single" w:sz="0" w:space="0" w:color="000000"/>
-              <w:right w:val="single" w:sz="0" w:space="0" w:color="000000"/>
-            </w:tcBorders>
-            <w:shd w:val="clear" w:color="auto" w:fill="auto"/>
-            <w:tcMar>
-              <w:left w:w="0" w:type="dxa"/>
-              <w:right w:w="0" w:type="dxa"/>
-            </w:tcMar>
-            <w:vAlign w:val="center"/>
-          </w:tcPr>
-          <w:p>
-            <w:pPr>
-              <w:spacing w:before="60" w:after="60" w:line="240" w:lineRule="auto"/>
-              <w:jc w:val="center"/>
-              <w:rPr>
-                <w:rFonts w:ascii="Calibri" w:eastAsia="Arial" w:hAnsi="Calibri" w:cs="Calibri"/>
-                <w:sz w:val="18"/>
-                <w:szCs w:val="18"/>
-                <w:lang w:val="en-US"/>
-              </w:rPr>
-            </w:pPr>
-          </w:p>
-        </w:tc>
-        <w:tc>
-          <w:tcPr>
-            <w:tcW w:w="1000" w:type="dxa"/>
-            <w:tcBorders>
-              <w:top w:val="single" w:sz="0" w:space="0" w:color="000000"/>
-              <w:left w:val="single" w:sz="0" w:space="0" w:color="000000"/>
-              <w:bottom w:val="single" w:sz="0" w:space="0" w:color="000000"/>
-              <w:right w:val="single" w:sz="0" w:space="0" w:color="000000"/>
-            </w:tcBorders>
-            <w:shd w:val="clear" w:color="auto" w:fill="auto"/>
-            <w:tcMar>
-              <w:left w:w="0" w:type="dxa"/>
-              <w:right w:w="0" w:type="dxa"/>
-            </w:tcMar>
-            <w:vAlign w:val="center"/>
-          </w:tcPr>
-          <w:p>
-            <w:pPr>
-              <w:spacing w:before="60" w:after="60" w:line="240" w:lineRule="auto"/>
-              <w:jc w:val="center"/>
-              <w:rPr>
-                <w:rFonts w:ascii="Calibri" w:eastAsia="Calibri" w:hAnsi="Calibri" w:cs="Calibri"/>
-                <w:sz w:val="20"/>
-                <w:szCs w:val="20"/>
-              </w:rPr>
-            </w:pPr>
-          </w:p>
-        </w:tc>
-        <w:tc>
-          <w:tcPr>
-            <w:tcW w:w="7621" w:type="dxa"/>
-            <w:tcBorders>
-              <w:top w:val="single" w:sz="0" w:space="0" w:color="000000"/>
-              <w:left w:val="single" w:sz="0" w:space="0" w:color="000000"/>
-              <w:bottom w:val="single" w:sz="0" w:space="0" w:color="000000"/>
-              <w:right w:val="single" w:sz="0" w:space="0" w:color="000000"/>
-            </w:tcBorders>
-            <w:shd w:val="clear" w:color="auto" w:fill="auto"/>
-            <w:tcMar>
-              <w:left w:w="0" w:type="dxa"/>
-              <w:right w:w="0" w:type="dxa"/>
-            </w:tcMar>
-            <w:vAlign w:val="center"/>
-          </w:tcPr>
-          <w:p>
-            <w:pPr>
-              <w:spacing w:before="60" w:after="60" w:line="240" w:lineRule="auto"/>
-              <w:rPr>
-                <w:rFonts w:ascii="Calibri" w:eastAsia="Calibri" w:hAnsi="Calibri" w:cs="Calibri"/>
-                <w:sz w:val="20"/>
-                <w:szCs w:val="22"/>
-              </w:rPr>
-            </w:pPr>
-          </w:p>
-        </w:tc>
-        <w:tc>
-          <w:tcPr>
-            <w:tcW w:w="2633" w:type="dxa"/>
-            <w:tcBorders>
-              <w:top w:val="single" w:sz="0" w:space="0" w:color="000000"/>
-              <w:left w:val="single" w:sz="0" w:space="0" w:color="000000"/>
-              <w:bottom w:val="single" w:sz="0" w:space="0" w:color="000000"/>
-              <w:right w:val="single" w:sz="0" w:space="0" w:color="000000"/>
-            </w:tcBorders>
-            <w:shd w:val="clear" w:color="auto" w:fill="auto"/>
-            <w:tcMar>
-              <w:left w:w="0" w:type="dxa"/>
-              <w:right w:w="0" w:type="dxa"/>
-            </w:tcMar>
-            <w:vAlign w:val="center"/>
-          </w:tcPr>
-          <w:p>
-            <w:pPr>
-              <w:spacing w:before="60" w:after="60" w:line="240" w:lineRule="auto"/>
-              <w:jc w:val="center"/>
-              <w:rPr>
-                <w:rFonts w:ascii="Calibri" w:eastAsia="Calibri" w:hAnsi="Calibri" w:cs="Calibri"/>
-                <w:sz w:val="20"/>
-                <w:szCs w:val="22"/>
-              </w:rPr>
-            </w:pPr>
-          </w:p>
-        </w:tc>
-        <w:tc>
-          <w:tcPr>
-            <w:tcW w:w="981" w:type="dxa"/>
-            <w:tcBorders>
-              <w:top w:val="single" w:sz="0" w:space="0" w:color="000000"/>
-              <w:left w:val="single" w:sz="0" w:space="0" w:color="000000"/>
-              <w:bottom w:val="single" w:sz="0" w:space="0" w:color="000000"/>
-              <w:right w:val="single" w:sz="0" w:space="0" w:color="000000"/>
-            </w:tcBorders>
-            <w:shd w:val="clear" w:color="auto" w:fill="auto"/>
-            <w:tcMar>
-              <w:left w:w="0" w:type="dxa"/>
-              <w:right w:w="0" w:type="dxa"/>
-            </w:tcMar>
-            <w:vAlign w:val="center"/>
-          </w:tcPr>
-          <w:p>
-            <w:pPr>
-              <w:spacing w:before="60" w:after="60" w:line="240" w:lineRule="auto"/>
-              <w:jc w:val="center"/>
-              <w:rPr>
-                <w:rFonts w:ascii="Calibri" w:eastAsia="Calibri" w:hAnsi="Calibri" w:cs="Calibri"/>
-                <w:sz w:val="20"/>
-                <w:szCs w:val="22"/>
-              </w:rPr>
-            </w:pPr>
-          </w:p>
-        </w:tc>
-        <w:tc>
-          <w:tcPr>
-            <w:tcW w:w="982" w:type="dxa"/>
-            <w:tcBorders>
-              <w:top w:val="single" w:sz="0" w:space="0" w:color="000000"/>
-              <w:left w:val="single" w:sz="0" w:space="0" w:color="000000"/>
-              <w:bottom w:val="single" w:sz="0" w:space="0" w:color="000000"/>
-              <w:right w:val="single" w:sz="0" w:space="0" w:color="000000"/>
-            </w:tcBorders>
-            <w:vAlign w:val="center"/>
-          </w:tcPr>
-          <w:p>
-            <w:pPr>
-              <w:spacing w:before="60" w:after="60" w:line="240" w:lineRule="auto"/>
-              <w:jc w:val="center"/>
-              <w:rPr>
-                <w:rFonts w:ascii="Calibri" w:eastAsia="Calibri" w:hAnsi="Calibri" w:cs="Calibri"/>
-                <w:sz w:val="20"/>
-                <w:szCs w:val="22"/>
-              </w:rPr>
-            </w:pPr>
-          </w:p>
-        </w:tc>
-        <w:tc>
-          <w:tcPr>
-            <w:tcW w:w="967" w:type="dxa"/>
-            <w:tcBorders>
-              <w:top w:val="single" w:sz="0" w:space="0" w:color="000000"/>
-              <w:left w:val="single" w:sz="0" w:space="0" w:color="000000"/>
-              <w:bottom w:val="single" w:sz="0" w:space="0" w:color="000000"/>
-              <w:right w:val="single" w:sz="0" w:space="0" w:color="000000"/>
-            </w:tcBorders>
-            <w:vAlign w:val="center"/>
-          </w:tcPr>
-          <w:p>
-            <w:pPr>
-              <w:spacing w:before="60" w:after="60" w:line="240" w:lineRule="auto"/>
-              <w:jc w:val="center"/>
-              <w:rPr>
-                <w:rFonts w:ascii="Calibri" w:eastAsia="Calibri" w:hAnsi="Calibri" w:cs="Calibri"/>
-                <w:sz w:val="20"/>
-                <w:szCs w:val="22"/>
-              </w:rPr>
-            </w:pPr>
-          </w:p>
-        </w:tc>
-      </w:tr>
-      <w:tr>
-        <w:trPr>
-          <w:trHeight w:val="80"/>
-        </w:trPr>
-        <w:tc>
-          <w:tcPr>
-            <w:tcW w:w="964" w:type="dxa"/>
-            <w:tcBorders>
-              <w:top w:val="single" w:sz="0" w:space="0" w:color="000000"/>
-              <w:left w:val="single" w:sz="0" w:space="0" w:color="000000"/>
-              <w:bottom w:val="single" w:sz="0" w:space="0" w:color="000000"/>
-              <w:right w:val="single" w:sz="0" w:space="0" w:color="000000"/>
-            </w:tcBorders>
-            <w:shd w:val="clear" w:color="auto" w:fill="auto"/>
-            <w:tcMar>
-              <w:left w:w="0" w:type="dxa"/>
-              <w:right w:w="0" w:type="dxa"/>
-            </w:tcMar>
-            <w:vAlign w:val="center"/>
-          </w:tcPr>
-          <w:p>
-            <w:pPr>
-              <w:spacing w:before="60" w:after="60" w:line="240" w:lineRule="auto"/>
-              <w:jc w:val="center"/>
-              <w:rPr>
-                <w:rFonts w:ascii="Calibri" w:eastAsia="Arial" w:hAnsi="Calibri" w:cs="Calibri"/>
-                <w:sz w:val="18"/>
-                <w:szCs w:val="18"/>
-                <w:lang w:val="en-US"/>
-              </w:rPr>
-            </w:pPr>
-          </w:p>
-        </w:tc>
-        <w:tc>
-          <w:tcPr>
-            <w:tcW w:w="1000" w:type="dxa"/>
-            <w:tcBorders>
-              <w:top w:val="single" w:sz="0" w:space="0" w:color="000000"/>
-              <w:left w:val="single" w:sz="0" w:space="0" w:color="000000"/>
-              <w:bottom w:val="single" w:sz="0" w:space="0" w:color="000000"/>
-              <w:right w:val="single" w:sz="0" w:space="0" w:color="000000"/>
-            </w:tcBorders>
-            <w:shd w:val="clear" w:color="auto" w:fill="auto"/>
-            <w:tcMar>
-              <w:left w:w="0" w:type="dxa"/>
-              <w:right w:w="0" w:type="dxa"/>
-            </w:tcMar>
-            <w:vAlign w:val="center"/>
-          </w:tcPr>
-          <w:p>
-            <w:pPr>
-              <w:spacing w:before="60" w:after="60" w:line="240" w:lineRule="auto"/>
-              <w:jc w:val="center"/>
-              <w:rPr>
-                <w:rFonts w:ascii="Calibri" w:eastAsia="Calibri" w:hAnsi="Calibri" w:cs="Calibri"/>
-                <w:sz w:val="20"/>
-                <w:szCs w:val="20"/>
-              </w:rPr>
-            </w:pPr>
-          </w:p>
-        </w:tc>
-        <w:tc>
-          <w:tcPr>
-            <w:tcW w:w="7621" w:type="dxa"/>
-            <w:tcBorders>
-              <w:top w:val="single" w:sz="0" w:space="0" w:color="000000"/>
-              <w:left w:val="single" w:sz="0" w:space="0" w:color="000000"/>
-              <w:bottom w:val="single" w:sz="0" w:space="0" w:color="000000"/>
-              <w:right w:val="single" w:sz="0" w:space="0" w:color="000000"/>
-            </w:tcBorders>
-            <w:shd w:val="clear" w:color="auto" w:fill="auto"/>
-            <w:tcMar>
-              <w:left w:w="0" w:type="dxa"/>
-              <w:right w:w="0" w:type="dxa"/>
-            </w:tcMar>
-            <w:vAlign w:val="center"/>
-          </w:tcPr>
-          <w:p>
-            <w:pPr>
-              <w:spacing w:before="60" w:after="60" w:line="240" w:lineRule="auto"/>
-              <w:rPr>
-                <w:rFonts w:ascii="Calibri" w:eastAsia="Calibri" w:hAnsi="Calibri" w:cs="Calibri"/>
-                <w:sz w:val="20"/>
-                <w:szCs w:val="22"/>
-              </w:rPr>
-            </w:pPr>
-          </w:p>
-        </w:tc>
-        <w:tc>
-          <w:tcPr>
-            <w:tcW w:w="2633" w:type="dxa"/>
-            <w:tcBorders>
-              <w:top w:val="single" w:sz="0" w:space="0" w:color="000000"/>
-              <w:left w:val="single" w:sz="0" w:space="0" w:color="000000"/>
-              <w:bottom w:val="single" w:sz="0" w:space="0" w:color="000000"/>
-              <w:right w:val="single" w:sz="0" w:space="0" w:color="000000"/>
-            </w:tcBorders>
-            <w:shd w:val="clear" w:color="auto" w:fill="auto"/>
-            <w:tcMar>
-              <w:left w:w="0" w:type="dxa"/>
-              <w:right w:w="0" w:type="dxa"/>
-            </w:tcMar>
-            <w:vAlign w:val="center"/>
-          </w:tcPr>
-          <w:p>
-            <w:pPr>
-              <w:spacing w:before="60" w:after="60" w:line="240" w:lineRule="auto"/>
-              <w:jc w:val="center"/>
-              <w:rPr>
-                <w:rFonts w:ascii="Calibri" w:eastAsia="Calibri" w:hAnsi="Calibri" w:cs="Calibri"/>
-                <w:sz w:val="20"/>
-                <w:szCs w:val="22"/>
-              </w:rPr>
-            </w:pPr>
-          </w:p>
-        </w:tc>
-        <w:tc>
-          <w:tcPr>
-            <w:tcW w:w="981" w:type="dxa"/>
-            <w:tcBorders>
-              <w:top w:val="single" w:sz="0" w:space="0" w:color="000000"/>
-              <w:left w:val="single" w:sz="0" w:space="0" w:color="000000"/>
-              <w:bottom w:val="single" w:sz="0" w:space="0" w:color="000000"/>
-              <w:right w:val="single" w:sz="0" w:space="0" w:color="000000"/>
-            </w:tcBorders>
-            <w:shd w:val="clear" w:color="auto" w:fill="auto"/>
-            <w:tcMar>
-              <w:left w:w="0" w:type="dxa"/>
-              <w:right w:w="0" w:type="dxa"/>
-            </w:tcMar>
-            <w:vAlign w:val="center"/>
-          </w:tcPr>
-          <w:p>
-            <w:pPr>
-              <w:spacing w:before="60" w:after="60" w:line="240" w:lineRule="auto"/>
-              <w:jc w:val="center"/>
-              <w:rPr>
-                <w:rFonts w:ascii="Calibri" w:eastAsia="Calibri" w:hAnsi="Calibri" w:cs="Calibri"/>
-                <w:sz w:val="20"/>
-                <w:szCs w:val="22"/>
-              </w:rPr>
-            </w:pPr>
-          </w:p>
-        </w:tc>
-        <w:tc>
-          <w:tcPr>
-            <w:tcW w:w="982" w:type="dxa"/>
-            <w:tcBorders>
-              <w:top w:val="single" w:sz="0" w:space="0" w:color="000000"/>
-              <w:left w:val="single" w:sz="0" w:space="0" w:color="000000"/>
-              <w:bottom w:val="single" w:sz="0" w:space="0" w:color="000000"/>
-              <w:right w:val="single" w:sz="0" w:space="0" w:color="000000"/>
-            </w:tcBorders>
-            <w:vAlign w:val="center"/>
-          </w:tcPr>
-          <w:p>
-            <w:pPr>
-              <w:spacing w:before="60" w:after="60" w:line="240" w:lineRule="auto"/>
-              <w:jc w:val="center"/>
-              <w:rPr>
-                <w:rFonts w:ascii="Calibri" w:eastAsia="Calibri" w:hAnsi="Calibri" w:cs="Calibri"/>
-                <w:sz w:val="20"/>
-                <w:szCs w:val="22"/>
-              </w:rPr>
-            </w:pPr>
-          </w:p>
-        </w:tc>
-        <w:tc>
-          <w:tcPr>
-            <w:tcW w:w="967" w:type="dxa"/>
-            <w:tcBorders>
-              <w:top w:val="single" w:sz="0" w:space="0" w:color="000000"/>
-              <w:left w:val="single" w:sz="0" w:space="0" w:color="000000"/>
-              <w:bottom w:val="single" w:sz="0" w:space="0" w:color="000000"/>
-              <w:right w:val="single" w:sz="0" w:space="0" w:color="000000"/>
-            </w:tcBorders>
-            <w:vAlign w:val="center"/>
-          </w:tcPr>
-          <w:p>
-            <w:pPr>
-              <w:spacing w:before="60" w:after="60" w:line="240" w:lineRule="auto"/>
-              <w:jc w:val="center"/>
-              <w:rPr>
-                <w:rFonts w:ascii="Calibri" w:eastAsia="Calibri" w:hAnsi="Calibri" w:cs="Calibri"/>
-                <w:sz w:val="20"/>
-                <w:szCs w:val="22"/>
-              </w:rPr>
-            </w:pPr>
-          </w:p>
-        </w:tc>
-      </w:tr>
-      <w:tr>
-        <w:trPr>
-          <w:trHeight w:val="80"/>
-        </w:trPr>
-        <w:tc>
-          <w:tcPr>
-            <w:tcW w:w="964" w:type="dxa"/>
-            <w:tcBorders>
-              <w:top w:val="single" w:sz="0" w:space="0" w:color="000000"/>
-              <w:left w:val="single" w:sz="0" w:space="0" w:color="000000"/>
-              <w:bottom w:val="single" w:sz="0" w:space="0" w:color="000000"/>
-              <w:right w:val="single" w:sz="0" w:space="0" w:color="000000"/>
-            </w:tcBorders>
-            <w:shd w:val="clear" w:color="auto" w:fill="auto"/>
-            <w:tcMar>
-              <w:left w:w="0" w:type="dxa"/>
-              <w:right w:w="0" w:type="dxa"/>
-            </w:tcMar>
-            <w:vAlign w:val="center"/>
-          </w:tcPr>
-          <w:p>
-            <w:pPr>
-              <w:spacing w:before="60" w:after="60" w:line="240" w:lineRule="auto"/>
-              <w:jc w:val="center"/>
-              <w:rPr>
-                <w:rFonts w:ascii="Calibri" w:eastAsia="Arial" w:hAnsi="Calibri" w:cs="Calibri"/>
-                <w:sz w:val="18"/>
-                <w:szCs w:val="18"/>
-                <w:lang w:val="en-US"/>
-              </w:rPr>
-            </w:pPr>
-          </w:p>
-        </w:tc>
-        <w:tc>
-          <w:tcPr>
-            <w:tcW w:w="1000" w:type="dxa"/>
-            <w:tcBorders>
-              <w:top w:val="single" w:sz="0" w:space="0" w:color="000000"/>
-              <w:left w:val="single" w:sz="0" w:space="0" w:color="000000"/>
-              <w:bottom w:val="single" w:sz="0" w:space="0" w:color="000000"/>
-              <w:right w:val="single" w:sz="0" w:space="0" w:color="000000"/>
-            </w:tcBorders>
-            <w:shd w:val="clear" w:color="auto" w:fill="auto"/>
-            <w:tcMar>
-              <w:left w:w="0" w:type="dxa"/>
-              <w:right w:w="0" w:type="dxa"/>
-            </w:tcMar>
-            <w:vAlign w:val="center"/>
-          </w:tcPr>
-          <w:p>
-            <w:pPr>
-              <w:spacing w:before="60" w:after="60" w:line="240" w:lineRule="auto"/>
-              <w:jc w:val="center"/>
-              <w:rPr>
-                <w:rFonts w:ascii="Calibri" w:eastAsia="Calibri" w:hAnsi="Calibri" w:cs="Calibri"/>
-                <w:sz w:val="20"/>
-                <w:szCs w:val="20"/>
-                <w:lang w:val="en-US"/>
-              </w:rPr>
-            </w:pPr>
-          </w:p>
-        </w:tc>
-        <w:tc>
-          <w:tcPr>
-            <w:tcW w:w="7621" w:type="dxa"/>
-            <w:tcBorders>
-              <w:top w:val="single" w:sz="0" w:space="0" w:color="000000"/>
-              <w:left w:val="single" w:sz="0" w:space="0" w:color="000000"/>
-              <w:bottom w:val="single" w:sz="0" w:space="0" w:color="000000"/>
-              <w:right w:val="single" w:sz="0" w:space="0" w:color="000000"/>
-            </w:tcBorders>
-            <w:shd w:val="clear" w:color="auto" w:fill="auto"/>
-            <w:tcMar>
-              <w:left w:w="0" w:type="dxa"/>
-              <w:right w:w="0" w:type="dxa"/>
-            </w:tcMar>
-            <w:vAlign w:val="center"/>
-          </w:tcPr>
-          <w:p>
-            <w:pPr>
-              <w:spacing w:before="60" w:after="60" w:line="240" w:lineRule="auto"/>
-              <w:rPr>
-                <w:rFonts w:ascii="Calibri" w:hAnsi="Calibri" w:cs="Calibri"/>
-                <w:sz w:val="20"/>
-                <w:szCs w:val="22"/>
-              </w:rPr>
-            </w:pPr>
-          </w:p>
-        </w:tc>
-        <w:tc>
-          <w:tcPr>
-            <w:tcW w:w="2633" w:type="dxa"/>
-            <w:tcBorders>
-              <w:top w:val="single" w:sz="0" w:space="0" w:color="000000"/>
-              <w:left w:val="single" w:sz="0" w:space="0" w:color="000000"/>
-              <w:bottom w:val="single" w:sz="0" w:space="0" w:color="000000"/>
-              <w:right w:val="single" w:sz="0" w:space="0" w:color="000000"/>
-            </w:tcBorders>
-            <w:shd w:val="clear" w:color="auto" w:fill="auto"/>
-            <w:tcMar>
-              <w:left w:w="0" w:type="dxa"/>
-              <w:right w:w="0" w:type="dxa"/>
-            </w:tcMar>
-            <w:vAlign w:val="center"/>
-          </w:tcPr>
-          <w:p>
-            <w:pPr>
-              <w:spacing w:before="60" w:after="60" w:line="240" w:lineRule="auto"/>
-              <w:jc w:val="center"/>
-              <w:rPr>
-                <w:rFonts w:ascii="Calibri" w:eastAsia="Calibri" w:hAnsi="Calibri" w:cs="Calibri"/>
-                <w:sz w:val="20"/>
-                <w:szCs w:val="22"/>
-              </w:rPr>
-            </w:pPr>
-          </w:p>
-        </w:tc>
-        <w:tc>
-          <w:tcPr>
-            <w:tcW w:w="981" w:type="dxa"/>
-            <w:tcBorders>
-              <w:top w:val="single" w:sz="0" w:space="0" w:color="000000"/>
-              <w:left w:val="single" w:sz="0" w:space="0" w:color="000000"/>
-              <w:bottom w:val="single" w:sz="0" w:space="0" w:color="000000"/>
-              <w:right w:val="single" w:sz="0" w:space="0" w:color="000000"/>
-            </w:tcBorders>
-            <w:shd w:val="clear" w:color="auto" w:fill="auto"/>
-            <w:tcMar>
-              <w:left w:w="0" w:type="dxa"/>
-              <w:right w:w="0" w:type="dxa"/>
-            </w:tcMar>
-            <w:vAlign w:val="center"/>
-          </w:tcPr>
-          <w:p>
-            <w:pPr>
-              <w:spacing w:before="60" w:after="60" w:line="240" w:lineRule="auto"/>
-              <w:jc w:val="center"/>
-              <w:rPr>
-                <w:rFonts w:ascii="Calibri" w:eastAsia="Calibri" w:hAnsi="Calibri" w:cs="Calibri"/>
-                <w:sz w:val="20"/>
-                <w:szCs w:val="22"/>
-              </w:rPr>
-            </w:pPr>
-          </w:p>
-        </w:tc>
-        <w:tc>
-          <w:tcPr>
-            <w:tcW w:w="982" w:type="dxa"/>
-            <w:tcBorders>
-              <w:top w:val="single" w:sz="0" w:space="0" w:color="000000"/>
-              <w:left w:val="single" w:sz="0" w:space="0" w:color="000000"/>
-              <w:bottom w:val="single" w:sz="0" w:space="0" w:color="000000"/>
-              <w:right w:val="single" w:sz="0" w:space="0" w:color="000000"/>
-            </w:tcBorders>
-            <w:vAlign w:val="center"/>
-          </w:tcPr>
-          <w:p>
-            <w:pPr>
-              <w:spacing w:before="60" w:after="60" w:line="240" w:lineRule="auto"/>
-              <w:jc w:val="center"/>
-              <w:rPr>
-                <w:rFonts w:ascii="Calibri" w:eastAsia="Calibri" w:hAnsi="Calibri" w:cs="Calibri"/>
-                <w:sz w:val="20"/>
-                <w:szCs w:val="22"/>
-              </w:rPr>
-            </w:pPr>
-          </w:p>
-        </w:tc>
-        <w:tc>
-          <w:tcPr>
-            <w:tcW w:w="967" w:type="dxa"/>
-            <w:tcBorders>
-              <w:top w:val="single" w:sz="0" w:space="0" w:color="000000"/>
-              <w:left w:val="single" w:sz="0" w:space="0" w:color="000000"/>
-              <w:bottom w:val="single" w:sz="0" w:space="0" w:color="000000"/>
-              <w:right w:val="single" w:sz="0" w:space="0" w:color="000000"/>
-            </w:tcBorders>
-            <w:vAlign w:val="center"/>
-          </w:tcPr>
-          <w:p>
-            <w:pPr>
-              <w:spacing w:before="60" w:after="60" w:line="240" w:lineRule="auto"/>
-              <w:jc w:val="center"/>
-              <w:rPr>
-                <w:rFonts w:ascii="Calibri" w:eastAsia="Calibri" w:hAnsi="Calibri" w:cs="Calibri"/>
-                <w:sz w:val="20"/>
-                <w:szCs w:val="22"/>
-              </w:rPr>
-            </w:pPr>
-          </w:p>
-        </w:tc>
-      </w:tr>
-      <w:tr>
-        <w:trPr>
-          <w:trHeight w:val="80"/>
-        </w:trPr>
-        <w:tc>
-          <w:tcPr>
-            <w:tcW w:w="964" w:type="dxa"/>
-            <w:tcBorders>
-              <w:top w:val="single" w:sz="0" w:space="0" w:color="000000"/>
-              <w:left w:val="single" w:sz="0" w:space="0" w:color="000000"/>
-              <w:bottom w:val="single" w:sz="0" w:space="0" w:color="000000"/>
-              <w:right w:val="single" w:sz="0" w:space="0" w:color="000000"/>
-            </w:tcBorders>
-            <w:shd w:val="clear" w:color="auto" w:fill="auto"/>
-            <w:tcMar>
-              <w:left w:w="0" w:type="dxa"/>
-              <w:right w:w="0" w:type="dxa"/>
-            </w:tcMar>
-            <w:vAlign w:val="center"/>
-          </w:tcPr>
-          <w:p>
-            <w:pPr>
-              <w:spacing w:before="60" w:after="60" w:line="240" w:lineRule="auto"/>
-              <w:jc w:val="center"/>
-              <w:rPr>
-                <w:rFonts w:ascii="Calibri" w:eastAsia="Arial" w:hAnsi="Calibri" w:cs="Calibri"/>
-                <w:sz w:val="18"/>
-                <w:szCs w:val="18"/>
-                <w:lang w:val="en-US"/>
-              </w:rPr>
-            </w:pPr>
-          </w:p>
-        </w:tc>
-        <w:tc>
-          <w:tcPr>
-            <w:tcW w:w="1000" w:type="dxa"/>
-            <w:tcBorders>
-              <w:top w:val="single" w:sz="0" w:space="0" w:color="000000"/>
-              <w:left w:val="single" w:sz="0" w:space="0" w:color="000000"/>
-              <w:bottom w:val="single" w:sz="0" w:space="0" w:color="000000"/>
-              <w:right w:val="single" w:sz="0" w:space="0" w:color="000000"/>
-            </w:tcBorders>
-            <w:shd w:val="clear" w:color="auto" w:fill="auto"/>
-            <w:tcMar>
-              <w:left w:w="0" w:type="dxa"/>
-              <w:right w:w="0" w:type="dxa"/>
-            </w:tcMar>
-            <w:vAlign w:val="center"/>
-          </w:tcPr>
-          <w:p>
-            <w:pPr>
-              <w:spacing w:before="60" w:after="60" w:line="240" w:lineRule="auto"/>
-              <w:jc w:val="center"/>
-              <w:rPr>
-                <w:rFonts w:ascii="Calibri" w:eastAsia="Calibri" w:hAnsi="Calibri" w:cs="Calibri"/>
-                <w:sz w:val="20"/>
-                <w:szCs w:val="20"/>
-                <w:lang w:val="en-US"/>
-              </w:rPr>
-            </w:pPr>
-          </w:p>
-        </w:tc>
-        <w:tc>
-          <w:tcPr>
-            <w:tcW w:w="7621" w:type="dxa"/>
-            <w:tcBorders>
-              <w:top w:val="single" w:sz="0" w:space="0" w:color="000000"/>
-              <w:left w:val="single" w:sz="0" w:space="0" w:color="000000"/>
-              <w:bottom w:val="single" w:sz="0" w:space="0" w:color="000000"/>
-              <w:right w:val="single" w:sz="0" w:space="0" w:color="000000"/>
-            </w:tcBorders>
-            <w:shd w:val="clear" w:color="auto" w:fill="auto"/>
-            <w:tcMar>
-              <w:left w:w="0" w:type="dxa"/>
-              <w:right w:w="0" w:type="dxa"/>
-            </w:tcMar>
-            <w:vAlign w:val="center"/>
-          </w:tcPr>
-          <w:p>
-            <w:pPr>
-              <w:spacing w:before="60" w:after="60" w:line="240" w:lineRule="auto"/>
-              <w:rPr>
-                <w:rFonts w:ascii="Calibri" w:hAnsi="Calibri" w:cs="Calibri"/>
-                <w:sz w:val="20"/>
-                <w:szCs w:val="22"/>
-              </w:rPr>
-            </w:pPr>
-          </w:p>
-        </w:tc>
-        <w:tc>
-          <w:tcPr>
-            <w:tcW w:w="2633" w:type="dxa"/>
-            <w:tcBorders>
-              <w:top w:val="single" w:sz="0" w:space="0" w:color="000000"/>
-              <w:left w:val="single" w:sz="0" w:space="0" w:color="000000"/>
-              <w:bottom w:val="single" w:sz="0" w:space="0" w:color="000000"/>
-              <w:right w:val="single" w:sz="0" w:space="0" w:color="000000"/>
-            </w:tcBorders>
-            <w:shd w:val="clear" w:color="auto" w:fill="auto"/>
-            <w:tcMar>
-              <w:left w:w="0" w:type="dxa"/>
-              <w:right w:w="0" w:type="dxa"/>
-            </w:tcMar>
-            <w:vAlign w:val="center"/>
-          </w:tcPr>
-          <w:p>
-            <w:pPr>
-              <w:spacing w:before="60" w:after="60" w:line="240" w:lineRule="auto"/>
-              <w:jc w:val="center"/>
-              <w:rPr>
-                <w:rFonts w:ascii="Calibri" w:eastAsia="Calibri" w:hAnsi="Calibri" w:cs="Calibri"/>
-                <w:sz w:val="20"/>
-                <w:szCs w:val="22"/>
-              </w:rPr>
-            </w:pPr>
-          </w:p>
-        </w:tc>
-        <w:tc>
-          <w:tcPr>
-            <w:tcW w:w="981" w:type="dxa"/>
-            <w:tcBorders>
-              <w:top w:val="single" w:sz="0" w:space="0" w:color="000000"/>
-              <w:left w:val="single" w:sz="0" w:space="0" w:color="000000"/>
-              <w:bottom w:val="single" w:sz="0" w:space="0" w:color="000000"/>
-              <w:right w:val="single" w:sz="0" w:space="0" w:color="000000"/>
-            </w:tcBorders>
-            <w:shd w:val="clear" w:color="auto" w:fill="auto"/>
-            <w:tcMar>
-              <w:left w:w="0" w:type="dxa"/>
-              <w:right w:w="0" w:type="dxa"/>
-            </w:tcMar>
-            <w:vAlign w:val="center"/>
-          </w:tcPr>
-          <w:p>
-            <w:pPr>
-              <w:spacing w:before="60" w:after="60" w:line="240" w:lineRule="auto"/>
-              <w:jc w:val="center"/>
-              <w:rPr>
-                <w:rFonts w:ascii="Calibri" w:eastAsia="Calibri" w:hAnsi="Calibri" w:cs="Calibri"/>
-                <w:sz w:val="20"/>
-                <w:szCs w:val="22"/>
-              </w:rPr>
-            </w:pPr>
-          </w:p>
-        </w:tc>
-        <w:tc>
-          <w:tcPr>
-            <w:tcW w:w="982" w:type="dxa"/>
-            <w:tcBorders>
-              <w:top w:val="single" w:sz="0" w:space="0" w:color="000000"/>
-              <w:left w:val="single" w:sz="0" w:space="0" w:color="000000"/>
-              <w:bottom w:val="single" w:sz="0" w:space="0" w:color="000000"/>
-              <w:right w:val="single" w:sz="0" w:space="0" w:color="000000"/>
-            </w:tcBorders>
-            <w:vAlign w:val="center"/>
-          </w:tcPr>
-          <w:p>
-            <w:pPr>
-              <w:spacing w:before="60" w:after="60" w:line="240" w:lineRule="auto"/>
-              <w:jc w:val="center"/>
-              <w:rPr>
-                <w:rFonts w:ascii="Calibri" w:eastAsia="Calibri" w:hAnsi="Calibri" w:cs="Calibri"/>
-                <w:sz w:val="20"/>
-                <w:szCs w:val="22"/>
-              </w:rPr>
-            </w:pPr>
-          </w:p>
-        </w:tc>
-        <w:tc>
-          <w:tcPr>
-            <w:tcW w:w="967" w:type="dxa"/>
-            <w:tcBorders>
-              <w:top w:val="single" w:sz="0" w:space="0" w:color="000000"/>
-              <w:left w:val="single" w:sz="0" w:space="0" w:color="000000"/>
-              <w:bottom w:val="single" w:sz="0" w:space="0" w:color="000000"/>
-              <w:right w:val="single" w:sz="0" w:space="0" w:color="000000"/>
-            </w:tcBorders>
-            <w:vAlign w:val="center"/>
-          </w:tcPr>
-          <w:p>
-            <w:pPr>
-              <w:spacing w:before="60" w:after="60" w:line="240" w:lineRule="auto"/>
-              <w:jc w:val="center"/>
-              <w:rPr>
-                <w:rFonts w:ascii="Calibri" w:eastAsia="Calibri" w:hAnsi="Calibri" w:cs="Calibri"/>
-                <w:sz w:val="20"/>
-                <w:szCs w:val="22"/>
-              </w:rPr>
-            </w:pPr>
-          </w:p>
-        </w:tc>
-      </w:tr>
-      <w:tr>
-        <w:trPr>
-          <w:trHeight w:val="80"/>
-        </w:trPr>
-        <w:tc>
-          <w:tcPr>
-            <w:tcW w:w="964" w:type="dxa"/>
-            <w:tcBorders>
-              <w:top w:val="single" w:sz="0" w:space="0" w:color="000000"/>
-              <w:left w:val="single" w:sz="0" w:space="0" w:color="000000"/>
-              <w:bottom w:val="single" w:sz="0" w:space="0" w:color="000000"/>
-              <w:right w:val="single" w:sz="0" w:space="0" w:color="000000"/>
-            </w:tcBorders>
-            <w:shd w:val="clear" w:color="auto" w:fill="auto"/>
-            <w:tcMar>
-              <w:left w:w="0" w:type="dxa"/>
-              <w:right w:w="0" w:type="dxa"/>
-            </w:tcMar>
-            <w:vAlign w:val="center"/>
-          </w:tcPr>
-          <w:p>
-            <w:pPr>
-              <w:spacing w:before="60" w:after="60" w:line="240" w:lineRule="auto"/>
-              <w:jc w:val="center"/>
-              <w:rPr>
-                <w:rFonts w:ascii="Calibri" w:eastAsia="Arial" w:hAnsi="Calibri" w:cs="Calibri"/>
-                <w:sz w:val="18"/>
-                <w:szCs w:val="18"/>
-                <w:lang w:val="en-US"/>
-              </w:rPr>
-            </w:pPr>
-          </w:p>
-        </w:tc>
-        <w:tc>
-          <w:tcPr>
-            <w:tcW w:w="1000" w:type="dxa"/>
-            <w:tcBorders>
-              <w:top w:val="single" w:sz="0" w:space="0" w:color="000000"/>
-              <w:left w:val="single" w:sz="0" w:space="0" w:color="000000"/>
-              <w:bottom w:val="single" w:sz="0" w:space="0" w:color="000000"/>
-              <w:right w:val="single" w:sz="0" w:space="0" w:color="000000"/>
-            </w:tcBorders>
-            <w:shd w:val="clear" w:color="auto" w:fill="auto"/>
-            <w:tcMar>
-              <w:left w:w="0" w:type="dxa"/>
-              <w:right w:w="0" w:type="dxa"/>
-            </w:tcMar>
-            <w:vAlign w:val="center"/>
-          </w:tcPr>
-          <w:p>
-            <w:pPr>
-              <w:spacing w:before="60" w:after="60" w:line="240" w:lineRule="auto"/>
-              <w:jc w:val="center"/>
-              <w:rPr>
-                <w:rFonts w:ascii="Calibri" w:eastAsia="Calibri" w:hAnsi="Calibri" w:cs="Calibri"/>
-                <w:sz w:val="20"/>
-                <w:szCs w:val="20"/>
-                <w:lang w:val="en-US"/>
-              </w:rPr>
-            </w:pPr>
-          </w:p>
-        </w:tc>
-        <w:tc>
-          <w:tcPr>
-            <w:tcW w:w="7621" w:type="dxa"/>
-            <w:tcBorders>
-              <w:top w:val="single" w:sz="0" w:space="0" w:color="000000"/>
-              <w:left w:val="single" w:sz="0" w:space="0" w:color="000000"/>
-              <w:bottom w:val="single" w:sz="0" w:space="0" w:color="000000"/>
-              <w:right w:val="single" w:sz="0" w:space="0" w:color="000000"/>
-            </w:tcBorders>
-            <w:shd w:val="clear" w:color="auto" w:fill="auto"/>
-            <w:tcMar>
-              <w:left w:w="0" w:type="dxa"/>
-              <w:right w:w="0" w:type="dxa"/>
-            </w:tcMar>
-            <w:vAlign w:val="center"/>
-          </w:tcPr>
-          <w:p>
-            <w:pPr>
-              <w:spacing w:before="60" w:after="60" w:line="240" w:lineRule="auto"/>
-              <w:rPr>
-                <w:rFonts w:ascii="Calibri" w:hAnsi="Calibri" w:cs="Calibri"/>
-                <w:sz w:val="20"/>
-                <w:szCs w:val="22"/>
-              </w:rPr>
-            </w:pPr>
-          </w:p>
-        </w:tc>
-        <w:tc>
-          <w:tcPr>
-            <w:tcW w:w="2633" w:type="dxa"/>
-            <w:tcBorders>
-              <w:top w:val="single" w:sz="0" w:space="0" w:color="000000"/>
-              <w:left w:val="single" w:sz="0" w:space="0" w:color="000000"/>
-              <w:bottom w:val="single" w:sz="0" w:space="0" w:color="000000"/>
-              <w:right w:val="single" w:sz="0" w:space="0" w:color="000000"/>
-            </w:tcBorders>
-            <w:shd w:val="clear" w:color="auto" w:fill="auto"/>
-            <w:tcMar>
-              <w:left w:w="0" w:type="dxa"/>
-              <w:right w:w="0" w:type="dxa"/>
-            </w:tcMar>
-            <w:vAlign w:val="center"/>
-          </w:tcPr>
-          <w:p>
-            <w:pPr>
-              <w:spacing w:before="60" w:after="60" w:line="240" w:lineRule="auto"/>
-              <w:jc w:val="center"/>
-              <w:rPr>
-                <w:rFonts w:ascii="Calibri" w:eastAsia="Calibri" w:hAnsi="Calibri" w:cs="Calibri"/>
-                <w:sz w:val="20"/>
-                <w:szCs w:val="22"/>
-              </w:rPr>
-            </w:pPr>
-          </w:p>
-        </w:tc>
-        <w:tc>
-          <w:tcPr>
-            <w:tcW w:w="981" w:type="dxa"/>
-            <w:tcBorders>
-              <w:top w:val="single" w:sz="0" w:space="0" w:color="000000"/>
-              <w:left w:val="single" w:sz="0" w:space="0" w:color="000000"/>
-              <w:bottom w:val="single" w:sz="0" w:space="0" w:color="000000"/>
-              <w:right w:val="single" w:sz="0" w:space="0" w:color="000000"/>
-            </w:tcBorders>
-            <w:shd w:val="clear" w:color="auto" w:fill="auto"/>
-            <w:tcMar>
-              <w:left w:w="0" w:type="dxa"/>
-              <w:right w:w="0" w:type="dxa"/>
-            </w:tcMar>
-            <w:vAlign w:val="center"/>
-          </w:tcPr>
-          <w:p>
-            <w:pPr>
-              <w:spacing w:before="60" w:after="60" w:line="240" w:lineRule="auto"/>
-              <w:jc w:val="center"/>
-              <w:rPr>
-                <w:rFonts w:ascii="Calibri" w:eastAsia="Calibri" w:hAnsi="Calibri" w:cs="Calibri"/>
-                <w:sz w:val="20"/>
-                <w:szCs w:val="22"/>
-              </w:rPr>
-            </w:pPr>
-          </w:p>
-        </w:tc>
-        <w:tc>
-          <w:tcPr>
-            <w:tcW w:w="982" w:type="dxa"/>
-            <w:tcBorders>
-              <w:top w:val="single" w:sz="0" w:space="0" w:color="000000"/>
-              <w:left w:val="single" w:sz="0" w:space="0" w:color="000000"/>
-              <w:bottom w:val="single" w:sz="0" w:space="0" w:color="000000"/>
-              <w:right w:val="single" w:sz="0" w:space="0" w:color="000000"/>
-            </w:tcBorders>
-            <w:vAlign w:val="center"/>
-          </w:tcPr>
-          <w:p>
-            <w:pPr>
-              <w:spacing w:before="60" w:after="60" w:line="240" w:lineRule="auto"/>
-              <w:jc w:val="center"/>
-              <w:rPr>
-                <w:rFonts w:ascii="Calibri" w:eastAsia="Calibri" w:hAnsi="Calibri" w:cs="Calibri"/>
-                <w:sz w:val="20"/>
-                <w:szCs w:val="22"/>
-              </w:rPr>
-            </w:pPr>
-          </w:p>
-        </w:tc>
-        <w:tc>
-          <w:tcPr>
-            <w:tcW w:w="967" w:type="dxa"/>
-            <w:tcBorders>
-              <w:top w:val="single" w:sz="0" w:space="0" w:color="000000"/>
-              <w:left w:val="single" w:sz="0" w:space="0" w:color="000000"/>
-              <w:bottom w:val="single" w:sz="0" w:space="0" w:color="000000"/>
-              <w:right w:val="single" w:sz="0" w:space="0" w:color="000000"/>
-            </w:tcBorders>
-            <w:vAlign w:val="center"/>
-          </w:tcPr>
-          <w:p>
-            <w:pPr>
-              <w:spacing w:before="60" w:after="60" w:line="240" w:lineRule="auto"/>
-              <w:jc w:val="center"/>
-              <w:rPr>
-                <w:rFonts w:ascii="Calibri" w:eastAsia="Calibri" w:hAnsi="Calibri" w:cs="Calibri"/>
-                <w:sz w:val="20"/>
-                <w:szCs w:val="22"/>
-              </w:rPr>
-            </w:pPr>
-          </w:p>
-        </w:tc>
-      </w:tr>
-      <w:tr>
-        <w:trPr>
-          <w:trHeight w:val="80"/>
-        </w:trPr>
-        <w:tc>
-          <w:tcPr>
-            <w:tcW w:w="964" w:type="dxa"/>
-            <w:tcBorders>
-              <w:top w:val="single" w:sz="0" w:space="0" w:color="000000"/>
-              <w:left w:val="single" w:sz="0" w:space="0" w:color="000000"/>
-              <w:bottom w:val="single" w:sz="0" w:space="0" w:color="000000"/>
-              <w:right w:val="single" w:sz="0" w:space="0" w:color="000000"/>
-            </w:tcBorders>
-            <w:shd w:val="clear" w:color="auto" w:fill="auto"/>
-            <w:tcMar>
-              <w:left w:w="0" w:type="dxa"/>
-              <w:right w:w="0" w:type="dxa"/>
-            </w:tcMar>
-            <w:vAlign w:val="center"/>
-          </w:tcPr>
-          <w:p>
-            <w:pPr>
-              <w:spacing w:before="60" w:after="60" w:line="240" w:lineRule="auto"/>
-              <w:jc w:val="center"/>
-              <w:rPr>
-                <w:rFonts w:ascii="Calibri" w:eastAsia="Arial" w:hAnsi="Calibri" w:cs="Calibri"/>
-                <w:sz w:val="18"/>
-                <w:szCs w:val="18"/>
-                <w:lang w:val="en-US"/>
-              </w:rPr>
-            </w:pPr>
-          </w:p>
-        </w:tc>
-        <w:tc>
-          <w:tcPr>
-            <w:tcW w:w="1000" w:type="dxa"/>
-            <w:tcBorders>
-              <w:top w:val="single" w:sz="0" w:space="0" w:color="000000"/>
-              <w:left w:val="single" w:sz="0" w:space="0" w:color="000000"/>
-              <w:bottom w:val="single" w:sz="0" w:space="0" w:color="000000"/>
-              <w:right w:val="single" w:sz="0" w:space="0" w:color="000000"/>
-            </w:tcBorders>
-            <w:shd w:val="clear" w:color="auto" w:fill="auto"/>
-            <w:tcMar>
-              <w:left w:w="0" w:type="dxa"/>
-              <w:right w:w="0" w:type="dxa"/>
-            </w:tcMar>
-            <w:vAlign w:val="center"/>
-          </w:tcPr>
-          <w:p>
-            <w:pPr>
-              <w:spacing w:before="60" w:after="60" w:line="240" w:lineRule="auto"/>
-              <w:jc w:val="center"/>
-              <w:rPr>
-                <w:rFonts w:ascii="Calibri" w:eastAsia="Calibri" w:hAnsi="Calibri" w:cs="Calibri"/>
-                <w:sz w:val="20"/>
-                <w:szCs w:val="20"/>
-                <w:lang w:val="en-US"/>
-              </w:rPr>
-            </w:pPr>
-          </w:p>
-        </w:tc>
-        <w:tc>
-          <w:tcPr>
-            <w:tcW w:w="7621" w:type="dxa"/>
-            <w:tcBorders>
-              <w:top w:val="single" w:sz="0" w:space="0" w:color="000000"/>
-              <w:left w:val="single" w:sz="0" w:space="0" w:color="000000"/>
-              <w:bottom w:val="single" w:sz="0" w:space="0" w:color="000000"/>
-              <w:right w:val="single" w:sz="0" w:space="0" w:color="000000"/>
-            </w:tcBorders>
-            <w:shd w:val="clear" w:color="auto" w:fill="auto"/>
-            <w:tcMar>
-              <w:left w:w="0" w:type="dxa"/>
-              <w:right w:w="0" w:type="dxa"/>
-            </w:tcMar>
-            <w:vAlign w:val="center"/>
-          </w:tcPr>
-          <w:p>
-            <w:pPr>
-              <w:spacing w:before="60" w:after="60" w:line="240" w:lineRule="auto"/>
-              <w:rPr>
-                <w:rFonts w:ascii="Calibri" w:hAnsi="Calibri" w:cs="Calibri"/>
-                <w:sz w:val="20"/>
-                <w:szCs w:val="22"/>
-              </w:rPr>
-            </w:pPr>
-          </w:p>
-        </w:tc>
-        <w:tc>
-          <w:tcPr>
-            <w:tcW w:w="2633" w:type="dxa"/>
-            <w:tcBorders>
-              <w:top w:val="single" w:sz="0" w:space="0" w:color="000000"/>
-              <w:left w:val="single" w:sz="0" w:space="0" w:color="000000"/>
-              <w:bottom w:val="single" w:sz="0" w:space="0" w:color="000000"/>
-              <w:right w:val="single" w:sz="0" w:space="0" w:color="000000"/>
-            </w:tcBorders>
-            <w:shd w:val="clear" w:color="auto" w:fill="auto"/>
-            <w:tcMar>
-              <w:left w:w="0" w:type="dxa"/>
-              <w:right w:w="0" w:type="dxa"/>
-            </w:tcMar>
-            <w:vAlign w:val="center"/>
-          </w:tcPr>
-          <w:p>
-            <w:pPr>
-              <w:spacing w:before="60" w:after="60" w:line="240" w:lineRule="auto"/>
-              <w:jc w:val="center"/>
-              <w:rPr>
-                <w:rFonts w:ascii="Calibri" w:eastAsia="Calibri" w:hAnsi="Calibri" w:cs="Calibri"/>
-                <w:sz w:val="20"/>
-                <w:szCs w:val="22"/>
-              </w:rPr>
-            </w:pPr>
-          </w:p>
-        </w:tc>
-        <w:tc>
-          <w:tcPr>
-            <w:tcW w:w="981" w:type="dxa"/>
-            <w:tcBorders>
-              <w:top w:val="single" w:sz="0" w:space="0" w:color="000000"/>
-              <w:left w:val="single" w:sz="0" w:space="0" w:color="000000"/>
-              <w:bottom w:val="single" w:sz="0" w:space="0" w:color="000000"/>
-              <w:right w:val="single" w:sz="0" w:space="0" w:color="000000"/>
-            </w:tcBorders>
-            <w:shd w:val="clear" w:color="auto" w:fill="auto"/>
-            <w:tcMar>
-              <w:left w:w="0" w:type="dxa"/>
-              <w:right w:w="0" w:type="dxa"/>
-            </w:tcMar>
-            <w:vAlign w:val="center"/>
-          </w:tcPr>
-          <w:p>
-            <w:pPr>
-              <w:spacing w:before="60" w:after="60" w:line="240" w:lineRule="auto"/>
-              <w:jc w:val="center"/>
-              <w:rPr>
-                <w:rFonts w:ascii="Calibri" w:eastAsia="Calibri" w:hAnsi="Calibri" w:cs="Calibri"/>
-                <w:sz w:val="20"/>
-                <w:szCs w:val="22"/>
-              </w:rPr>
-            </w:pPr>
-          </w:p>
-        </w:tc>
-        <w:tc>
-          <w:tcPr>
-            <w:tcW w:w="982" w:type="dxa"/>
-            <w:tcBorders>
-              <w:top w:val="single" w:sz="0" w:space="0" w:color="000000"/>
-              <w:left w:val="single" w:sz="0" w:space="0" w:color="000000"/>
-              <w:bottom w:val="single" w:sz="0" w:space="0" w:color="000000"/>
-              <w:right w:val="single" w:sz="0" w:space="0" w:color="000000"/>
-            </w:tcBorders>
-            <w:vAlign w:val="center"/>
-          </w:tcPr>
-          <w:p>
-            <w:pPr>
-              <w:spacing w:before="60" w:after="60" w:line="240" w:lineRule="auto"/>
-              <w:jc w:val="center"/>
-              <w:rPr>
-                <w:rFonts w:ascii="Calibri" w:eastAsia="Calibri" w:hAnsi="Calibri" w:cs="Calibri"/>
-                <w:sz w:val="20"/>
-                <w:szCs w:val="22"/>
-              </w:rPr>
-            </w:pPr>
-          </w:p>
-        </w:tc>
-        <w:tc>
-          <w:tcPr>
-            <w:tcW w:w="967" w:type="dxa"/>
-            <w:tcBorders>
-              <w:top w:val="single" w:sz="0" w:space="0" w:color="000000"/>
-              <w:left w:val="single" w:sz="0" w:space="0" w:color="000000"/>
-              <w:bottom w:val="single" w:sz="0" w:space="0" w:color="000000"/>
-              <w:right w:val="single" w:sz="0" w:space="0" w:color="000000"/>
-            </w:tcBorders>
-            <w:vAlign w:val="center"/>
-          </w:tcPr>
-          <w:p>
-            <w:pPr>
-              <w:spacing w:before="60" w:after="60" w:line="240" w:lineRule="auto"/>
-              <w:jc w:val="center"/>
-              <w:rPr>
-                <w:rFonts w:ascii="Calibri" w:eastAsia="Calibri" w:hAnsi="Calibri" w:cs="Calibri"/>
-                <w:sz w:val="20"/>
-                <w:szCs w:val="22"/>
-              </w:rPr>
-            </w:pPr>
-          </w:p>
-        </w:tc>
-      </w:tr>
-      <w:tr>
-        <w:trPr>
-          <w:trHeight w:val="80"/>
-        </w:trPr>
-        <w:tc>
-          <w:tcPr>
-            <w:tcW w:w="964" w:type="dxa"/>
-            <w:tcBorders>
-              <w:top w:val="single" w:sz="0" w:space="0" w:color="000000"/>
-              <w:left w:val="single" w:sz="0" w:space="0" w:color="000000"/>
-              <w:bottom w:val="single" w:sz="0" w:space="0" w:color="000000"/>
-              <w:right w:val="single" w:sz="0" w:space="0" w:color="000000"/>
-            </w:tcBorders>
-            <w:shd w:val="clear" w:color="auto" w:fill="auto"/>
-            <w:tcMar>
-              <w:left w:w="0" w:type="dxa"/>
-              <w:right w:w="0" w:type="dxa"/>
-            </w:tcMar>
-            <w:vAlign w:val="center"/>
-          </w:tcPr>
-          <w:p>
-            <w:pPr>
-              <w:spacing w:before="60" w:after="60" w:line="240" w:lineRule="auto"/>
-              <w:jc w:val="center"/>
-              <w:rPr>
-                <w:rFonts w:ascii="Calibri" w:eastAsia="Arial" w:hAnsi="Calibri" w:cs="Calibri"/>
-                <w:sz w:val="18"/>
-                <w:szCs w:val="18"/>
-                <w:lang w:val="en-US"/>
-              </w:rPr>
-            </w:pPr>
-          </w:p>
-        </w:tc>
-        <w:tc>
-          <w:tcPr>
-            <w:tcW w:w="1000" w:type="dxa"/>
-            <w:tcBorders>
-              <w:top w:val="single" w:sz="0" w:space="0" w:color="000000"/>
-              <w:left w:val="single" w:sz="0" w:space="0" w:color="000000"/>
-              <w:bottom w:val="single" w:sz="0" w:space="0" w:color="000000"/>
-              <w:right w:val="single" w:sz="0" w:space="0" w:color="000000"/>
-            </w:tcBorders>
-            <w:shd w:val="clear" w:color="auto" w:fill="auto"/>
-            <w:tcMar>
-              <w:left w:w="0" w:type="dxa"/>
-              <w:right w:w="0" w:type="dxa"/>
-            </w:tcMar>
-            <w:vAlign w:val="center"/>
-          </w:tcPr>
-          <w:p>
-            <w:pPr>
-              <w:spacing w:before="60" w:after="60" w:line="240" w:lineRule="auto"/>
-              <w:jc w:val="center"/>
-              <w:rPr>
-                <w:rFonts w:ascii="Calibri" w:eastAsia="Calibri" w:hAnsi="Calibri" w:cs="Calibri"/>
-                <w:sz w:val="20"/>
-                <w:szCs w:val="20"/>
-                <w:lang w:val="en-US"/>
-              </w:rPr>
-            </w:pPr>
-          </w:p>
-        </w:tc>
-        <w:tc>
-          <w:tcPr>
-            <w:tcW w:w="7621" w:type="dxa"/>
-            <w:tcBorders>
-              <w:top w:val="single" w:sz="0" w:space="0" w:color="000000"/>
-              <w:left w:val="single" w:sz="0" w:space="0" w:color="000000"/>
-              <w:bottom w:val="single" w:sz="0" w:space="0" w:color="000000"/>
-              <w:right w:val="single" w:sz="0" w:space="0" w:color="000000"/>
-            </w:tcBorders>
-            <w:shd w:val="clear" w:color="auto" w:fill="auto"/>
-            <w:tcMar>
-              <w:left w:w="0" w:type="dxa"/>
-              <w:right w:w="0" w:type="dxa"/>
-            </w:tcMar>
-            <w:vAlign w:val="center"/>
-          </w:tcPr>
-          <w:p>
-            <w:pPr>
-              <w:spacing w:before="60" w:after="60" w:line="240" w:lineRule="auto"/>
-              <w:rPr>
-                <w:rFonts w:ascii="Calibri" w:hAnsi="Calibri" w:cs="Calibri"/>
+              <w:ind w:left="20"/>
+              <w:rPr>
+                <w:rFonts w:ascii="Calibri" w:eastAsia="Calibri" w:hAnsi="Calibri" w:cs="Calibri"/>
                 <w:sz w:val="20"/>
                 <w:szCs w:val="22"/>
               </w:rPr>
@@ -9379,17 +7661,9 @@
       <w:pPr>
         <w:spacing w:before="60" w:after="60" w:line="240" w:lineRule="auto"/>
         <w:rPr>
-          <w:rFonts w:ascii="Times New Roman" w:eastAsia="Times New Roman" w:hAnsi="Times New Roman" w:cs="Times New Roman"/>
-          <w:sz w:val="22"/>
-        </w:rPr>
-      </w:pPr>
-    </w:p>
-    <w:p>
-      <w:pPr>
-        <w:spacing w:before="60" w:after="60" w:line="240" w:lineRule="auto"/>
-        <w:rPr>
           <w:rFonts w:ascii="Arial" w:eastAsia="Arial" w:hAnsi="Arial" w:cs="Arial"/>
           <w:sz w:val="22"/>
+          <w:lang w:val="en-US"/>
         </w:rPr>
       </w:pPr>
     </w:p>
@@ -10217,7 +8491,6 @@
                 <w:sz w:val="22"/>
                 <w:lang w:val="en-US"/>
               </w:rPr>
-              <w:lastRenderedPageBreak/>
               <w:t>7</w:t>
             </w:r>
           </w:p>
@@ -10297,6 +8570,365 @@
                 <w:sz w:val="22"/>
               </w:rPr>
               <w:t>User receives an error message if terminal access is restricted.16:25</w:t>
+            </w:r>
+          </w:p>
+        </w:tc>
+      </w:tr>
+      <w:tr>
+        <w:tc>
+          <w:tcPr>
+            <w:tcW w:w="897" w:type="dxa"/>
+            <w:tcBorders>
+              <w:top w:val="single" w:sz="4" w:space="0" w:color="000000"/>
+              <w:left w:val="single" w:sz="4" w:space="0" w:color="000000"/>
+              <w:bottom w:val="single" w:sz="4" w:space="0" w:color="000000"/>
+              <w:right w:val="single" w:sz="4" w:space="0" w:color="000000"/>
+            </w:tcBorders>
+            <w:shd w:val="clear" w:color="000000" w:fill="FFFFFF"/>
+            <w:tcMar>
+              <w:left w:w="108" w:type="dxa"/>
+              <w:right w:w="108" w:type="dxa"/>
+            </w:tcMar>
+            <w:vAlign w:val="center"/>
+          </w:tcPr>
+          <w:p>
+            <w:pPr>
+              <w:spacing w:before="60" w:after="60" w:line="240" w:lineRule="auto"/>
+              <w:jc w:val="center"/>
+              <w:rPr>
+                <w:rFonts w:ascii="Calibri" w:eastAsia="Calibri" w:hAnsi="Calibri" w:cs="Calibri"/>
+                <w:sz w:val="22"/>
+                <w:lang w:val="en-US"/>
+              </w:rPr>
+            </w:pPr>
+            <w:r>
+              <w:rPr>
+                <w:rFonts w:ascii="Calibri" w:eastAsia="Calibri" w:hAnsi="Calibri" w:cs="Calibri"/>
+                <w:sz w:val="22"/>
+                <w:lang w:val="en-US"/>
+              </w:rPr>
+              <w:t>8</w:t>
+            </w:r>
+          </w:p>
+        </w:tc>
+        <w:tc>
+          <w:tcPr>
+            <w:tcW w:w="13420" w:type="dxa"/>
+            <w:tcBorders>
+              <w:top w:val="single" w:sz="4" w:space="0" w:color="000000"/>
+              <w:left w:val="single" w:sz="4" w:space="0" w:color="000000"/>
+              <w:bottom w:val="single" w:sz="4" w:space="0" w:color="000000"/>
+              <w:right w:val="single" w:sz="4" w:space="0" w:color="000000"/>
+            </w:tcBorders>
+            <w:shd w:val="clear" w:color="000000" w:fill="FFFFFF"/>
+            <w:tcMar>
+              <w:left w:w="108" w:type="dxa"/>
+              <w:right w:w="108" w:type="dxa"/>
+            </w:tcMar>
+          </w:tcPr>
+          <w:p>
+            <w:pPr>
+              <w:spacing w:before="60" w:after="60" w:line="240" w:lineRule="auto"/>
+              <w:rPr>
+                <w:rFonts w:ascii="Calibri" w:eastAsia="Calibri" w:hAnsi="Calibri" w:cs="Calibri"/>
+                <w:sz w:val="22"/>
+              </w:rPr>
+            </w:pPr>
+            <w:r>
+              <w:rPr>
+                <w:rFonts w:ascii="Calibri" w:eastAsia="Calibri" w:hAnsi="Calibri" w:cs="Calibri"/>
+                <w:sz w:val="22"/>
+              </w:rPr>
+              <w:t>Customers can initiate real-time, multi-user chats with message status indicators, chat history, notifications, and encrypted messages.</w:t>
+            </w:r>
+          </w:p>
+        </w:tc>
+      </w:tr>
+      <w:tr>
+        <w:tc>
+          <w:tcPr>
+            <w:tcW w:w="897" w:type="dxa"/>
+            <w:tcBorders>
+              <w:top w:val="single" w:sz="4" w:space="0" w:color="000000"/>
+              <w:left w:val="single" w:sz="4" w:space="0" w:color="000000"/>
+              <w:bottom w:val="single" w:sz="4" w:space="0" w:color="000000"/>
+              <w:right w:val="single" w:sz="4" w:space="0" w:color="000000"/>
+            </w:tcBorders>
+            <w:shd w:val="clear" w:color="000000" w:fill="FFFFFF"/>
+            <w:tcMar>
+              <w:left w:w="108" w:type="dxa"/>
+              <w:right w:w="108" w:type="dxa"/>
+            </w:tcMar>
+            <w:vAlign w:val="center"/>
+          </w:tcPr>
+          <w:p>
+            <w:pPr>
+              <w:spacing w:before="60" w:after="60" w:line="240" w:lineRule="auto"/>
+              <w:jc w:val="center"/>
+              <w:rPr>
+                <w:rFonts w:ascii="Calibri" w:eastAsia="Calibri" w:hAnsi="Calibri" w:cs="Calibri"/>
+                <w:sz w:val="22"/>
+                <w:lang w:val="en-US"/>
+              </w:rPr>
+            </w:pPr>
+            <w:r>
+              <w:rPr>
+                <w:rFonts w:ascii="Calibri" w:eastAsia="Calibri" w:hAnsi="Calibri" w:cs="Calibri"/>
+                <w:sz w:val="22"/>
+                <w:lang w:val="en-US"/>
+              </w:rPr>
+              <w:t>9</w:t>
+            </w:r>
+          </w:p>
+        </w:tc>
+        <w:tc>
+          <w:tcPr>
+            <w:tcW w:w="13420" w:type="dxa"/>
+            <w:tcBorders>
+              <w:top w:val="single" w:sz="4" w:space="0" w:color="000000"/>
+              <w:left w:val="single" w:sz="4" w:space="0" w:color="000000"/>
+              <w:bottom w:val="single" w:sz="4" w:space="0" w:color="000000"/>
+              <w:right w:val="single" w:sz="4" w:space="0" w:color="000000"/>
+            </w:tcBorders>
+            <w:shd w:val="clear" w:color="000000" w:fill="FFFFFF"/>
+            <w:tcMar>
+              <w:left w:w="108" w:type="dxa"/>
+              <w:right w:w="108" w:type="dxa"/>
+            </w:tcMar>
+          </w:tcPr>
+          <w:p>
+            <w:pPr>
+              <w:spacing w:before="60" w:after="60" w:line="240" w:lineRule="auto"/>
+              <w:rPr>
+                <w:rFonts w:ascii="Calibri" w:eastAsia="Calibri" w:hAnsi="Calibri" w:cs="Calibri"/>
+                <w:sz w:val="22"/>
+              </w:rPr>
+            </w:pPr>
+            <w:r>
+              <w:rPr>
+                <w:rFonts w:ascii="Calibri" w:eastAsia="Calibri" w:hAnsi="Calibri" w:cs="Calibri"/>
+                <w:sz w:val="22"/>
+              </w:rPr>
+              <w:t>Customers can view real-time project changes with notifications, a searchable change log, and an undo option for specific changes.</w:t>
+            </w:r>
+          </w:p>
+        </w:tc>
+      </w:tr>
+      <w:tr>
+        <w:tc>
+          <w:tcPr>
+            <w:tcW w:w="897" w:type="dxa"/>
+            <w:tcBorders>
+              <w:top w:val="single" w:sz="4" w:space="0" w:color="000000"/>
+              <w:left w:val="single" w:sz="4" w:space="0" w:color="000000"/>
+              <w:bottom w:val="single" w:sz="4" w:space="0" w:color="000000"/>
+              <w:right w:val="single" w:sz="4" w:space="0" w:color="000000"/>
+            </w:tcBorders>
+            <w:shd w:val="clear" w:color="000000" w:fill="FFFFFF"/>
+            <w:tcMar>
+              <w:left w:w="108" w:type="dxa"/>
+              <w:right w:w="108" w:type="dxa"/>
+            </w:tcMar>
+            <w:vAlign w:val="center"/>
+          </w:tcPr>
+          <w:p>
+            <w:pPr>
+              <w:spacing w:before="60" w:after="60" w:line="240" w:lineRule="auto"/>
+              <w:jc w:val="center"/>
+              <w:rPr>
+                <w:rFonts w:ascii="Calibri" w:eastAsia="Calibri" w:hAnsi="Calibri" w:cs="Calibri"/>
+                <w:sz w:val="22"/>
+                <w:lang w:val="en-US"/>
+              </w:rPr>
+            </w:pPr>
+            <w:r>
+              <w:rPr>
+                <w:rFonts w:ascii="Calibri" w:eastAsia="Calibri" w:hAnsi="Calibri" w:cs="Calibri"/>
+                <w:sz w:val="22"/>
+                <w:lang w:val="en-US"/>
+              </w:rPr>
+              <w:t>10</w:t>
+            </w:r>
+          </w:p>
+        </w:tc>
+        <w:tc>
+          <w:tcPr>
+            <w:tcW w:w="13420" w:type="dxa"/>
+            <w:tcBorders>
+              <w:top w:val="single" w:sz="4" w:space="0" w:color="000000"/>
+              <w:left w:val="single" w:sz="4" w:space="0" w:color="000000"/>
+              <w:bottom w:val="single" w:sz="4" w:space="0" w:color="000000"/>
+              <w:right w:val="single" w:sz="4" w:space="0" w:color="000000"/>
+            </w:tcBorders>
+            <w:shd w:val="clear" w:color="000000" w:fill="FFFFFF"/>
+            <w:tcMar>
+              <w:left w:w="108" w:type="dxa"/>
+              <w:right w:w="108" w:type="dxa"/>
+            </w:tcMar>
+          </w:tcPr>
+          <w:p>
+            <w:pPr>
+              <w:spacing w:before="60" w:after="60" w:line="240" w:lineRule="auto"/>
+              <w:rPr>
+                <w:rFonts w:ascii="Calibri" w:eastAsia="Calibri" w:hAnsi="Calibri" w:cs="Calibri"/>
+                <w:sz w:val="22"/>
+              </w:rPr>
+            </w:pPr>
+            <w:r>
+              <w:rPr>
+                <w:rFonts w:ascii="Calibri" w:eastAsia="Calibri" w:hAnsi="Calibri" w:cs="Calibri"/>
+                <w:sz w:val="22"/>
+              </w:rPr>
+              <w:t>Project admins can add or remove customers with notifications sent to all members and immediate access revocation for deleted customers.</w:t>
+            </w:r>
+          </w:p>
+        </w:tc>
+      </w:tr>
+      <w:tr>
+        <w:tc>
+          <w:tcPr>
+            <w:tcW w:w="897" w:type="dxa"/>
+            <w:tcBorders>
+              <w:top w:val="single" w:sz="4" w:space="0" w:color="000000"/>
+              <w:left w:val="single" w:sz="4" w:space="0" w:color="000000"/>
+              <w:bottom w:val="single" w:sz="4" w:space="0" w:color="000000"/>
+              <w:right w:val="single" w:sz="4" w:space="0" w:color="000000"/>
+            </w:tcBorders>
+            <w:shd w:val="clear" w:color="000000" w:fill="FFFFFF"/>
+            <w:tcMar>
+              <w:left w:w="108" w:type="dxa"/>
+              <w:right w:w="108" w:type="dxa"/>
+            </w:tcMar>
+            <w:vAlign w:val="center"/>
+          </w:tcPr>
+          <w:p>
+            <w:pPr>
+              <w:spacing w:before="60" w:after="60" w:line="240" w:lineRule="auto"/>
+              <w:jc w:val="center"/>
+              <w:rPr>
+                <w:rFonts w:ascii="Calibri" w:eastAsia="Calibri" w:hAnsi="Calibri" w:cs="Calibri"/>
+                <w:sz w:val="22"/>
+                <w:lang w:val="en-US"/>
+              </w:rPr>
+            </w:pPr>
+            <w:r>
+              <w:rPr>
+                <w:rFonts w:ascii="Calibri" w:eastAsia="Calibri" w:hAnsi="Calibri" w:cs="Calibri"/>
+                <w:sz w:val="22"/>
+                <w:lang w:val="en-US"/>
+              </w:rPr>
+              <w:t>11</w:t>
+            </w:r>
+          </w:p>
+        </w:tc>
+        <w:tc>
+          <w:tcPr>
+            <w:tcW w:w="13420" w:type="dxa"/>
+            <w:tcBorders>
+              <w:top w:val="single" w:sz="4" w:space="0" w:color="000000"/>
+              <w:left w:val="single" w:sz="4" w:space="0" w:color="000000"/>
+              <w:bottom w:val="single" w:sz="4" w:space="0" w:color="000000"/>
+              <w:right w:val="single" w:sz="4" w:space="0" w:color="000000"/>
+            </w:tcBorders>
+            <w:shd w:val="clear" w:color="000000" w:fill="FFFFFF"/>
+            <w:tcMar>
+              <w:left w:w="108" w:type="dxa"/>
+              <w:right w:w="108" w:type="dxa"/>
+            </w:tcMar>
+          </w:tcPr>
+          <w:p>
+            <w:pPr>
+              <w:spacing w:before="60" w:after="60" w:line="240" w:lineRule="auto"/>
+              <w:rPr>
+                <w:rFonts w:ascii="Calibri" w:eastAsia="Calibri" w:hAnsi="Calibri" w:cs="Calibri"/>
+                <w:sz w:val="22"/>
+                <w:lang w:val="en-US"/>
+              </w:rPr>
+            </w:pPr>
+            <w:r>
+              <w:rPr>
+                <w:rFonts w:ascii="Calibri" w:eastAsia="Calibri" w:hAnsi="Calibri" w:cs="Calibri"/>
+                <w:sz w:val="22"/>
+              </w:rPr>
+              <w:t>Customers can create a new project where they are assigned admin rights, access project settings, and see the project on their dashboard</w:t>
+            </w:r>
+            <w:r>
+              <w:rPr>
+                <w:rFonts w:ascii="Calibri" w:eastAsia="Calibri" w:hAnsi="Calibri" w:cs="Calibri"/>
+                <w:sz w:val="22"/>
+                <w:lang w:val="en-US"/>
+              </w:rPr>
+              <w:t>.</w:t>
+            </w:r>
+          </w:p>
+        </w:tc>
+      </w:tr>
+      <w:tr>
+        <w:tc>
+          <w:tcPr>
+            <w:tcW w:w="897" w:type="dxa"/>
+            <w:tcBorders>
+              <w:top w:val="single" w:sz="4" w:space="0" w:color="000000"/>
+              <w:left w:val="single" w:sz="4" w:space="0" w:color="000000"/>
+              <w:bottom w:val="single" w:sz="4" w:space="0" w:color="000000"/>
+              <w:right w:val="single" w:sz="4" w:space="0" w:color="000000"/>
+            </w:tcBorders>
+            <w:shd w:val="clear" w:color="000000" w:fill="FFFFFF"/>
+            <w:tcMar>
+              <w:left w:w="108" w:type="dxa"/>
+              <w:right w:w="108" w:type="dxa"/>
+            </w:tcMar>
+            <w:vAlign w:val="center"/>
+          </w:tcPr>
+          <w:p>
+            <w:pPr>
+              <w:spacing w:before="60" w:after="60" w:line="240" w:lineRule="auto"/>
+              <w:jc w:val="center"/>
+              <w:rPr>
+                <w:rFonts w:ascii="Calibri" w:eastAsia="Calibri" w:hAnsi="Calibri" w:cs="Calibri"/>
+                <w:sz w:val="22"/>
+                <w:lang w:val="en-US"/>
+              </w:rPr>
+            </w:pPr>
+            <w:r>
+              <w:rPr>
+                <w:rFonts w:ascii="Calibri" w:eastAsia="Calibri" w:hAnsi="Calibri" w:cs="Calibri"/>
+                <w:sz w:val="22"/>
+                <w:lang w:val="en-US"/>
+              </w:rPr>
+              <w:t>12</w:t>
+            </w:r>
+          </w:p>
+        </w:tc>
+        <w:tc>
+          <w:tcPr>
+            <w:tcW w:w="13420" w:type="dxa"/>
+            <w:tcBorders>
+              <w:top w:val="single" w:sz="4" w:space="0" w:color="000000"/>
+              <w:left w:val="single" w:sz="4" w:space="0" w:color="000000"/>
+              <w:bottom w:val="single" w:sz="4" w:space="0" w:color="000000"/>
+              <w:right w:val="single" w:sz="4" w:space="0" w:color="000000"/>
+            </w:tcBorders>
+            <w:shd w:val="clear" w:color="000000" w:fill="FFFFFF"/>
+            <w:tcMar>
+              <w:left w:w="108" w:type="dxa"/>
+              <w:right w:w="108" w:type="dxa"/>
+            </w:tcMar>
+          </w:tcPr>
+          <w:p>
+            <w:pPr>
+              <w:spacing w:before="60" w:after="60" w:line="240" w:lineRule="auto"/>
+              <w:rPr>
+                <w:rFonts w:ascii="Calibri" w:eastAsia="Calibri" w:hAnsi="Calibri" w:cs="Calibri"/>
+                <w:sz w:val="22"/>
+              </w:rPr>
+            </w:pPr>
+            <w:r>
+              <w:rPr>
+                <w:rFonts w:ascii="Calibri" w:eastAsia="Calibri" w:hAnsi="Calibri" w:cs="Calibri"/>
+                <w:sz w:val="22"/>
+              </w:rPr>
+              <w:t>Customers can select from language-specific templates when creating a project, which populates the project with relevant files that are editable.</w:t>
             </w:r>
           </w:p>
         </w:tc>
@@ -10416,27 +9048,14 @@
         <w:rPr>
           <w:rFonts w:ascii="Arial" w:eastAsia="Arial" w:hAnsi="Arial" w:cs="Arial"/>
           <w:sz w:val="22"/>
-        </w:rPr>
-      </w:pPr>
-    </w:p>
-    <w:p>
-      <w:pPr>
-        <w:spacing w:before="60" w:after="60" w:line="240" w:lineRule="auto"/>
-        <w:rPr>
-          <w:rFonts w:ascii="Arial" w:eastAsia="Arial" w:hAnsi="Arial" w:cs="Arial"/>
-          <w:sz w:val="22"/>
+          <w:lang w:val="en-US"/>
         </w:rPr>
       </w:pPr>
     </w:p>
     <w:p>
       <w:pPr>
         <w:keepNext/>
-        <w:numPr>
-          <w:ilvl w:val="0"/>
-          <w:numId w:val="7"/>
-        </w:numPr>
         <w:spacing w:before="240" w:after="240" w:line="240" w:lineRule="auto"/>
-        <w:ind w:left="432" w:hanging="432"/>
         <w:rPr>
           <w:rFonts w:ascii="Arial" w:eastAsia="Arial" w:hAnsi="Arial" w:cs="Arial"/>
           <w:b/>
@@ -11019,8 +9638,8 @@
 </file>
 
 <file path=word/numbering.xml><?xml version="1.0" encoding="utf-8"?>
-<w:numbering xmlns:wpc="http://schemas.microsoft.com/office/word/2010/wordprocessingCanvas" xmlns:mc="http://schemas.openxmlformats.org/markup-compatibility/2006" xmlns:o="urn:schemas-microsoft-com:office:office" xmlns:r="http://schemas.openxmlformats.org/officeDocument/2006/relationships" xmlns:m="http://schemas.openxmlformats.org/officeDocument/2006/math" xmlns:v="urn:schemas-microsoft-com:vml" xmlns:wp14="http://schemas.microsoft.com/office/word/2010/wordprocessingDrawing" xmlns:wp="http://schemas.openxmlformats.org/drawingml/2006/wordprocessingDrawing" xmlns:w10="urn:schemas-microsoft-com:office:word" xmlns:w="http://schemas.openxmlformats.org/wordprocessingml/2006/main" xmlns:w14="http://schemas.microsoft.com/office/word/2010/wordml" xmlns:wpg="http://schemas.microsoft.com/office/word/2010/wordprocessingGroup" xmlns:wpi="http://schemas.microsoft.com/office/word/2010/wordprocessingInk" xmlns:wne="http://schemas.microsoft.com/office/word/2006/wordml" xmlns:wps="http://schemas.microsoft.com/office/word/2010/wordprocessingShape" mc:Ignorable="w14 wp14">
-  <w:abstractNum w:abstractNumId="0">
+<w:numbering xmlns:wpc="http://schemas.microsoft.com/office/word/2010/wordprocessingCanvas" xmlns:cx="http://schemas.microsoft.com/office/drawing/2014/chartex" xmlns:cx1="http://schemas.microsoft.com/office/drawing/2015/9/8/chartex" xmlns:cx2="http://schemas.microsoft.com/office/drawing/2015/10/21/chartex" xmlns:cx3="http://schemas.microsoft.com/office/drawing/2016/5/9/chartex" xmlns:cx4="http://schemas.microsoft.com/office/drawing/2016/5/10/chartex" xmlns:cx5="http://schemas.microsoft.com/office/drawing/2016/5/11/chartex" xmlns:cx6="http://schemas.microsoft.com/office/drawing/2016/5/12/chartex" xmlns:cx7="http://schemas.microsoft.com/office/drawing/2016/5/13/chartex" xmlns:cx8="http://schemas.microsoft.com/office/drawing/2016/5/14/chartex" xmlns:mc="http://schemas.openxmlformats.org/markup-compatibility/2006" xmlns:aink="http://schemas.microsoft.com/office/drawing/2016/ink" xmlns:am3d="http://schemas.microsoft.com/office/drawing/2017/model3d" xmlns:o="urn:schemas-microsoft-com:office:office" xmlns:oel="http://schemas.microsoft.com/office/2019/extlst" xmlns:r="http://schemas.openxmlformats.org/officeDocument/2006/relationships" xmlns:m="http://schemas.openxmlformats.org/officeDocument/2006/math" xmlns:v="urn:schemas-microsoft-com:vml" xmlns:wp14="http://schemas.microsoft.com/office/word/2010/wordprocessingDrawing" xmlns:wp="http://schemas.openxmlformats.org/drawingml/2006/wordprocessingDrawing" xmlns:w10="urn:schemas-microsoft-com:office:word" xmlns:w="http://schemas.openxmlformats.org/wordprocessingml/2006/main" xmlns:w14="http://schemas.microsoft.com/office/word/2010/wordml" xmlns:w15="http://schemas.microsoft.com/office/word/2012/wordml" xmlns:w16cex="http://schemas.microsoft.com/office/word/2018/wordml/cex" xmlns:w16cid="http://schemas.microsoft.com/office/word/2016/wordml/cid" xmlns:w16="http://schemas.microsoft.com/office/word/2018/wordml" xmlns:w16du="http://schemas.microsoft.com/office/word/2023/wordml/word16du" xmlns:w16sdtdh="http://schemas.microsoft.com/office/word/2020/wordml/sdtdatahash" xmlns:w16se="http://schemas.microsoft.com/office/word/2015/wordml/symex" xmlns:wpg="http://schemas.microsoft.com/office/word/2010/wordprocessingGroup" xmlns:wpi="http://schemas.microsoft.com/office/word/2010/wordprocessingInk" xmlns:wne="http://schemas.microsoft.com/office/word/2006/wordml" xmlns:wps="http://schemas.microsoft.com/office/word/2010/wordprocessingShape" mc:Ignorable="w14 w15 w16se w16cid w16 w16cex w16sdtdh w16du wp14">
+  <w:abstractNum w:abstractNumId="0" w15:restartNumberingAfterBreak="0">
     <w:nsid w:val="05AE1181"/>
     <w:multiLevelType w:val="multilevel"/>
     <w:tmpl w:val="671E6890"/>
@@ -11071,7 +9690,7 @@
       <w:lvlJc w:val="left"/>
     </w:lvl>
   </w:abstractNum>
-  <w:abstractNum w:abstractNumId="1">
+  <w:abstractNum w:abstractNumId="1" w15:restartNumberingAfterBreak="0">
     <w:nsid w:val="0E8E2224"/>
     <w:multiLevelType w:val="multilevel"/>
     <w:tmpl w:val="DE7CFE1E"/>
@@ -11122,7 +9741,7 @@
       <w:lvlJc w:val="left"/>
     </w:lvl>
   </w:abstractNum>
-  <w:abstractNum w:abstractNumId="2">
+  <w:abstractNum w:abstractNumId="2" w15:restartNumberingAfterBreak="0">
     <w:nsid w:val="13C51A3C"/>
     <w:multiLevelType w:val="hybridMultilevel"/>
     <w:tmpl w:val="6FE64CF8"/>
@@ -11211,7 +9830,7 @@
       </w:pPr>
     </w:lvl>
   </w:abstractNum>
-  <w:abstractNum w:abstractNumId="3">
+  <w:abstractNum w:abstractNumId="3" w15:restartNumberingAfterBreak="0">
     <w:nsid w:val="21C702AC"/>
     <w:multiLevelType w:val="multilevel"/>
     <w:tmpl w:val="6EBA5762"/>
@@ -11262,7 +9881,7 @@
       <w:lvlJc w:val="left"/>
     </w:lvl>
   </w:abstractNum>
-  <w:abstractNum w:abstractNumId="4">
+  <w:abstractNum w:abstractNumId="4" w15:restartNumberingAfterBreak="0">
     <w:nsid w:val="22607F30"/>
     <w:multiLevelType w:val="multilevel"/>
     <w:tmpl w:val="51A0E48E"/>
@@ -11313,7 +9932,7 @@
       <w:lvlJc w:val="left"/>
     </w:lvl>
   </w:abstractNum>
-  <w:abstractNum w:abstractNumId="5">
+  <w:abstractNum w:abstractNumId="5" w15:restartNumberingAfterBreak="0">
     <w:nsid w:val="26B95020"/>
     <w:multiLevelType w:val="multilevel"/>
     <w:tmpl w:val="3406576E"/>
@@ -11364,7 +9983,7 @@
       <w:lvlJc w:val="left"/>
     </w:lvl>
   </w:abstractNum>
-  <w:abstractNum w:abstractNumId="6">
+  <w:abstractNum w:abstractNumId="6" w15:restartNumberingAfterBreak="0">
     <w:nsid w:val="2EA70969"/>
     <w:multiLevelType w:val="multilevel"/>
     <w:tmpl w:val="7200E77A"/>
@@ -11415,7 +10034,7 @@
       <w:lvlJc w:val="left"/>
     </w:lvl>
   </w:abstractNum>
-  <w:abstractNum w:abstractNumId="7">
+  <w:abstractNum w:abstractNumId="7" w15:restartNumberingAfterBreak="0">
     <w:nsid w:val="2F3D60E3"/>
     <w:multiLevelType w:val="hybridMultilevel"/>
     <w:tmpl w:val="F68C1B5C"/>
@@ -11504,7 +10123,7 @@
       </w:pPr>
     </w:lvl>
   </w:abstractNum>
-  <w:abstractNum w:abstractNumId="8">
+  <w:abstractNum w:abstractNumId="8" w15:restartNumberingAfterBreak="0">
     <w:nsid w:val="38431B54"/>
     <w:multiLevelType w:val="multilevel"/>
     <w:tmpl w:val="16D08D76"/>
@@ -11555,7 +10174,7 @@
       <w:lvlJc w:val="left"/>
     </w:lvl>
   </w:abstractNum>
-  <w:abstractNum w:abstractNumId="9">
+  <w:abstractNum w:abstractNumId="9" w15:restartNumberingAfterBreak="0">
     <w:nsid w:val="47293215"/>
     <w:multiLevelType w:val="multilevel"/>
     <w:tmpl w:val="19F42472"/>
@@ -11606,7 +10225,7 @@
       <w:lvlJc w:val="left"/>
     </w:lvl>
   </w:abstractNum>
-  <w:abstractNum w:abstractNumId="10">
+  <w:abstractNum w:abstractNumId="10" w15:restartNumberingAfterBreak="0">
     <w:nsid w:val="5C5D2B6D"/>
     <w:multiLevelType w:val="multilevel"/>
     <w:tmpl w:val="64C69400"/>
@@ -11657,7 +10276,7 @@
       <w:lvlJc w:val="left"/>
     </w:lvl>
   </w:abstractNum>
-  <w:abstractNum w:abstractNumId="11">
+  <w:abstractNum w:abstractNumId="11" w15:restartNumberingAfterBreak="0">
     <w:nsid w:val="6D577442"/>
     <w:multiLevelType w:val="multilevel"/>
     <w:tmpl w:val="C46A8A98"/>
@@ -11708,7 +10327,7 @@
       <w:lvlJc w:val="left"/>
     </w:lvl>
   </w:abstractNum>
-  <w:abstractNum w:abstractNumId="12">
+  <w:abstractNum w:abstractNumId="12" w15:restartNumberingAfterBreak="0">
     <w:nsid w:val="7B1D66EC"/>
     <w:multiLevelType w:val="hybridMultilevel"/>
     <w:tmpl w:val="4BEE5128"/>
@@ -11820,7 +10439,7 @@
       </w:rPr>
     </w:lvl>
   </w:abstractNum>
-  <w:abstractNum w:abstractNumId="13">
+  <w:abstractNum w:abstractNumId="13" w15:restartNumberingAfterBreak="0">
     <w:nsid w:val="7FB33859"/>
     <w:multiLevelType w:val="multilevel"/>
     <w:tmpl w:val="B4F80A38"/>
@@ -11871,53 +10490,53 @@
       <w:lvlJc w:val="left"/>
     </w:lvl>
   </w:abstractNum>
-  <w:num w:numId="1">
+  <w:num w:numId="1" w16cid:durableId="453332364">
     <w:abstractNumId w:val="11"/>
   </w:num>
-  <w:num w:numId="2">
+  <w:num w:numId="2" w16cid:durableId="764809872">
     <w:abstractNumId w:val="5"/>
   </w:num>
-  <w:num w:numId="3">
+  <w:num w:numId="3" w16cid:durableId="806364468">
     <w:abstractNumId w:val="4"/>
   </w:num>
-  <w:num w:numId="4">
+  <w:num w:numId="4" w16cid:durableId="314381377">
     <w:abstractNumId w:val="3"/>
   </w:num>
-  <w:num w:numId="5">
+  <w:num w:numId="5" w16cid:durableId="1109861573">
     <w:abstractNumId w:val="13"/>
   </w:num>
-  <w:num w:numId="6">
+  <w:num w:numId="6" w16cid:durableId="101655822">
     <w:abstractNumId w:val="8"/>
   </w:num>
-  <w:num w:numId="7">
+  <w:num w:numId="7" w16cid:durableId="961812276">
     <w:abstractNumId w:val="10"/>
   </w:num>
-  <w:num w:numId="8">
+  <w:num w:numId="8" w16cid:durableId="510219534">
     <w:abstractNumId w:val="6"/>
   </w:num>
-  <w:num w:numId="9">
+  <w:num w:numId="9" w16cid:durableId="2111311699">
     <w:abstractNumId w:val="0"/>
   </w:num>
-  <w:num w:numId="10">
+  <w:num w:numId="10" w16cid:durableId="1120108275">
     <w:abstractNumId w:val="1"/>
   </w:num>
-  <w:num w:numId="11">
+  <w:num w:numId="11" w16cid:durableId="2088381080">
     <w:abstractNumId w:val="9"/>
   </w:num>
-  <w:num w:numId="12">
+  <w:num w:numId="12" w16cid:durableId="1016425855">
     <w:abstractNumId w:val="12"/>
   </w:num>
-  <w:num w:numId="13">
+  <w:num w:numId="13" w16cid:durableId="439027653">
     <w:abstractNumId w:val="7"/>
   </w:num>
-  <w:num w:numId="14">
+  <w:num w:numId="14" w16cid:durableId="951205573">
     <w:abstractNumId w:val="2"/>
   </w:num>
 </w:numbering>
 </file>
 
 <file path=word/styles.xml><?xml version="1.0" encoding="utf-8"?>
-<w:styles xmlns:mc="http://schemas.openxmlformats.org/markup-compatibility/2006" xmlns:r="http://schemas.openxmlformats.org/officeDocument/2006/relationships" xmlns:w="http://schemas.openxmlformats.org/wordprocessingml/2006/main" xmlns:w14="http://schemas.microsoft.com/office/word/2010/wordml" mc:Ignorable="w14">
+<w:styles xmlns:mc="http://schemas.openxmlformats.org/markup-compatibility/2006" xmlns:r="http://schemas.openxmlformats.org/officeDocument/2006/relationships" xmlns:w="http://schemas.openxmlformats.org/wordprocessingml/2006/main" xmlns:w14="http://schemas.microsoft.com/office/word/2010/wordml" xmlns:w15="http://schemas.microsoft.com/office/word/2012/wordml" xmlns:w16cex="http://schemas.microsoft.com/office/word/2018/wordml/cex" xmlns:w16cid="http://schemas.microsoft.com/office/word/2016/wordml/cid" xmlns:w16="http://schemas.microsoft.com/office/word/2018/wordml" xmlns:w16du="http://schemas.microsoft.com/office/word/2023/wordml/word16du" xmlns:w16sdtdh="http://schemas.microsoft.com/office/word/2020/wordml/sdtdatahash" xmlns:w16se="http://schemas.microsoft.com/office/word/2015/wordml/symex" mc:Ignorable="w14 w15 w16se w16cid w16 w16cex w16sdtdh w16du">
   <w:docDefaults>
     <w:rPrDefault>
       <w:rPr>
@@ -11935,144 +10554,383 @@
       </w:pPr>
     </w:pPrDefault>
   </w:docDefaults>
-  <w:latentStyles w:defLockedState="0" w:defUIPriority="99" w:defSemiHidden="1" w:defUnhideWhenUsed="1" w:defQFormat="0" w:count="267">
-    <w:lsdException w:name="Normal" w:semiHidden="0" w:uiPriority="0" w:unhideWhenUsed="0" w:qFormat="1"/>
-    <w:lsdException w:name="heading 1" w:semiHidden="0" w:uiPriority="9" w:unhideWhenUsed="0" w:qFormat="1"/>
-    <w:lsdException w:name="heading 2" w:uiPriority="9" w:qFormat="1"/>
-    <w:lsdException w:name="heading 3" w:uiPriority="9" w:qFormat="1"/>
-    <w:lsdException w:name="heading 4" w:uiPriority="9" w:qFormat="1"/>
-    <w:lsdException w:name="heading 5" w:uiPriority="9" w:qFormat="1"/>
-    <w:lsdException w:name="heading 6" w:uiPriority="9" w:qFormat="1"/>
-    <w:lsdException w:name="heading 7" w:uiPriority="9" w:qFormat="1"/>
-    <w:lsdException w:name="heading 8" w:uiPriority="9" w:qFormat="1"/>
-    <w:lsdException w:name="heading 9" w:uiPriority="9" w:qFormat="1"/>
-    <w:lsdException w:name="toc 1" w:uiPriority="39"/>
-    <w:lsdException w:name="toc 2" w:uiPriority="39"/>
-    <w:lsdException w:name="toc 3" w:uiPriority="39"/>
-    <w:lsdException w:name="toc 4" w:uiPriority="39"/>
-    <w:lsdException w:name="toc 5" w:uiPriority="39"/>
-    <w:lsdException w:name="toc 6" w:uiPriority="39"/>
-    <w:lsdException w:name="toc 7" w:uiPriority="39"/>
-    <w:lsdException w:name="toc 8" w:uiPriority="39"/>
-    <w:lsdException w:name="toc 9" w:uiPriority="39"/>
-    <w:lsdException w:name="caption" w:uiPriority="35" w:qFormat="1"/>
-    <w:lsdException w:name="Title" w:semiHidden="0" w:uiPriority="10" w:unhideWhenUsed="0" w:qFormat="1"/>
-    <w:lsdException w:name="Default Paragraph Font" w:uiPriority="1"/>
-    <w:lsdException w:name="Subtitle" w:semiHidden="0" w:uiPriority="11" w:unhideWhenUsed="0" w:qFormat="1"/>
-    <w:lsdException w:name="Strong" w:semiHidden="0" w:uiPriority="22" w:unhideWhenUsed="0" w:qFormat="1"/>
-    <w:lsdException w:name="Emphasis" w:semiHidden="0" w:uiPriority="20" w:unhideWhenUsed="0" w:qFormat="1"/>
-    <w:lsdException w:name="Table Grid" w:semiHidden="0" w:uiPriority="39" w:unhideWhenUsed="0"/>
-    <w:lsdException w:name="Placeholder Text" w:unhideWhenUsed="0"/>
-    <w:lsdException w:name="No Spacing" w:semiHidden="0" w:uiPriority="1" w:unhideWhenUsed="0" w:qFormat="1"/>
-    <w:lsdException w:name="Light Shading" w:semiHidden="0" w:uiPriority="60" w:unhideWhenUsed="0"/>
-    <w:lsdException w:name="Light List" w:semiHidden="0" w:uiPriority="61" w:unhideWhenUsed="0"/>
-    <w:lsdException w:name="Light Grid" w:semiHidden="0" w:uiPriority="62" w:unhideWhenUsed="0"/>
-    <w:lsdException w:name="Medium Shading 1" w:semiHidden="0" w:uiPriority="63" w:unhideWhenUsed="0"/>
-    <w:lsdException w:name="Medium Shading 2" w:semiHidden="0" w:uiPriority="64" w:unhideWhenUsed="0"/>
-    <w:lsdException w:name="Medium List 1" w:semiHidden="0" w:uiPriority="65" w:unhideWhenUsed="0"/>
-    <w:lsdException w:name="Medium List 2" w:semiHidden="0" w:uiPriority="66" w:unhideWhenUsed="0"/>
-    <w:lsdException w:name="Medium Grid 1" w:semiHidden="0" w:uiPriority="67" w:unhideWhenUsed="0"/>
-    <w:lsdException w:name="Medium Grid 2" w:semiHidden="0" w:uiPriority="68" w:unhideWhenUsed="0"/>
-    <w:lsdException w:name="Medium Grid 3" w:semiHidden="0" w:uiPriority="69" w:unhideWhenUsed="0"/>
-    <w:lsdException w:name="Dark List" w:semiHidden="0" w:uiPriority="70" w:unhideWhenUsed="0"/>
-    <w:lsdException w:name="Colorful Shading" w:semiHidden="0" w:uiPriority="71" w:unhideWhenUsed="0"/>
-    <w:lsdException w:name="Colorful List" w:semiHidden="0" w:uiPriority="72" w:unhideWhenUsed="0"/>
-    <w:lsdException w:name="Colorful Grid" w:semiHidden="0" w:uiPriority="73" w:unhideWhenUsed="0"/>
-    <w:lsdException w:name="Light Shading Accent 1" w:semiHidden="0" w:uiPriority="60" w:unhideWhenUsed="0"/>
-    <w:lsdException w:name="Light List Accent 1" w:semiHidden="0" w:uiPriority="61" w:unhideWhenUsed="0"/>
-    <w:lsdException w:name="Light Grid Accent 1" w:semiHidden="0" w:uiPriority="62" w:unhideWhenUsed="0"/>
-    <w:lsdException w:name="Medium Shading 1 Accent 1" w:semiHidden="0" w:uiPriority="63" w:unhideWhenUsed="0"/>
-    <w:lsdException w:name="Medium Shading 2 Accent 1" w:semiHidden="0" w:uiPriority="64" w:unhideWhenUsed="0"/>
-    <w:lsdException w:name="Medium List 1 Accent 1" w:semiHidden="0" w:uiPriority="65" w:unhideWhenUsed="0"/>
-    <w:lsdException w:name="Revision" w:unhideWhenUsed="0"/>
-    <w:lsdException w:name="List Paragraph" w:semiHidden="0" w:uiPriority="34" w:unhideWhenUsed="0" w:qFormat="1"/>
-    <w:lsdException w:name="Quote" w:semiHidden="0" w:uiPriority="29" w:unhideWhenUsed="0" w:qFormat="1"/>
-    <w:lsdException w:name="Intense Quote" w:semiHidden="0" w:uiPriority="30" w:unhideWhenUsed="0" w:qFormat="1"/>
-    <w:lsdException w:name="Medium List 2 Accent 1" w:semiHidden="0" w:uiPriority="66" w:unhideWhenUsed="0"/>
-    <w:lsdException w:name="Medium Grid 1 Accent 1" w:semiHidden="0" w:uiPriority="67" w:unhideWhenUsed="0"/>
-    <w:lsdException w:name="Medium Grid 2 Accent 1" w:semiHidden="0" w:uiPriority="68" w:unhideWhenUsed="0"/>
-    <w:lsdException w:name="Medium Grid 3 Accent 1" w:semiHidden="0" w:uiPriority="69" w:unhideWhenUsed="0"/>
-    <w:lsdException w:name="Dark List Accent 1" w:semiHidden="0" w:uiPriority="70" w:unhideWhenUsed="0"/>
-    <w:lsdException w:name="Colorful Shading Accent 1" w:semiHidden="0" w:uiPriority="71" w:unhideWhenUsed="0"/>
-    <w:lsdException w:name="Colorful List Accent 1" w:semiHidden="0" w:uiPriority="72" w:unhideWhenUsed="0"/>
-    <w:lsdException w:name="Colorful Grid Accent 1" w:semiHidden="0" w:uiPriority="73" w:unhideWhenUsed="0"/>
-    <w:lsdException w:name="Light Shading Accent 2" w:semiHidden="0" w:uiPriority="60" w:unhideWhenUsed="0"/>
-    <w:lsdException w:name="Light List Accent 2" w:semiHidden="0" w:uiPriority="61" w:unhideWhenUsed="0"/>
-    <w:lsdException w:name="Light Grid Accent 2" w:semiHidden="0" w:uiPriority="62" w:unhideWhenUsed="0"/>
-    <w:lsdException w:name="Medium Shading 1 Accent 2" w:semiHidden="0" w:uiPriority="63" w:unhideWhenUsed="0"/>
-    <w:lsdException w:name="Medium Shading 2 Accent 2" w:semiHidden="0" w:uiPriority="64" w:unhideWhenUsed="0"/>
-    <w:lsdException w:name="Medium List 1 Accent 2" w:semiHidden="0" w:uiPriority="65" w:unhideWhenUsed="0"/>
-    <w:lsdException w:name="Medium List 2 Accent 2" w:semiHidden="0" w:uiPriority="66" w:unhideWhenUsed="0"/>
-    <w:lsdException w:name="Medium Grid 1 Accent 2" w:semiHidden="0" w:uiPriority="67" w:unhideWhenUsed="0"/>
-    <w:lsdException w:name="Medium Grid 2 Accent 2" w:semiHidden="0" w:uiPriority="68" w:unhideWhenUsed="0"/>
-    <w:lsdException w:name="Medium Grid 3 Accent 2" w:semiHidden="0" w:uiPriority="69" w:unhideWhenUsed="0"/>
-    <w:lsdException w:name="Dark List Accent 2" w:semiHidden="0" w:uiPriority="70" w:unhideWhenUsed="0"/>
-    <w:lsdException w:name="Colorful Shading Accent 2" w:semiHidden="0" w:uiPriority="71" w:unhideWhenUsed="0"/>
-    <w:lsdException w:name="Colorful List Accent 2" w:semiHidden="0" w:uiPriority="72" w:unhideWhenUsed="0"/>
-    <w:lsdException w:name="Colorful Grid Accent 2" w:semiHidden="0" w:uiPriority="73" w:unhideWhenUsed="0"/>
-    <w:lsdException w:name="Light Shading Accent 3" w:semiHidden="0" w:uiPriority="60" w:unhideWhenUsed="0"/>
-    <w:lsdException w:name="Light List Accent 3" w:semiHidden="0" w:uiPriority="61" w:unhideWhenUsed="0"/>
-    <w:lsdException w:name="Light Grid Accent 3" w:semiHidden="0" w:uiPriority="62" w:unhideWhenUsed="0"/>
-    <w:lsdException w:name="Medium Shading 1 Accent 3" w:semiHidden="0" w:uiPriority="63" w:unhideWhenUsed="0"/>
-    <w:lsdException w:name="Medium Shading 2 Accent 3" w:semiHidden="0" w:uiPriority="64" w:unhideWhenUsed="0"/>
-    <w:lsdException w:name="Medium List 1 Accent 3" w:semiHidden="0" w:uiPriority="65" w:unhideWhenUsed="0"/>
-    <w:lsdException w:name="Medium List 2 Accent 3" w:semiHidden="0" w:uiPriority="66" w:unhideWhenUsed="0"/>
-    <w:lsdException w:name="Medium Grid 1 Accent 3" w:semiHidden="0" w:uiPriority="67" w:unhideWhenUsed="0"/>
-    <w:lsdException w:name="Medium Grid 2 Accent 3" w:semiHidden="0" w:uiPriority="68" w:unhideWhenUsed="0"/>
-    <w:lsdException w:name="Medium Grid 3 Accent 3" w:semiHidden="0" w:uiPriority="69" w:unhideWhenUsed="0"/>
-    <w:lsdException w:name="Dark List Accent 3" w:semiHidden="0" w:uiPriority="70" w:unhideWhenUsed="0"/>
-    <w:lsdException w:name="Colorful Shading Accent 3" w:semiHidden="0" w:uiPriority="71" w:unhideWhenUsed="0"/>
-    <w:lsdException w:name="Colorful List Accent 3" w:semiHidden="0" w:uiPriority="72" w:unhideWhenUsed="0"/>
-    <w:lsdException w:name="Colorful Grid Accent 3" w:semiHidden="0" w:uiPriority="73" w:unhideWhenUsed="0"/>
-    <w:lsdException w:name="Light Shading Accent 4" w:semiHidden="0" w:uiPriority="60" w:unhideWhenUsed="0"/>
-    <w:lsdException w:name="Light List Accent 4" w:semiHidden="0" w:uiPriority="61" w:unhideWhenUsed="0"/>
-    <w:lsdException w:name="Light Grid Accent 4" w:semiHidden="0" w:uiPriority="62" w:unhideWhenUsed="0"/>
-    <w:lsdException w:name="Medium Shading 1 Accent 4" w:semiHidden="0" w:uiPriority="63" w:unhideWhenUsed="0"/>
-    <w:lsdException w:name="Medium Shading 2 Accent 4" w:semiHidden="0" w:uiPriority="64" w:unhideWhenUsed="0"/>
-    <w:lsdException w:name="Medium List 1 Accent 4" w:semiHidden="0" w:uiPriority="65" w:unhideWhenUsed="0"/>
-    <w:lsdException w:name="Medium List 2 Accent 4" w:semiHidden="0" w:uiPriority="66" w:unhideWhenUsed="0"/>
-    <w:lsdException w:name="Medium Grid 1 Accent 4" w:semiHidden="0" w:uiPriority="67" w:unhideWhenUsed="0"/>
-    <w:lsdException w:name="Medium Grid 2 Accent 4" w:semiHidden="0" w:uiPriority="68" w:unhideWhenUsed="0"/>
-    <w:lsdException w:name="Medium Grid 3 Accent 4" w:semiHidden="0" w:uiPriority="69" w:unhideWhenUsed="0"/>
-    <w:lsdException w:name="Dark List Accent 4" w:semiHidden="0" w:uiPriority="70" w:unhideWhenUsed="0"/>
-    <w:lsdException w:name="Colorful Shading Accent 4" w:semiHidden="0" w:uiPriority="71" w:unhideWhenUsed="0"/>
-    <w:lsdException w:name="Colorful List Accent 4" w:semiHidden="0" w:uiPriority="72" w:unhideWhenUsed="0"/>
-    <w:lsdException w:name="Colorful Grid Accent 4" w:semiHidden="0" w:uiPriority="73" w:unhideWhenUsed="0"/>
-    <w:lsdException w:name="Light Shading Accent 5" w:semiHidden="0" w:uiPriority="60" w:unhideWhenUsed="0"/>
-    <w:lsdException w:name="Light List Accent 5" w:semiHidden="0" w:uiPriority="61" w:unhideWhenUsed="0"/>
-    <w:lsdException w:name="Light Grid Accent 5" w:semiHidden="0" w:uiPriority="62" w:unhideWhenUsed="0"/>
-    <w:lsdException w:name="Medium Shading 1 Accent 5" w:semiHidden="0" w:uiPriority="63" w:unhideWhenUsed="0"/>
-    <w:lsdException w:name="Medium Shading 2 Accent 5" w:semiHidden="0" w:uiPriority="64" w:unhideWhenUsed="0"/>
-    <w:lsdException w:name="Medium List 1 Accent 5" w:semiHidden="0" w:uiPriority="65" w:unhideWhenUsed="0"/>
-    <w:lsdException w:name="Medium List 2 Accent 5" w:semiHidden="0" w:uiPriority="66" w:unhideWhenUsed="0"/>
-    <w:lsdException w:name="Medium Grid 1 Accent 5" w:semiHidden="0" w:uiPriority="67" w:unhideWhenUsed="0"/>
-    <w:lsdException w:name="Medium Grid 2 Accent 5" w:semiHidden="0" w:uiPriority="68" w:unhideWhenUsed="0"/>
-    <w:lsdException w:name="Medium Grid 3 Accent 5" w:semiHidden="0" w:uiPriority="69" w:unhideWhenUsed="0"/>
-    <w:lsdException w:name="Dark List Accent 5" w:semiHidden="0" w:uiPriority="70" w:unhideWhenUsed="0"/>
-    <w:lsdException w:name="Colorful Shading Accent 5" w:semiHidden="0" w:uiPriority="71" w:unhideWhenUsed="0"/>
-    <w:lsdException w:name="Colorful List Accent 5" w:semiHidden="0" w:uiPriority="72" w:unhideWhenUsed="0"/>
-    <w:lsdException w:name="Colorful Grid Accent 5" w:semiHidden="0" w:uiPriority="73" w:unhideWhenUsed="0"/>
-    <w:lsdException w:name="Light Shading Accent 6" w:semiHidden="0" w:uiPriority="60" w:unhideWhenUsed="0"/>
-    <w:lsdException w:name="Light List Accent 6" w:semiHidden="0" w:uiPriority="61" w:unhideWhenUsed="0"/>
-    <w:lsdException w:name="Light Grid Accent 6" w:semiHidden="0" w:uiPriority="62" w:unhideWhenUsed="0"/>
-    <w:lsdException w:name="Medium Shading 1 Accent 6" w:semiHidden="0" w:uiPriority="63" w:unhideWhenUsed="0"/>
-    <w:lsdException w:name="Medium Shading 2 Accent 6" w:semiHidden="0" w:uiPriority="64" w:unhideWhenUsed="0"/>
-    <w:lsdException w:name="Medium List 1 Accent 6" w:semiHidden="0" w:uiPriority="65" w:unhideWhenUsed="0"/>
-    <w:lsdException w:name="Medium List 2 Accent 6" w:semiHidden="0" w:uiPriority="66" w:unhideWhenUsed="0"/>
-    <w:lsdException w:name="Medium Grid 1 Accent 6" w:semiHidden="0" w:uiPriority="67" w:unhideWhenUsed="0"/>
-    <w:lsdException w:name="Medium Grid 2 Accent 6" w:semiHidden="0" w:uiPriority="68" w:unhideWhenUsed="0"/>
-    <w:lsdException w:name="Medium Grid 3 Accent 6" w:semiHidden="0" w:uiPriority="69" w:unhideWhenUsed="0"/>
-    <w:lsdException w:name="Dark List Accent 6" w:semiHidden="0" w:uiPriority="70" w:unhideWhenUsed="0"/>
-    <w:lsdException w:name="Colorful Shading Accent 6" w:semiHidden="0" w:uiPriority="71" w:unhideWhenUsed="0"/>
-    <w:lsdException w:name="Colorful List Accent 6" w:semiHidden="0" w:uiPriority="72" w:unhideWhenUsed="0"/>
-    <w:lsdException w:name="Colorful Grid Accent 6" w:semiHidden="0" w:uiPriority="73" w:unhideWhenUsed="0"/>
-    <w:lsdException w:name="Subtle Emphasis" w:semiHidden="0" w:uiPriority="19" w:unhideWhenUsed="0" w:qFormat="1"/>
-    <w:lsdException w:name="Intense Emphasis" w:semiHidden="0" w:uiPriority="21" w:unhideWhenUsed="0" w:qFormat="1"/>
-    <w:lsdException w:name="Subtle Reference" w:semiHidden="0" w:uiPriority="31" w:unhideWhenUsed="0" w:qFormat="1"/>
-    <w:lsdException w:name="Intense Reference" w:semiHidden="0" w:uiPriority="32" w:unhideWhenUsed="0" w:qFormat="1"/>
-    <w:lsdException w:name="Book Title" w:semiHidden="0" w:uiPriority="33" w:unhideWhenUsed="0" w:qFormat="1"/>
-    <w:lsdException w:name="Bibliography" w:uiPriority="37"/>
-    <w:lsdException w:name="TOC Heading" w:uiPriority="39" w:qFormat="1"/>
+  <w:latentStyles w:defLockedState="0" w:defUIPriority="99" w:defSemiHidden="0" w:defUnhideWhenUsed="0" w:defQFormat="0" w:count="376">
+    <w:lsdException w:name="Normal" w:uiPriority="0" w:qFormat="1"/>
+    <w:lsdException w:name="heading 1" w:uiPriority="9" w:qFormat="1"/>
+    <w:lsdException w:name="heading 2" w:semiHidden="1" w:uiPriority="9" w:unhideWhenUsed="1" w:qFormat="1"/>
+    <w:lsdException w:name="heading 3" w:semiHidden="1" w:uiPriority="9" w:unhideWhenUsed="1" w:qFormat="1"/>
+    <w:lsdException w:name="heading 4" w:semiHidden="1" w:uiPriority="9" w:unhideWhenUsed="1" w:qFormat="1"/>
+    <w:lsdException w:name="heading 5" w:semiHidden="1" w:uiPriority="9" w:unhideWhenUsed="1" w:qFormat="1"/>
+    <w:lsdException w:name="heading 6" w:semiHidden="1" w:uiPriority="9" w:unhideWhenUsed="1" w:qFormat="1"/>
+    <w:lsdException w:name="heading 7" w:semiHidden="1" w:uiPriority="9" w:unhideWhenUsed="1" w:qFormat="1"/>
+    <w:lsdException w:name="heading 8" w:semiHidden="1" w:uiPriority="9" w:unhideWhenUsed="1" w:qFormat="1"/>
+    <w:lsdException w:name="heading 9" w:semiHidden="1" w:uiPriority="9" w:unhideWhenUsed="1" w:qFormat="1"/>
+    <w:lsdException w:name="index 1" w:semiHidden="1" w:unhideWhenUsed="1"/>
+    <w:lsdException w:name="index 2" w:semiHidden="1" w:unhideWhenUsed="1"/>
+    <w:lsdException w:name="index 3" w:semiHidden="1" w:unhideWhenUsed="1"/>
+    <w:lsdException w:name="index 4" w:semiHidden="1" w:unhideWhenUsed="1"/>
+    <w:lsdException w:name="index 5" w:semiHidden="1" w:unhideWhenUsed="1"/>
+    <w:lsdException w:name="index 6" w:semiHidden="1" w:unhideWhenUsed="1"/>
+    <w:lsdException w:name="index 7" w:semiHidden="1" w:unhideWhenUsed="1"/>
+    <w:lsdException w:name="index 8" w:semiHidden="1" w:unhideWhenUsed="1"/>
+    <w:lsdException w:name="index 9" w:semiHidden="1" w:unhideWhenUsed="1"/>
+    <w:lsdException w:name="toc 1" w:semiHidden="1" w:uiPriority="39" w:unhideWhenUsed="1"/>
+    <w:lsdException w:name="toc 2" w:semiHidden="1" w:uiPriority="39" w:unhideWhenUsed="1"/>
+    <w:lsdException w:name="toc 3" w:semiHidden="1" w:uiPriority="39" w:unhideWhenUsed="1"/>
+    <w:lsdException w:name="toc 4" w:semiHidden="1" w:uiPriority="39" w:unhideWhenUsed="1"/>
+    <w:lsdException w:name="toc 5" w:semiHidden="1" w:uiPriority="39" w:unhideWhenUsed="1"/>
+    <w:lsdException w:name="toc 6" w:semiHidden="1" w:uiPriority="39" w:unhideWhenUsed="1"/>
+    <w:lsdException w:name="toc 7" w:semiHidden="1" w:uiPriority="39" w:unhideWhenUsed="1"/>
+    <w:lsdException w:name="toc 8" w:semiHidden="1" w:uiPriority="39" w:unhideWhenUsed="1"/>
+    <w:lsdException w:name="toc 9" w:semiHidden="1" w:uiPriority="39" w:unhideWhenUsed="1"/>
+    <w:lsdException w:name="Normal Indent" w:semiHidden="1" w:unhideWhenUsed="1"/>
+    <w:lsdException w:name="footnote text" w:semiHidden="1" w:unhideWhenUsed="1"/>
+    <w:lsdException w:name="annotation text" w:semiHidden="1" w:unhideWhenUsed="1"/>
+    <w:lsdException w:name="header" w:semiHidden="1" w:unhideWhenUsed="1"/>
+    <w:lsdException w:name="footer" w:semiHidden="1" w:unhideWhenUsed="1"/>
+    <w:lsdException w:name="index heading" w:semiHidden="1" w:unhideWhenUsed="1"/>
+    <w:lsdException w:name="caption" w:semiHidden="1" w:uiPriority="35" w:unhideWhenUsed="1" w:qFormat="1"/>
+    <w:lsdException w:name="table of figures" w:semiHidden="1" w:unhideWhenUsed="1"/>
+    <w:lsdException w:name="envelope address" w:semiHidden="1" w:unhideWhenUsed="1"/>
+    <w:lsdException w:name="envelope return" w:semiHidden="1" w:unhideWhenUsed="1"/>
+    <w:lsdException w:name="footnote reference" w:semiHidden="1" w:unhideWhenUsed="1"/>
+    <w:lsdException w:name="annotation reference" w:semiHidden="1" w:unhideWhenUsed="1"/>
+    <w:lsdException w:name="line number" w:semiHidden="1" w:unhideWhenUsed="1"/>
+    <w:lsdException w:name="page number" w:semiHidden="1" w:unhideWhenUsed="1"/>
+    <w:lsdException w:name="endnote reference" w:semiHidden="1" w:unhideWhenUsed="1"/>
+    <w:lsdException w:name="endnote text" w:semiHidden="1" w:unhideWhenUsed="1"/>
+    <w:lsdException w:name="table of authorities" w:semiHidden="1" w:unhideWhenUsed="1"/>
+    <w:lsdException w:name="macro" w:semiHidden="1" w:unhideWhenUsed="1"/>
+    <w:lsdException w:name="toa heading" w:semiHidden="1" w:unhideWhenUsed="1"/>
+    <w:lsdException w:name="List" w:semiHidden="1" w:unhideWhenUsed="1"/>
+    <w:lsdException w:name="List Bullet" w:semiHidden="1" w:unhideWhenUsed="1"/>
+    <w:lsdException w:name="List Number" w:semiHidden="1" w:unhideWhenUsed="1"/>
+    <w:lsdException w:name="List 2" w:semiHidden="1" w:unhideWhenUsed="1"/>
+    <w:lsdException w:name="List 3" w:semiHidden="1" w:unhideWhenUsed="1"/>
+    <w:lsdException w:name="List 4" w:semiHidden="1" w:unhideWhenUsed="1"/>
+    <w:lsdException w:name="List 5" w:semiHidden="1" w:unhideWhenUsed="1"/>
+    <w:lsdException w:name="List Bullet 2" w:semiHidden="1" w:unhideWhenUsed="1"/>
+    <w:lsdException w:name="List Bullet 3" w:semiHidden="1" w:unhideWhenUsed="1"/>
+    <w:lsdException w:name="List Bullet 4" w:semiHidden="1" w:unhideWhenUsed="1"/>
+    <w:lsdException w:name="List Bullet 5" w:semiHidden="1" w:unhideWhenUsed="1"/>
+    <w:lsdException w:name="List Number 2" w:semiHidden="1" w:unhideWhenUsed="1"/>
+    <w:lsdException w:name="List Number 3" w:semiHidden="1" w:unhideWhenUsed="1"/>
+    <w:lsdException w:name="List Number 4" w:semiHidden="1" w:unhideWhenUsed="1"/>
+    <w:lsdException w:name="List Number 5" w:semiHidden="1" w:unhideWhenUsed="1"/>
+    <w:lsdException w:name="Title" w:uiPriority="10" w:qFormat="1"/>
+    <w:lsdException w:name="Closing" w:semiHidden="1" w:unhideWhenUsed="1"/>
+    <w:lsdException w:name="Signature" w:semiHidden="1" w:unhideWhenUsed="1"/>
+    <w:lsdException w:name="Default Paragraph Font" w:semiHidden="1" w:uiPriority="1" w:unhideWhenUsed="1"/>
+    <w:lsdException w:name="Body Text" w:semiHidden="1" w:unhideWhenUsed="1"/>
+    <w:lsdException w:name="Body Text Indent" w:semiHidden="1" w:unhideWhenUsed="1"/>
+    <w:lsdException w:name="List Continue" w:semiHidden="1" w:unhideWhenUsed="1"/>
+    <w:lsdException w:name="List Continue 2" w:semiHidden="1" w:unhideWhenUsed="1"/>
+    <w:lsdException w:name="List Continue 3" w:semiHidden="1" w:unhideWhenUsed="1"/>
+    <w:lsdException w:name="List Continue 4" w:semiHidden="1" w:unhideWhenUsed="1"/>
+    <w:lsdException w:name="List Continue 5" w:semiHidden="1" w:unhideWhenUsed="1"/>
+    <w:lsdException w:name="Message Header" w:semiHidden="1" w:unhideWhenUsed="1"/>
+    <w:lsdException w:name="Subtitle" w:uiPriority="11" w:qFormat="1"/>
+    <w:lsdException w:name="Salutation" w:semiHidden="1" w:unhideWhenUsed="1"/>
+    <w:lsdException w:name="Date" w:semiHidden="1" w:unhideWhenUsed="1"/>
+    <w:lsdException w:name="Body Text First Indent" w:semiHidden="1" w:unhideWhenUsed="1"/>
+    <w:lsdException w:name="Body Text First Indent 2" w:semiHidden="1" w:unhideWhenUsed="1"/>
+    <w:lsdException w:name="Note Heading" w:semiHidden="1" w:unhideWhenUsed="1"/>
+    <w:lsdException w:name="Body Text 2" w:semiHidden="1" w:unhideWhenUsed="1"/>
+    <w:lsdException w:name="Body Text 3" w:semiHidden="1" w:unhideWhenUsed="1"/>
+    <w:lsdException w:name="Body Text Indent 2" w:semiHidden="1" w:unhideWhenUsed="1"/>
+    <w:lsdException w:name="Body Text Indent 3" w:semiHidden="1" w:unhideWhenUsed="1"/>
+    <w:lsdException w:name="Block Text" w:semiHidden="1" w:unhideWhenUsed="1"/>
+    <w:lsdException w:name="Hyperlink" w:semiHidden="1" w:unhideWhenUsed="1"/>
+    <w:lsdException w:name="FollowedHyperlink" w:semiHidden="1" w:unhideWhenUsed="1"/>
+    <w:lsdException w:name="Strong" w:uiPriority="22" w:qFormat="1"/>
+    <w:lsdException w:name="Emphasis" w:uiPriority="20" w:qFormat="1"/>
+    <w:lsdException w:name="Document Map" w:semiHidden="1" w:unhideWhenUsed="1"/>
+    <w:lsdException w:name="Plain Text" w:semiHidden="1" w:unhideWhenUsed="1"/>
+    <w:lsdException w:name="E-mail Signature" w:semiHidden="1" w:unhideWhenUsed="1"/>
+    <w:lsdException w:name="HTML Top of Form" w:semiHidden="1" w:unhideWhenUsed="1"/>
+    <w:lsdException w:name="HTML Bottom of Form" w:semiHidden="1" w:unhideWhenUsed="1"/>
+    <w:lsdException w:name="Normal (Web)" w:semiHidden="1" w:unhideWhenUsed="1"/>
+    <w:lsdException w:name="HTML Acronym" w:semiHidden="1" w:unhideWhenUsed="1"/>
+    <w:lsdException w:name="HTML Address" w:semiHidden="1" w:unhideWhenUsed="1"/>
+    <w:lsdException w:name="HTML Cite" w:semiHidden="1" w:unhideWhenUsed="1"/>
+    <w:lsdException w:name="HTML Code" w:semiHidden="1" w:unhideWhenUsed="1"/>
+    <w:lsdException w:name="HTML Definition" w:semiHidden="1" w:unhideWhenUsed="1"/>
+    <w:lsdException w:name="HTML Keyboard" w:semiHidden="1" w:unhideWhenUsed="1"/>
+    <w:lsdException w:name="HTML Preformatted" w:semiHidden="1" w:unhideWhenUsed="1"/>
+    <w:lsdException w:name="HTML Sample" w:semiHidden="1" w:unhideWhenUsed="1"/>
+    <w:lsdException w:name="HTML Typewriter" w:semiHidden="1" w:unhideWhenUsed="1"/>
+    <w:lsdException w:name="HTML Variable" w:semiHidden="1" w:unhideWhenUsed="1"/>
+    <w:lsdException w:name="Normal Table" w:semiHidden="1" w:unhideWhenUsed="1"/>
+    <w:lsdException w:name="annotation subject" w:semiHidden="1" w:unhideWhenUsed="1"/>
+    <w:lsdException w:name="No List" w:semiHidden="1" w:unhideWhenUsed="1"/>
+    <w:lsdException w:name="Outline List 1" w:semiHidden="1" w:unhideWhenUsed="1"/>
+    <w:lsdException w:name="Outline List 2" w:semiHidden="1" w:unhideWhenUsed="1"/>
+    <w:lsdException w:name="Outline List 3" w:semiHidden="1" w:unhideWhenUsed="1"/>
+    <w:lsdException w:name="Table Simple 1" w:semiHidden="1" w:unhideWhenUsed="1"/>
+    <w:lsdException w:name="Table Simple 2" w:semiHidden="1" w:unhideWhenUsed="1"/>
+    <w:lsdException w:name="Table Simple 3" w:semiHidden="1" w:unhideWhenUsed="1"/>
+    <w:lsdException w:name="Table Classic 1" w:semiHidden="1" w:unhideWhenUsed="1"/>
+    <w:lsdException w:name="Table Classic 2" w:semiHidden="1" w:unhideWhenUsed="1"/>
+    <w:lsdException w:name="Table Classic 3" w:semiHidden="1" w:unhideWhenUsed="1"/>
+    <w:lsdException w:name="Table Classic 4" w:semiHidden="1" w:unhideWhenUsed="1"/>
+    <w:lsdException w:name="Table Colorful 1" w:semiHidden="1" w:unhideWhenUsed="1"/>
+    <w:lsdException w:name="Table Colorful 2" w:semiHidden="1" w:unhideWhenUsed="1"/>
+    <w:lsdException w:name="Table Colorful 3" w:semiHidden="1" w:unhideWhenUsed="1"/>
+    <w:lsdException w:name="Table Columns 1" w:semiHidden="1" w:unhideWhenUsed="1"/>
+    <w:lsdException w:name="Table Columns 2" w:semiHidden="1" w:unhideWhenUsed="1"/>
+    <w:lsdException w:name="Table Columns 3" w:semiHidden="1" w:unhideWhenUsed="1"/>
+    <w:lsdException w:name="Table Columns 4" w:semiHidden="1" w:unhideWhenUsed="1"/>
+    <w:lsdException w:name="Table Columns 5" w:semiHidden="1" w:unhideWhenUsed="1"/>
+    <w:lsdException w:name="Table Grid 1" w:semiHidden="1" w:unhideWhenUsed="1"/>
+    <w:lsdException w:name="Table Grid 2" w:semiHidden="1" w:unhideWhenUsed="1"/>
+    <w:lsdException w:name="Table Grid 3" w:semiHidden="1" w:unhideWhenUsed="1"/>
+    <w:lsdException w:name="Table Grid 4" w:semiHidden="1" w:unhideWhenUsed="1"/>
+    <w:lsdException w:name="Table Grid 5" w:semiHidden="1" w:unhideWhenUsed="1"/>
+    <w:lsdException w:name="Table Grid 6" w:semiHidden="1" w:unhideWhenUsed="1"/>
+    <w:lsdException w:name="Table Grid 7" w:semiHidden="1" w:unhideWhenUsed="1"/>
+    <w:lsdException w:name="Table Grid 8" w:semiHidden="1" w:unhideWhenUsed="1"/>
+    <w:lsdException w:name="Table List 1" w:semiHidden="1" w:unhideWhenUsed="1"/>
+    <w:lsdException w:name="Table List 2" w:semiHidden="1" w:unhideWhenUsed="1"/>
+    <w:lsdException w:name="Table List 3" w:semiHidden="1" w:unhideWhenUsed="1"/>
+    <w:lsdException w:name="Table List 4" w:semiHidden="1" w:unhideWhenUsed="1"/>
+    <w:lsdException w:name="Table List 5" w:semiHidden="1" w:unhideWhenUsed="1"/>
+    <w:lsdException w:name="Table List 6" w:semiHidden="1" w:unhideWhenUsed="1"/>
+    <w:lsdException w:name="Table List 7" w:semiHidden="1" w:unhideWhenUsed="1"/>
+    <w:lsdException w:name="Table List 8" w:semiHidden="1" w:unhideWhenUsed="1"/>
+    <w:lsdException w:name="Table 3D effects 1" w:semiHidden="1" w:unhideWhenUsed="1"/>
+    <w:lsdException w:name="Table 3D effects 2" w:semiHidden="1" w:unhideWhenUsed="1"/>
+    <w:lsdException w:name="Table 3D effects 3" w:semiHidden="1" w:unhideWhenUsed="1"/>
+    <w:lsdException w:name="Table Contemporary" w:semiHidden="1" w:unhideWhenUsed="1"/>
+    <w:lsdException w:name="Table Elegant" w:semiHidden="1" w:unhideWhenUsed="1"/>
+    <w:lsdException w:name="Table Professional" w:semiHidden="1" w:unhideWhenUsed="1"/>
+    <w:lsdException w:name="Table Subtle 1" w:semiHidden="1" w:unhideWhenUsed="1"/>
+    <w:lsdException w:name="Table Subtle 2" w:semiHidden="1" w:unhideWhenUsed="1"/>
+    <w:lsdException w:name="Table Web 1" w:semiHidden="1" w:unhideWhenUsed="1"/>
+    <w:lsdException w:name="Table Web 2" w:semiHidden="1" w:unhideWhenUsed="1"/>
+    <w:lsdException w:name="Table Web 3" w:semiHidden="1" w:unhideWhenUsed="1"/>
+    <w:lsdException w:name="Balloon Text" w:semiHidden="1" w:unhideWhenUsed="1"/>
+    <w:lsdException w:name="Table Grid" w:uiPriority="39"/>
+    <w:lsdException w:name="Table Theme" w:semiHidden="1" w:unhideWhenUsed="1"/>
+    <w:lsdException w:name="Placeholder Text" w:semiHidden="1"/>
+    <w:lsdException w:name="No Spacing" w:uiPriority="1" w:qFormat="1"/>
+    <w:lsdException w:name="Light Shading" w:uiPriority="60"/>
+    <w:lsdException w:name="Light List" w:uiPriority="61"/>
+    <w:lsdException w:name="Light Grid" w:uiPriority="62"/>
+    <w:lsdException w:name="Medium Shading 1" w:uiPriority="63"/>
+    <w:lsdException w:name="Medium Shading 2" w:uiPriority="64"/>
+    <w:lsdException w:name="Medium List 1" w:uiPriority="65"/>
+    <w:lsdException w:name="Medium List 2" w:uiPriority="66"/>
+    <w:lsdException w:name="Medium Grid 1" w:uiPriority="67"/>
+    <w:lsdException w:name="Medium Grid 2" w:uiPriority="68"/>
+    <w:lsdException w:name="Medium Grid 3" w:uiPriority="69"/>
+    <w:lsdException w:name="Dark List" w:uiPriority="70"/>
+    <w:lsdException w:name="Colorful Shading" w:uiPriority="71"/>
+    <w:lsdException w:name="Colorful List" w:uiPriority="72"/>
+    <w:lsdException w:name="Colorful Grid" w:uiPriority="73"/>
+    <w:lsdException w:name="Light Shading Accent 1" w:uiPriority="60"/>
+    <w:lsdException w:name="Light List Accent 1" w:uiPriority="61"/>
+    <w:lsdException w:name="Light Grid Accent 1" w:uiPriority="62"/>
+    <w:lsdException w:name="Medium Shading 1 Accent 1" w:uiPriority="63"/>
+    <w:lsdException w:name="Medium Shading 2 Accent 1" w:uiPriority="64"/>
+    <w:lsdException w:name="Medium List 1 Accent 1" w:uiPriority="65"/>
+    <w:lsdException w:name="Revision" w:semiHidden="1"/>
+    <w:lsdException w:name="List Paragraph" w:uiPriority="34" w:qFormat="1"/>
+    <w:lsdException w:name="Quote" w:uiPriority="29" w:qFormat="1"/>
+    <w:lsdException w:name="Intense Quote" w:uiPriority="30" w:qFormat="1"/>
+    <w:lsdException w:name="Medium List 2 Accent 1" w:uiPriority="66"/>
+    <w:lsdException w:name="Medium Grid 1 Accent 1" w:uiPriority="67"/>
+    <w:lsdException w:name="Medium Grid 2 Accent 1" w:uiPriority="68"/>
+    <w:lsdException w:name="Medium Grid 3 Accent 1" w:uiPriority="69"/>
+    <w:lsdException w:name="Dark List Accent 1" w:uiPriority="70"/>
+    <w:lsdException w:name="Colorful Shading Accent 1" w:uiPriority="71"/>
+    <w:lsdException w:name="Colorful List Accent 1" w:uiPriority="72"/>
+    <w:lsdException w:name="Colorful Grid Accent 1" w:uiPriority="73"/>
+    <w:lsdException w:name="Light Shading Accent 2" w:uiPriority="60"/>
+    <w:lsdException w:name="Light List Accent 2" w:uiPriority="61"/>
+    <w:lsdException w:name="Light Grid Accent 2" w:uiPriority="62"/>
+    <w:lsdException w:name="Medium Shading 1 Accent 2" w:uiPriority="63"/>
+    <w:lsdException w:name="Medium Shading 2 Accent 2" w:uiPriority="64"/>
+    <w:lsdException w:name="Medium List 1 Accent 2" w:uiPriority="65"/>
+    <w:lsdException w:name="Medium List 2 Accent 2" w:uiPriority="66"/>
+    <w:lsdException w:name="Medium Grid 1 Accent 2" w:uiPriority="67"/>
+    <w:lsdException w:name="Medium Grid 2 Accent 2" w:uiPriority="68"/>
+    <w:lsdException w:name="Medium Grid 3 Accent 2" w:uiPriority="69"/>
+    <w:lsdException w:name="Dark List Accent 2" w:uiPriority="70"/>
+    <w:lsdException w:name="Colorful Shading Accent 2" w:uiPriority="71"/>
+    <w:lsdException w:name="Colorful List Accent 2" w:uiPriority="72"/>
+    <w:lsdException w:name="Colorful Grid Accent 2" w:uiPriority="73"/>
+    <w:lsdException w:name="Light Shading Accent 3" w:uiPriority="60"/>
+    <w:lsdException w:name="Light List Accent 3" w:uiPriority="61"/>
+    <w:lsdException w:name="Light Grid Accent 3" w:uiPriority="62"/>
+    <w:lsdException w:name="Medium Shading 1 Accent 3" w:uiPriority="63"/>
+    <w:lsdException w:name="Medium Shading 2 Accent 3" w:uiPriority="64"/>
+    <w:lsdException w:name="Medium List 1 Accent 3" w:uiPriority="65"/>
+    <w:lsdException w:name="Medium List 2 Accent 3" w:uiPriority="66"/>
+    <w:lsdException w:name="Medium Grid 1 Accent 3" w:uiPriority="67"/>
+    <w:lsdException w:name="Medium Grid 2 Accent 3" w:uiPriority="68"/>
+    <w:lsdException w:name="Medium Grid 3 Accent 3" w:uiPriority="69"/>
+    <w:lsdException w:name="Dark List Accent 3" w:uiPriority="70"/>
+    <w:lsdException w:name="Colorful Shading Accent 3" w:uiPriority="71"/>
+    <w:lsdException w:name="Colorful List Accent 3" w:uiPriority="72"/>
+    <w:lsdException w:name="Colorful Grid Accent 3" w:uiPriority="73"/>
+    <w:lsdException w:name="Light Shading Accent 4" w:uiPriority="60"/>
+    <w:lsdException w:name="Light List Accent 4" w:uiPriority="61"/>
+    <w:lsdException w:name="Light Grid Accent 4" w:uiPriority="62"/>
+    <w:lsdException w:name="Medium Shading 1 Accent 4" w:uiPriority="63"/>
+    <w:lsdException w:name="Medium Shading 2 Accent 4" w:uiPriority="64"/>
+    <w:lsdException w:name="Medium List 1 Accent 4" w:uiPriority="65"/>
+    <w:lsdException w:name="Medium List 2 Accent 4" w:uiPriority="66"/>
+    <w:lsdException w:name="Medium Grid 1 Accent 4" w:uiPriority="67"/>
+    <w:lsdException w:name="Medium Grid 2 Accent 4" w:uiPriority="68"/>
+    <w:lsdException w:name="Medium Grid 3 Accent 4" w:uiPriority="69"/>
+    <w:lsdException w:name="Dark List Accent 4" w:uiPriority="70"/>
+    <w:lsdException w:name="Colorful Shading Accent 4" w:uiPriority="71"/>
+    <w:lsdException w:name="Colorful List Accent 4" w:uiPriority="72"/>
+    <w:lsdException w:name="Colorful Grid Accent 4" w:uiPriority="73"/>
+    <w:lsdException w:name="Light Shading Accent 5" w:uiPriority="60"/>
+    <w:lsdException w:name="Light List Accent 5" w:uiPriority="61"/>
+    <w:lsdException w:name="Light Grid Accent 5" w:uiPriority="62"/>
+    <w:lsdException w:name="Medium Shading 1 Accent 5" w:uiPriority="63"/>
+    <w:lsdException w:name="Medium Shading 2 Accent 5" w:uiPriority="64"/>
+    <w:lsdException w:name="Medium List 1 Accent 5" w:uiPriority="65"/>
+    <w:lsdException w:name="Medium List 2 Accent 5" w:uiPriority="66"/>
+    <w:lsdException w:name="Medium Grid 1 Accent 5" w:uiPriority="67"/>
+    <w:lsdException w:name="Medium Grid 2 Accent 5" w:uiPriority="68"/>
+    <w:lsdException w:name="Medium Grid 3 Accent 5" w:uiPriority="69"/>
+    <w:lsdException w:name="Dark List Accent 5" w:uiPriority="70"/>
+    <w:lsdException w:name="Colorful Shading Accent 5" w:uiPriority="71"/>
+    <w:lsdException w:name="Colorful List Accent 5" w:uiPriority="72"/>
+    <w:lsdException w:name="Colorful Grid Accent 5" w:uiPriority="73"/>
+    <w:lsdException w:name="Light Shading Accent 6" w:uiPriority="60"/>
+    <w:lsdException w:name="Light List Accent 6" w:uiPriority="61"/>
+    <w:lsdException w:name="Light Grid Accent 6" w:uiPriority="62"/>
+    <w:lsdException w:name="Medium Shading 1 Accent 6" w:uiPriority="63"/>
+    <w:lsdException w:name="Medium Shading 2 Accent 6" w:uiPriority="64"/>
+    <w:lsdException w:name="Medium List 1 Accent 6" w:uiPriority="65"/>
+    <w:lsdException w:name="Medium List 2 Accent 6" w:uiPriority="66"/>
+    <w:lsdException w:name="Medium Grid 1 Accent 6" w:uiPriority="67"/>
+    <w:lsdException w:name="Medium Grid 2 Accent 6" w:uiPriority="68"/>
+    <w:lsdException w:name="Medium Grid 3 Accent 6" w:uiPriority="69"/>
+    <w:lsdException w:name="Dark List Accent 6" w:uiPriority="70"/>
+    <w:lsdException w:name="Colorful Shading Accent 6" w:uiPriority="71"/>
+    <w:lsdException w:name="Colorful List Accent 6" w:uiPriority="72"/>
+    <w:lsdException w:name="Colorful Grid Accent 6" w:uiPriority="73"/>
+    <w:lsdException w:name="Subtle Emphasis" w:uiPriority="19" w:qFormat="1"/>
+    <w:lsdException w:name="Intense Emphasis" w:uiPriority="21" w:qFormat="1"/>
+    <w:lsdException w:name="Subtle Reference" w:uiPriority="31" w:qFormat="1"/>
+    <w:lsdException w:name="Intense Reference" w:uiPriority="32" w:qFormat="1"/>
+    <w:lsdException w:name="Book Title" w:uiPriority="33" w:qFormat="1"/>
+    <w:lsdException w:name="Bibliography" w:semiHidden="1" w:uiPriority="37" w:unhideWhenUsed="1"/>
+    <w:lsdException w:name="TOC Heading" w:semiHidden="1" w:uiPriority="39" w:unhideWhenUsed="1" w:qFormat="1"/>
+    <w:lsdException w:name="Plain Table 1" w:uiPriority="41"/>
+    <w:lsdException w:name="Plain Table 2" w:uiPriority="42"/>
+    <w:lsdException w:name="Plain Table 3" w:uiPriority="43"/>
+    <w:lsdException w:name="Plain Table 4" w:uiPriority="44"/>
+    <w:lsdException w:name="Plain Table 5" w:uiPriority="45"/>
+    <w:lsdException w:name="Grid Table Light" w:uiPriority="40"/>
+    <w:lsdException w:name="Grid Table 1 Light" w:uiPriority="46"/>
+    <w:lsdException w:name="Grid Table 2" w:uiPriority="47"/>
+    <w:lsdException w:name="Grid Table 3" w:uiPriority="48"/>
+    <w:lsdException w:name="Grid Table 4" w:uiPriority="49"/>
+    <w:lsdException w:name="Grid Table 5 Dark" w:uiPriority="50"/>
+    <w:lsdException w:name="Grid Table 6 Colorful" w:uiPriority="51"/>
+    <w:lsdException w:name="Grid Table 7 Colorful" w:uiPriority="52"/>
+    <w:lsdException w:name="Grid Table 1 Light Accent 1" w:uiPriority="46"/>
+    <w:lsdException w:name="Grid Table 2 Accent 1" w:uiPriority="47"/>
+    <w:lsdException w:name="Grid Table 3 Accent 1" w:uiPriority="48"/>
+    <w:lsdException w:name="Grid Table 4 Accent 1" w:uiPriority="49"/>
+    <w:lsdException w:name="Grid Table 5 Dark Accent 1" w:uiPriority="50"/>
+    <w:lsdException w:name="Grid Table 6 Colorful Accent 1" w:uiPriority="51"/>
+    <w:lsdException w:name="Grid Table 7 Colorful Accent 1" w:uiPriority="52"/>
+    <w:lsdException w:name="Grid Table 1 Light Accent 2" w:uiPriority="46"/>
+    <w:lsdException w:name="Grid Table 2 Accent 2" w:uiPriority="47"/>
+    <w:lsdException w:name="Grid Table 3 Accent 2" w:uiPriority="48"/>
+    <w:lsdException w:name="Grid Table 4 Accent 2" w:uiPriority="49"/>
+    <w:lsdException w:name="Grid Table 5 Dark Accent 2" w:uiPriority="50"/>
+    <w:lsdException w:name="Grid Table 6 Colorful Accent 2" w:uiPriority="51"/>
+    <w:lsdException w:name="Grid Table 7 Colorful Accent 2" w:uiPriority="52"/>
+    <w:lsdException w:name="Grid Table 1 Light Accent 3" w:uiPriority="46"/>
+    <w:lsdException w:name="Grid Table 2 Accent 3" w:uiPriority="47"/>
+    <w:lsdException w:name="Grid Table 3 Accent 3" w:uiPriority="48"/>
+    <w:lsdException w:name="Grid Table 4 Accent 3" w:uiPriority="49"/>
+    <w:lsdException w:name="Grid Table 5 Dark Accent 3" w:uiPriority="50"/>
+    <w:lsdException w:name="Grid Table 6 Colorful Accent 3" w:uiPriority="51"/>
+    <w:lsdException w:name="Grid Table 7 Colorful Accent 3" w:uiPriority="52"/>
+    <w:lsdException w:name="Grid Table 1 Light Accent 4" w:uiPriority="46"/>
+    <w:lsdException w:name="Grid Table 2 Accent 4" w:uiPriority="47"/>
+    <w:lsdException w:name="Grid Table 3 Accent 4" w:uiPriority="48"/>
+    <w:lsdException w:name="Grid Table 4 Accent 4" w:uiPriority="49"/>
+    <w:lsdException w:name="Grid Table 5 Dark Accent 4" w:uiPriority="50"/>
+    <w:lsdException w:name="Grid Table 6 Colorful Accent 4" w:uiPriority="51"/>
+    <w:lsdException w:name="Grid Table 7 Colorful Accent 4" w:uiPriority="52"/>
+    <w:lsdException w:name="Grid Table 1 Light Accent 5" w:uiPriority="46"/>
+    <w:lsdException w:name="Grid Table 2 Accent 5" w:uiPriority="47"/>
+    <w:lsdException w:name="Grid Table 3 Accent 5" w:uiPriority="48"/>
+    <w:lsdException w:name="Grid Table 4 Accent 5" w:uiPriority="49"/>
+    <w:lsdException w:name="Grid Table 5 Dark Accent 5" w:uiPriority="50"/>
+    <w:lsdException w:name="Grid Table 6 Colorful Accent 5" w:uiPriority="51"/>
+    <w:lsdException w:name="Grid Table 7 Colorful Accent 5" w:uiPriority="52"/>
+    <w:lsdException w:name="Grid Table 1 Light Accent 6" w:uiPriority="46"/>
+    <w:lsdException w:name="Grid Table 2 Accent 6" w:uiPriority="47"/>
+    <w:lsdException w:name="Grid Table 3 Accent 6" w:uiPriority="48"/>
+    <w:lsdException w:name="Grid Table 4 Accent 6" w:uiPriority="49"/>
+    <w:lsdException w:name="Grid Table 5 Dark Accent 6" w:uiPriority="50"/>
+    <w:lsdException w:name="Grid Table 6 Colorful Accent 6" w:uiPriority="51"/>
+    <w:lsdException w:name="Grid Table 7 Colorful Accent 6" w:uiPriority="52"/>
+    <w:lsdException w:name="List Table 1 Light" w:uiPriority="46"/>
+    <w:lsdException w:name="List Table 2" w:uiPriority="47"/>
+    <w:lsdException w:name="List Table 3" w:uiPriority="48"/>
+    <w:lsdException w:name="List Table 4" w:uiPriority="49"/>
+    <w:lsdException w:name="List Table 5 Dark" w:uiPriority="50"/>
+    <w:lsdException w:name="List Table 6 Colorful" w:uiPriority="51"/>
+    <w:lsdException w:name="List Table 7 Colorful" w:uiPriority="52"/>
+    <w:lsdException w:name="List Table 1 Light Accent 1" w:uiPriority="46"/>
+    <w:lsdException w:name="List Table 2 Accent 1" w:uiPriority="47"/>
+    <w:lsdException w:name="List Table 3 Accent 1" w:uiPriority="48"/>
+    <w:lsdException w:name="List Table 4 Accent 1" w:uiPriority="49"/>
+    <w:lsdException w:name="List Table 5 Dark Accent 1" w:uiPriority="50"/>
+    <w:lsdException w:name="List Table 6 Colorful Accent 1" w:uiPriority="51"/>
+    <w:lsdException w:name="List Table 7 Colorful Accent 1" w:uiPriority="52"/>
+    <w:lsdException w:name="List Table 1 Light Accent 2" w:uiPriority="46"/>
+    <w:lsdException w:name="List Table 2 Accent 2" w:uiPriority="47"/>
+    <w:lsdException w:name="List Table 3 Accent 2" w:uiPriority="48"/>
+    <w:lsdException w:name="List Table 4 Accent 2" w:uiPriority="49"/>
+    <w:lsdException w:name="List Table 5 Dark Accent 2" w:uiPriority="50"/>
+    <w:lsdException w:name="List Table 6 Colorful Accent 2" w:uiPriority="51"/>
+    <w:lsdException w:name="List Table 7 Colorful Accent 2" w:uiPriority="52"/>
+    <w:lsdException w:name="List Table 1 Light Accent 3" w:uiPriority="46"/>
+    <w:lsdException w:name="List Table 2 Accent 3" w:uiPriority="47"/>
+    <w:lsdException w:name="List Table 3 Accent 3" w:uiPriority="48"/>
+    <w:lsdException w:name="List Table 4 Accent 3" w:uiPriority="49"/>
+    <w:lsdException w:name="List Table 5 Dark Accent 3" w:uiPriority="50"/>
+    <w:lsdException w:name="List Table 6 Colorful Accent 3" w:uiPriority="51"/>
+    <w:lsdException w:name="List Table 7 Colorful Accent 3" w:uiPriority="52"/>
+    <w:lsdException w:name="List Table 1 Light Accent 4" w:uiPriority="46"/>
+    <w:lsdException w:name="List Table 2 Accent 4" w:uiPriority="47"/>
+    <w:lsdException w:name="List Table 3 Accent 4" w:uiPriority="48"/>
+    <w:lsdException w:name="List Table 4 Accent 4" w:uiPriority="49"/>
+    <w:lsdException w:name="List Table 5 Dark Accent 4" w:uiPriority="50"/>
+    <w:lsdException w:name="List Table 6 Colorful Accent 4" w:uiPriority="51"/>
+    <w:lsdException w:name="List Table 7 Colorful Accent 4" w:uiPriority="52"/>
+    <w:lsdException w:name="List Table 1 Light Accent 5" w:uiPriority="46"/>
+    <w:lsdException w:name="List Table 2 Accent 5" w:uiPriority="47"/>
+    <w:lsdException w:name="List Table 3 Accent 5" w:uiPriority="48"/>
+    <w:lsdException w:name="List Table 4 Accent 5" w:uiPriority="49"/>
+    <w:lsdException w:name="List Table 5 Dark Accent 5" w:uiPriority="50"/>
+    <w:lsdException w:name="List Table 6 Colorful Accent 5" w:uiPriority="51"/>
+    <w:lsdException w:name="List Table 7 Colorful Accent 5" w:uiPriority="52"/>
+    <w:lsdException w:name="List Table 1 Light Accent 6" w:uiPriority="46"/>
+    <w:lsdException w:name="List Table 2 Accent 6" w:uiPriority="47"/>
+    <w:lsdException w:name="List Table 3 Accent 6" w:uiPriority="48"/>
+    <w:lsdException w:name="List Table 4 Accent 6" w:uiPriority="49"/>
+    <w:lsdException w:name="List Table 5 Dark Accent 6" w:uiPriority="50"/>
+    <w:lsdException w:name="List Table 6 Colorful Accent 6" w:uiPriority="51"/>
+    <w:lsdException w:name="List Table 7 Colorful Accent 6" w:uiPriority="52"/>
+    <w:lsdException w:name="Mention" w:semiHidden="1" w:unhideWhenUsed="1"/>
+    <w:lsdException w:name="Smart Hyperlink" w:semiHidden="1" w:unhideWhenUsed="1"/>
+    <w:lsdException w:name="Hashtag" w:semiHidden="1" w:unhideWhenUsed="1"/>
+    <w:lsdException w:name="Unresolved Mention" w:semiHidden="1" w:unhideWhenUsed="1"/>
+    <w:lsdException w:name="Smart Link" w:semiHidden="1" w:unhideWhenUsed="1"/>
   </w:latentStyles>
   <w:style w:type="paragraph" w:default="1" w:styleId="Normal">
     <w:name w:val="Normal"/>
@@ -12081,7 +10939,6 @@
   <w:style w:type="character" w:default="1" w:styleId="DefaultParagraphFont">
     <w:name w:val="Default Paragraph Font"/>
     <w:uiPriority w:val="1"/>
-    <w:semiHidden/>
     <w:unhideWhenUsed/>
   </w:style>
   <w:style w:type="table" w:default="1" w:styleId="TableNormal">
@@ -12115,196 +10972,6 @@
       <w:ind w:left="720"/>
       <w:contextualSpacing/>
     </w:pPr>
-  </w:style>
-</w:styles>
-</file>
-
-<file path=word/stylesWithEffects.xml><?xml version="1.0" encoding="utf-8"?>
-<w:styles xmlns:wpc="http://schemas.microsoft.com/office/word/2010/wordprocessingCanvas" xmlns:mc="http://schemas.openxmlformats.org/markup-compatibility/2006" xmlns:o="urn:schemas-microsoft-com:office:office" xmlns:r="http://schemas.openxmlformats.org/officeDocument/2006/relationships" xmlns:m="http://schemas.openxmlformats.org/officeDocument/2006/math" xmlns:v="urn:schemas-microsoft-com:vml" xmlns:wp14="http://schemas.microsoft.com/office/word/2010/wordprocessingDrawing" xmlns:wp="http://schemas.openxmlformats.org/drawingml/2006/wordprocessingDrawing" xmlns:w10="urn:schemas-microsoft-com:office:word" xmlns:w="http://schemas.openxmlformats.org/wordprocessingml/2006/main" xmlns:w14="http://schemas.microsoft.com/office/word/2010/wordml" xmlns:wpg="http://schemas.microsoft.com/office/word/2010/wordprocessingGroup" xmlns:wpi="http://schemas.microsoft.com/office/word/2010/wordprocessingInk" xmlns:wne="http://schemas.microsoft.com/office/word/2006/wordml" xmlns:wps="http://schemas.microsoft.com/office/word/2010/wordprocessingShape" mc:Ignorable="w14 wp14">
-  <w:docDefaults>
-    <w:rPrDefault>
-      <w:rPr>
-        <w:rFonts w:asciiTheme="minorHAnsi" w:eastAsiaTheme="minorEastAsia" w:hAnsiTheme="minorHAnsi" w:cstheme="minorBidi"/>
-        <w:sz w:val="22"/>
-        <w:szCs w:val="22"/>
-        <w:lang w:val="en-US" w:eastAsia="en-US" w:bidi="ar-SA"/>
-      </w:rPr>
-    </w:rPrDefault>
-    <w:pPrDefault>
-      <w:pPr>
-        <w:spacing w:after="200" w:line="276" w:lineRule="auto"/>
-      </w:pPr>
-    </w:pPrDefault>
-  </w:docDefaults>
-  <w:latentStyles w:defLockedState="0" w:defUIPriority="99" w:defSemiHidden="1" w:defUnhideWhenUsed="1" w:defQFormat="0" w:count="267">
-    <w:lsdException w:name="Normal" w:semiHidden="0" w:uiPriority="0" w:unhideWhenUsed="0" w:qFormat="1"/>
-    <w:lsdException w:name="heading 1" w:semiHidden="0" w:uiPriority="9" w:unhideWhenUsed="0" w:qFormat="1"/>
-    <w:lsdException w:name="heading 2" w:uiPriority="9" w:qFormat="1"/>
-    <w:lsdException w:name="heading 3" w:uiPriority="9" w:qFormat="1"/>
-    <w:lsdException w:name="heading 4" w:uiPriority="9" w:qFormat="1"/>
-    <w:lsdException w:name="heading 5" w:uiPriority="9" w:qFormat="1"/>
-    <w:lsdException w:name="heading 6" w:uiPriority="9" w:qFormat="1"/>
-    <w:lsdException w:name="heading 7" w:uiPriority="9" w:qFormat="1"/>
-    <w:lsdException w:name="heading 8" w:uiPriority="9" w:qFormat="1"/>
-    <w:lsdException w:name="heading 9" w:uiPriority="9" w:qFormat="1"/>
-    <w:lsdException w:name="toc 1" w:uiPriority="39"/>
-    <w:lsdException w:name="toc 2" w:uiPriority="39"/>
-    <w:lsdException w:name="toc 3" w:uiPriority="39"/>
-    <w:lsdException w:name="toc 4" w:uiPriority="39"/>
-    <w:lsdException w:name="toc 5" w:uiPriority="39"/>
-    <w:lsdException w:name="toc 6" w:uiPriority="39"/>
-    <w:lsdException w:name="toc 7" w:uiPriority="39"/>
-    <w:lsdException w:name="toc 8" w:uiPriority="39"/>
-    <w:lsdException w:name="toc 9" w:uiPriority="39"/>
-    <w:lsdException w:name="caption" w:uiPriority="35" w:qFormat="1"/>
-    <w:lsdException w:name="Title" w:semiHidden="0" w:uiPriority="10" w:unhideWhenUsed="0" w:qFormat="1"/>
-    <w:lsdException w:name="Default Paragraph Font" w:uiPriority="1"/>
-    <w:lsdException w:name="Subtitle" w:semiHidden="0" w:uiPriority="11" w:unhideWhenUsed="0" w:qFormat="1"/>
-    <w:lsdException w:name="Strong" w:semiHidden="0" w:uiPriority="22" w:unhideWhenUsed="0" w:qFormat="1"/>
-    <w:lsdException w:name="Emphasis" w:semiHidden="0" w:uiPriority="20" w:unhideWhenUsed="0" w:qFormat="1"/>
-    <w:lsdException w:name="Table Grid" w:semiHidden="0" w:uiPriority="59" w:unhideWhenUsed="0"/>
-    <w:lsdException w:name="Placeholder Text" w:unhideWhenUsed="0"/>
-    <w:lsdException w:name="No Spacing" w:semiHidden="0" w:uiPriority="1" w:unhideWhenUsed="0" w:qFormat="1"/>
-    <w:lsdException w:name="Light Shading" w:semiHidden="0" w:uiPriority="60" w:unhideWhenUsed="0"/>
-    <w:lsdException w:name="Light List" w:semiHidden="0" w:uiPriority="61" w:unhideWhenUsed="0"/>
-    <w:lsdException w:name="Light Grid" w:semiHidden="0" w:uiPriority="62" w:unhideWhenUsed="0"/>
-    <w:lsdException w:name="Medium Shading 1" w:semiHidden="0" w:uiPriority="63" w:unhideWhenUsed="0"/>
-    <w:lsdException w:name="Medium Shading 2" w:semiHidden="0" w:uiPriority="64" w:unhideWhenUsed="0"/>
-    <w:lsdException w:name="Medium List 1" w:semiHidden="0" w:uiPriority="65" w:unhideWhenUsed="0"/>
-    <w:lsdException w:name="Medium List 2" w:semiHidden="0" w:uiPriority="66" w:unhideWhenUsed="0"/>
-    <w:lsdException w:name="Medium Grid 1" w:semiHidden="0" w:uiPriority="67" w:unhideWhenUsed="0"/>
-    <w:lsdException w:name="Medium Grid 2" w:semiHidden="0" w:uiPriority="68" w:unhideWhenUsed="0"/>
-    <w:lsdException w:name="Medium Grid 3" w:semiHidden="0" w:uiPriority="69" w:unhideWhenUsed="0"/>
-    <w:lsdException w:name="Dark List" w:semiHidden="0" w:uiPriority="70" w:unhideWhenUsed="0"/>
-    <w:lsdException w:name="Colorful Shading" w:semiHidden="0" w:uiPriority="71" w:unhideWhenUsed="0"/>
-    <w:lsdException w:name="Colorful List" w:semiHidden="0" w:uiPriority="72" w:unhideWhenUsed="0"/>
-    <w:lsdException w:name="Colorful Grid" w:semiHidden="0" w:uiPriority="73" w:unhideWhenUsed="0"/>
-    <w:lsdException w:name="Light Shading Accent 1" w:semiHidden="0" w:uiPriority="60" w:unhideWhenUsed="0"/>
-    <w:lsdException w:name="Light List Accent 1" w:semiHidden="0" w:uiPriority="61" w:unhideWhenUsed="0"/>
-    <w:lsdException w:name="Light Grid Accent 1" w:semiHidden="0" w:uiPriority="62" w:unhideWhenUsed="0"/>
-    <w:lsdException w:name="Medium Shading 1 Accent 1" w:semiHidden="0" w:uiPriority="63" w:unhideWhenUsed="0"/>
-    <w:lsdException w:name="Medium Shading 2 Accent 1" w:semiHidden="0" w:uiPriority="64" w:unhideWhenUsed="0"/>
-    <w:lsdException w:name="Medium List 1 Accent 1" w:semiHidden="0" w:uiPriority="65" w:unhideWhenUsed="0"/>
-    <w:lsdException w:name="Revision" w:unhideWhenUsed="0"/>
-    <w:lsdException w:name="List Paragraph" w:semiHidden="0" w:uiPriority="34" w:unhideWhenUsed="0" w:qFormat="1"/>
-    <w:lsdException w:name="Quote" w:semiHidden="0" w:uiPriority="29" w:unhideWhenUsed="0" w:qFormat="1"/>
-    <w:lsdException w:name="Intense Quote" w:semiHidden="0" w:uiPriority="30" w:unhideWhenUsed="0" w:qFormat="1"/>
-    <w:lsdException w:name="Medium List 2 Accent 1" w:semiHidden="0" w:uiPriority="66" w:unhideWhenUsed="0"/>
-    <w:lsdException w:name="Medium Grid 1 Accent 1" w:semiHidden="0" w:uiPriority="67" w:unhideWhenUsed="0"/>
-    <w:lsdException w:name="Medium Grid 2 Accent 1" w:semiHidden="0" w:uiPriority="68" w:unhideWhenUsed="0"/>
-    <w:lsdException w:name="Medium Grid 3 Accent 1" w:semiHidden="0" w:uiPriority="69" w:unhideWhenUsed="0"/>
-    <w:lsdException w:name="Dark List Accent 1" w:semiHidden="0" w:uiPriority="70" w:unhideWhenUsed="0"/>
-    <w:lsdException w:name="Colorful Shading Accent 1" w:semiHidden="0" w:uiPriority="71" w:unhideWhenUsed="0"/>
-    <w:lsdException w:name="Colorful List Accent 1" w:semiHidden="0" w:uiPriority="72" w:unhideWhenUsed="0"/>
-    <w:lsdException w:name="Colorful Grid Accent 1" w:semiHidden="0" w:uiPriority="73" w:unhideWhenUsed="0"/>
-    <w:lsdException w:name="Light Shading Accent 2" w:semiHidden="0" w:uiPriority="60" w:unhideWhenUsed="0"/>
-    <w:lsdException w:name="Light List Accent 2" w:semiHidden="0" w:uiPriority="61" w:unhideWhenUsed="0"/>
-    <w:lsdException w:name="Light Grid Accent 2" w:semiHidden="0" w:uiPriority="62" w:unhideWhenUsed="0"/>
-    <w:lsdException w:name="Medium Shading 1 Accent 2" w:semiHidden="0" w:uiPriority="63" w:unhideWhenUsed="0"/>
-    <w:lsdException w:name="Medium Shading 2 Accent 2" w:semiHidden="0" w:uiPriority="64" w:unhideWhenUsed="0"/>
-    <w:lsdException w:name="Medium List 1 Accent 2" w:semiHidden="0" w:uiPriority="65" w:unhideWhenUsed="0"/>
-    <w:lsdException w:name="Medium List 2 Accent 2" w:semiHidden="0" w:uiPriority="66" w:unhideWhenUsed="0"/>
-    <w:lsdException w:name="Medium Grid 1 Accent 2" w:semiHidden="0" w:uiPriority="67" w:unhideWhenUsed="0"/>
-    <w:lsdException w:name="Medium Grid 2 Accent 2" w:semiHidden="0" w:uiPriority="68" w:unhideWhenUsed="0"/>
-    <w:lsdException w:name="Medium Grid 3 Accent 2" w:semiHidden="0" w:uiPriority="69" w:unhideWhenUsed="0"/>
-    <w:lsdException w:name="Dark List Accent 2" w:semiHidden="0" w:uiPriority="70" w:unhideWhenUsed="0"/>
-    <w:lsdException w:name="Colorful Shading Accent 2" w:semiHidden="0" w:uiPriority="71" w:unhideWhenUsed="0"/>
-    <w:lsdException w:name="Colorful List Accent 2" w:semiHidden="0" w:uiPriority="72" w:unhideWhenUsed="0"/>
-    <w:lsdException w:name="Colorful Grid Accent 2" w:semiHidden="0" w:uiPriority="73" w:unhideWhenUsed="0"/>
-    <w:lsdException w:name="Light Shading Accent 3" w:semiHidden="0" w:uiPriority="60" w:unhideWhenUsed="0"/>
-    <w:lsdException w:name="Light List Accent 3" w:semiHidden="0" w:uiPriority="61" w:unhideWhenUsed="0"/>
-    <w:lsdException w:name="Light Grid Accent 3" w:semiHidden="0" w:uiPriority="62" w:unhideWhenUsed="0"/>
-    <w:lsdException w:name="Medium Shading 1 Accent 3" w:semiHidden="0" w:uiPriority="63" w:unhideWhenUsed="0"/>
-    <w:lsdException w:name="Medium Shading 2 Accent 3" w:semiHidden="0" w:uiPriority="64" w:unhideWhenUsed="0"/>
-    <w:lsdException w:name="Medium List 1 Accent 3" w:semiHidden="0" w:uiPriority="65" w:unhideWhenUsed="0"/>
-    <w:lsdException w:name="Medium List 2 Accent 3" w:semiHidden="0" w:uiPriority="66" w:unhideWhenUsed="0"/>
-    <w:lsdException w:name="Medium Grid 1 Accent 3" w:semiHidden="0" w:uiPriority="67" w:unhideWhenUsed="0"/>
-    <w:lsdException w:name="Medium Grid 2 Accent 3" w:semiHidden="0" w:uiPriority="68" w:unhideWhenUsed="0"/>
-    <w:lsdException w:name="Medium Grid 3 Accent 3" w:semiHidden="0" w:uiPriority="69" w:unhideWhenUsed="0"/>
-    <w:lsdException w:name="Dark List Accent 3" w:semiHidden="0" w:uiPriority="70" w:unhideWhenUsed="0"/>
-    <w:lsdException w:name="Colorful Shading Accent 3" w:semiHidden="0" w:uiPriority="71" w:unhideWhenUsed="0"/>
-    <w:lsdException w:name="Colorful List Accent 3" w:semiHidden="0" w:uiPriority="72" w:unhideWhenUsed="0"/>
-    <w:lsdException w:name="Colorful Grid Accent 3" w:semiHidden="0" w:uiPriority="73" w:unhideWhenUsed="0"/>
-    <w:lsdException w:name="Light Shading Accent 4" w:semiHidden="0" w:uiPriority="60" w:unhideWhenUsed="0"/>
-    <w:lsdException w:name="Light List Accent 4" w:semiHidden="0" w:uiPriority="61" w:unhideWhenUsed="0"/>
-    <w:lsdException w:name="Light Grid Accent 4" w:semiHidden="0" w:uiPriority="62" w:unhideWhenUsed="0"/>
-    <w:lsdException w:name="Medium Shading 1 Accent 4" w:semiHidden="0" w:uiPriority="63" w:unhideWhenUsed="0"/>
-    <w:lsdException w:name="Medium Shading 2 Accent 4" w:semiHidden="0" w:uiPriority="64" w:unhideWhenUsed="0"/>
-    <w:lsdException w:name="Medium List 1 Accent 4" w:semiHidden="0" w:uiPriority="65" w:unhideWhenUsed="0"/>
-    <w:lsdException w:name="Medium List 2 Accent 4" w:semiHidden="0" w:uiPriority="66" w:unhideWhenUsed="0"/>
-    <w:lsdException w:name="Medium Grid 1 Accent 4" w:semiHidden="0" w:uiPriority="67" w:unhideWhenUsed="0"/>
-    <w:lsdException w:name="Medium Grid 2 Accent 4" w:semiHidden="0" w:uiPriority="68" w:unhideWhenUsed="0"/>
-    <w:lsdException w:name="Medium Grid 3 Accent 4" w:semiHidden="0" w:uiPriority="69" w:unhideWhenUsed="0"/>
-    <w:lsdException w:name="Dark List Accent 4" w:semiHidden="0" w:uiPriority="70" w:unhideWhenUsed="0"/>
-    <w:lsdException w:name="Colorful Shading Accent 4" w:semiHidden="0" w:uiPriority="71" w:unhideWhenUsed="0"/>
-    <w:lsdException w:name="Colorful List Accent 4" w:semiHidden="0" w:uiPriority="72" w:unhideWhenUsed="0"/>
-    <w:lsdException w:name="Colorful Grid Accent 4" w:semiHidden="0" w:uiPriority="73" w:unhideWhenUsed="0"/>
-    <w:lsdException w:name="Light Shading Accent 5" w:semiHidden="0" w:uiPriority="60" w:unhideWhenUsed="0"/>
-    <w:lsdException w:name="Light List Accent 5" w:semiHidden="0" w:uiPriority="61" w:unhideWhenUsed="0"/>
-    <w:lsdException w:name="Light Grid Accent 5" w:semiHidden="0" w:uiPriority="62" w:unhideWhenUsed="0"/>
-    <w:lsdException w:name="Medium Shading 1 Accent 5" w:semiHidden="0" w:uiPriority="63" w:unhideWhenUsed="0"/>
-    <w:lsdException w:name="Medium Shading 2 Accent 5" w:semiHidden="0" w:uiPriority="64" w:unhideWhenUsed="0"/>
-    <w:lsdException w:name="Medium List 1 Accent 5" w:semiHidden="0" w:uiPriority="65" w:unhideWhenUsed="0"/>
-    <w:lsdException w:name="Medium List 2 Accent 5" w:semiHidden="0" w:uiPriority="66" w:unhideWhenUsed="0"/>
-    <w:lsdException w:name="Medium Grid 1 Accent 5" w:semiHidden="0" w:uiPriority="67" w:unhideWhenUsed="0"/>
-    <w:lsdException w:name="Medium Grid 2 Accent 5" w:semiHidden="0" w:uiPriority="68" w:unhideWhenUsed="0"/>
-    <w:lsdException w:name="Medium Grid 3 Accent 5" w:semiHidden="0" w:uiPriority="69" w:unhideWhenUsed="0"/>
-    <w:lsdException w:name="Dark List Accent 5" w:semiHidden="0" w:uiPriority="70" w:unhideWhenUsed="0"/>
-    <w:lsdException w:name="Colorful Shading Accent 5" w:semiHidden="0" w:uiPriority="71" w:unhideWhenUsed="0"/>
-    <w:lsdException w:name="Colorful List Accent 5" w:semiHidden="0" w:uiPriority="72" w:unhideWhenUsed="0"/>
-    <w:lsdException w:name="Colorful Grid Accent 5" w:semiHidden="0" w:uiPriority="73" w:unhideWhenUsed="0"/>
-    <w:lsdException w:name="Light Shading Accent 6" w:semiHidden="0" w:uiPriority="60" w:unhideWhenUsed="0"/>
-    <w:lsdException w:name="Light List Accent 6" w:semiHidden="0" w:uiPriority="61" w:unhideWhenUsed="0"/>
-    <w:lsdException w:name="Light Grid Accent 6" w:semiHidden="0" w:uiPriority="62" w:unhideWhenUsed="0"/>
-    <w:lsdException w:name="Medium Shading 1 Accent 6" w:semiHidden="0" w:uiPriority="63" w:unhideWhenUsed="0"/>
-    <w:lsdException w:name="Medium Shading 2 Accent 6" w:semiHidden="0" w:uiPriority="64" w:unhideWhenUsed="0"/>
-    <w:lsdException w:name="Medium List 1 Accent 6" w:semiHidden="0" w:uiPriority="65" w:unhideWhenUsed="0"/>
-    <w:lsdException w:name="Medium List 2 Accent 6" w:semiHidden="0" w:uiPriority="66" w:unhideWhenUsed="0"/>
-    <w:lsdException w:name="Medium Grid 1 Accent 6" w:semiHidden="0" w:uiPriority="67" w:unhideWhenUsed="0"/>
-    <w:lsdException w:name="Medium Grid 2 Accent 6" w:semiHidden="0" w:uiPriority="68" w:unhideWhenUsed="0"/>
-    <w:lsdException w:name="Medium Grid 3 Accent 6" w:semiHidden="0" w:uiPriority="69" w:unhideWhenUsed="0"/>
-    <w:lsdException w:name="Dark List Accent 6" w:semiHidden="0" w:uiPriority="70" w:unhideWhenUsed="0"/>
-    <w:lsdException w:name="Colorful Shading Accent 6" w:semiHidden="0" w:uiPriority="71" w:unhideWhenUsed="0"/>
-    <w:lsdException w:name="Colorful List Accent 6" w:semiHidden="0" w:uiPriority="72" w:unhideWhenUsed="0"/>
-    <w:lsdException w:name="Colorful Grid Accent 6" w:semiHidden="0" w:uiPriority="73" w:unhideWhenUsed="0"/>
-    <w:lsdException w:name="Subtle Emphasis" w:semiHidden="0" w:uiPriority="19" w:unhideWhenUsed="0" w:qFormat="1"/>
-    <w:lsdException w:name="Intense Emphasis" w:semiHidden="0" w:uiPriority="21" w:unhideWhenUsed="0" w:qFormat="1"/>
-    <w:lsdException w:name="Subtle Reference" w:semiHidden="0" w:uiPriority="31" w:unhideWhenUsed="0" w:qFormat="1"/>
-    <w:lsdException w:name="Intense Reference" w:semiHidden="0" w:uiPriority="32" w:unhideWhenUsed="0" w:qFormat="1"/>
-    <w:lsdException w:name="Book Title" w:semiHidden="0" w:uiPriority="33" w:unhideWhenUsed="0" w:qFormat="1"/>
-    <w:lsdException w:name="Bibliography" w:uiPriority="37"/>
-    <w:lsdException w:name="TOC Heading" w:uiPriority="39" w:qFormat="1"/>
-  </w:latentStyles>
-  <w:style w:type="paragraph" w:default="1" w:styleId="Normal">
-    <w:name w:val="Normal"/>
-    <w:qFormat/>
-  </w:style>
-  <w:style w:type="character" w:default="1" w:styleId="DefaultParagraphFont">
-    <w:name w:val="Default Paragraph Font"/>
-    <w:uiPriority w:val="1"/>
-    <w:semiHidden/>
-    <w:unhideWhenUsed/>
-  </w:style>
-  <w:style w:type="table" w:default="1" w:styleId="TableNormal">
-    <w:name w:val="Normal Table"/>
-    <w:uiPriority w:val="99"/>
-    <w:semiHidden/>
-    <w:unhideWhenUsed/>
-    <w:tblPr>
-      <w:tblInd w:w="0" w:type="dxa"/>
-      <w:tblCellMar>
-        <w:top w:w="0" w:type="dxa"/>
-        <w:left w:w="108" w:type="dxa"/>
-        <w:bottom w:w="0" w:type="dxa"/>
-        <w:right w:w="108" w:type="dxa"/>
-      </w:tblCellMar>
-    </w:tblPr>
-  </w:style>
-  <w:style w:type="numbering" w:default="1" w:styleId="NoList">
-    <w:name w:val="No List"/>
-    <w:uiPriority w:val="99"/>
-    <w:semiHidden/>
-    <w:unhideWhenUsed/>
   </w:style>
 </w:styles>
 </file>
@@ -12598,7 +11265,7 @@
   <a:extraClrSchemeLst/>
   <a:extLst>
     <a:ext uri="{05A4C25C-085E-4340-85A3-A5531E510DB2}">
-      <thm15:themeFamily xmlns:thm15="http://schemas.microsoft.com/office/thememl/2012/main" xmlns="" name="Office Theme" id="{2E142A2C-CD16-42D6-873A-C26D2A0506FA}" vid="{1BDDFF52-6CD6-40A5-AB3C-68EB2F1E4D0A}"/>
+      <thm15:themeFamily xmlns:thm15="http://schemas.microsoft.com/office/thememl/2012/main" name="Office Theme" id="{2E142A2C-CD16-42D6-873A-C26D2A0506FA}" vid="{1BDDFF52-6CD6-40A5-AB3C-68EB2F1E4D0A}"/>
     </a:ext>
   </a:extLst>
 </a:theme>

</xml_diff>

<commit_message>
Kiril: added personal docs and tests
</commit_message>
<xml_diff>
--- a/Project SDST.docx
+++ b/Project SDST.docx
@@ -1493,6 +1493,151 @@
           </w:p>
         </w:tc>
       </w:tr>
+      <w:tr>
+        <w:trPr>
+          <w:cantSplit w:val="0"/>
+          <w:trHeight w:val="1" w:hRule="atLeast"/>
+          <w:tblHeader w:val="0"/>
+        </w:trPr>
+        <w:tc>
+          <w:tcPr>
+            <w:tcBorders>
+              <w:top w:color="bfbfbf" w:space="0" w:sz="4" w:val="single"/>
+              <w:left w:color="bfbfbf" w:space="0" w:sz="4" w:val="single"/>
+              <w:bottom w:color="bfbfbf" w:space="0" w:sz="4" w:val="single"/>
+              <w:right w:color="bfbfbf" w:space="0" w:sz="4" w:val="single"/>
+            </w:tcBorders>
+            <w:shd w:fill="ffffff" w:val="clear"/>
+            <w:tcMar>
+              <w:left w:w="108.0" w:type="dxa"/>
+              <w:right w:w="108.0" w:type="dxa"/>
+            </w:tcMar>
+            <w:vAlign w:val="center"/>
+          </w:tcPr>
+          <w:p>
+            <w:pPr>
+              <w:spacing w:after="60" w:before="60" w:line="240" w:lineRule="auto"/>
+              <w:jc w:val="center"/>
+              <w:rPr>
+                <w:rFonts w:ascii="Calibri" w:cs="Calibri" w:eastAsia="Calibri" w:hAnsi="Calibri"/>
+                <w:sz w:val="22"/>
+                <w:szCs w:val="22"/>
+              </w:rPr>
+            </w:pPr>
+            <w:r>
+              <w:rPr>
+                <w:rFonts w:ascii="Calibri" w:cs="Calibri" w:eastAsia="Calibri" w:hAnsi="Calibri"/>
+                <w:sz w:val="22"/>
+                <w:szCs w:val="22"/>
+                <w:rtl w:val="0"/>
+              </w:rPr>
+              <w:t xml:space="preserve">V5</w:t>
+            </w:r>
+          </w:p>
+        </w:tc>
+        <w:tc>
+          <w:tcPr>
+            <w:tcBorders>
+              <w:top w:color="bfbfbf" w:space="0" w:sz="4" w:val="single"/>
+              <w:left w:color="bfbfbf" w:space="0" w:sz="4" w:val="single"/>
+              <w:bottom w:color="bfbfbf" w:space="0" w:sz="4" w:val="single"/>
+              <w:right w:color="bfbfbf" w:space="0" w:sz="4" w:val="single"/>
+            </w:tcBorders>
+            <w:shd w:fill="ffffff" w:val="clear"/>
+            <w:tcMar>
+              <w:left w:w="108.0" w:type="dxa"/>
+              <w:right w:w="108.0" w:type="dxa"/>
+            </w:tcMar>
+          </w:tcPr>
+          <w:p>
+            <w:pPr>
+              <w:spacing w:after="60" w:before="60" w:line="240" w:lineRule="auto"/>
+              <w:rPr>
+                <w:rFonts w:ascii="Calibri" w:cs="Calibri" w:eastAsia="Calibri" w:hAnsi="Calibri"/>
+                <w:sz w:val="22"/>
+                <w:szCs w:val="22"/>
+              </w:rPr>
+            </w:pPr>
+            <w:r>
+              <w:rPr>
+                <w:rFonts w:ascii="Calibri" w:cs="Calibri" w:eastAsia="Calibri" w:hAnsi="Calibri"/>
+                <w:sz w:val="22"/>
+                <w:szCs w:val="22"/>
+                <w:rtl w:val="0"/>
+              </w:rPr>
+              <w:t xml:space="preserve">21.11.2024</w:t>
+            </w:r>
+          </w:p>
+        </w:tc>
+        <w:tc>
+          <w:tcPr>
+            <w:tcBorders>
+              <w:top w:color="bfbfbf" w:space="0" w:sz="4" w:val="single"/>
+              <w:left w:color="bfbfbf" w:space="0" w:sz="4" w:val="single"/>
+              <w:bottom w:color="bfbfbf" w:space="0" w:sz="4" w:val="single"/>
+              <w:right w:color="bfbfbf" w:space="0" w:sz="4" w:val="single"/>
+            </w:tcBorders>
+            <w:shd w:fill="ffffff" w:val="clear"/>
+            <w:tcMar>
+              <w:left w:w="108.0" w:type="dxa"/>
+              <w:right w:w="108.0" w:type="dxa"/>
+            </w:tcMar>
+          </w:tcPr>
+          <w:p>
+            <w:pPr>
+              <w:spacing w:after="60" w:before="60" w:line="240" w:lineRule="auto"/>
+              <w:rPr>
+                <w:rFonts w:ascii="Calibri" w:cs="Calibri" w:eastAsia="Calibri" w:hAnsi="Calibri"/>
+                <w:sz w:val="22"/>
+                <w:szCs w:val="22"/>
+              </w:rPr>
+            </w:pPr>
+            <w:r>
+              <w:rPr>
+                <w:rFonts w:ascii="Calibri" w:cs="Calibri" w:eastAsia="Calibri" w:hAnsi="Calibri"/>
+                <w:sz w:val="22"/>
+                <w:szCs w:val="22"/>
+                <w:rtl w:val="0"/>
+              </w:rPr>
+              <w:t xml:space="preserve">Kiril</w:t>
+            </w:r>
+          </w:p>
+        </w:tc>
+        <w:tc>
+          <w:tcPr>
+            <w:tcBorders>
+              <w:top w:color="bfbfbf" w:space="0" w:sz="4" w:val="single"/>
+              <w:left w:color="bfbfbf" w:space="0" w:sz="4" w:val="single"/>
+              <w:bottom w:color="bfbfbf" w:space="0" w:sz="4" w:val="single"/>
+              <w:right w:color="bfbfbf" w:space="0" w:sz="4" w:val="single"/>
+            </w:tcBorders>
+            <w:shd w:fill="ffffff" w:val="clear"/>
+            <w:tcMar>
+              <w:left w:w="108.0" w:type="dxa"/>
+              <w:right w:w="108.0" w:type="dxa"/>
+            </w:tcMar>
+          </w:tcPr>
+          <w:p>
+            <w:pPr>
+              <w:spacing w:after="60" w:before="60" w:line="240" w:lineRule="auto"/>
+              <w:rPr>
+                <w:rFonts w:ascii="Calibri" w:cs="Calibri" w:eastAsia="Calibri" w:hAnsi="Calibri"/>
+                <w:sz w:val="22"/>
+                <w:szCs w:val="22"/>
+              </w:rPr>
+            </w:pPr>
+            <w:r>
+              <w:rPr>
+                <w:rFonts w:ascii="Calibri" w:cs="Calibri" w:eastAsia="Calibri" w:hAnsi="Calibri"/>
+                <w:sz w:val="22"/>
+                <w:szCs w:val="22"/>
+                <w:rtl w:val="0"/>
+              </w:rPr>
+              <w:t xml:space="preserve">Added ER diagram and implementation diagram</w:t>
+            </w:r>
+          </w:p>
+        </w:tc>
+      </w:tr>
     </w:tbl>
     <w:p>
       <w:pPr>
@@ -1661,7 +1806,7 @@
         <w:keepNext w:val="1"/>
         <w:numPr>
           <w:ilvl w:val="0"/>
-          <w:numId w:val="5"/>
+          <w:numId w:val="7"/>
         </w:numPr>
         <w:spacing w:after="240" w:before="240" w:line="240" w:lineRule="auto"/>
         <w:ind w:left="432" w:hanging="432"/>
@@ -1709,7 +1854,7 @@
         <w:keepNext w:val="1"/>
         <w:numPr>
           <w:ilvl w:val="0"/>
-          <w:numId w:val="6"/>
+          <w:numId w:val="8"/>
         </w:numPr>
         <w:spacing w:after="240" w:before="240" w:line="240" w:lineRule="auto"/>
         <w:ind w:left="432" w:hanging="432"/>
@@ -1738,7 +1883,7 @@
         <w:keepNext w:val="1"/>
         <w:numPr>
           <w:ilvl w:val="0"/>
-          <w:numId w:val="6"/>
+          <w:numId w:val="8"/>
         </w:numPr>
         <w:spacing w:after="240" w:before="240" w:line="240" w:lineRule="auto"/>
         <w:ind w:left="432" w:hanging="432"/>
@@ -1763,7 +1908,7 @@
         <w:keepNext w:val="1"/>
         <w:numPr>
           <w:ilvl w:val="0"/>
-          <w:numId w:val="6"/>
+          <w:numId w:val="8"/>
         </w:numPr>
         <w:tabs>
           <w:tab w:val="left" w:leader="none" w:pos="567"/>
@@ -3531,7 +3676,7 @@
         <w:keepNext w:val="1"/>
         <w:numPr>
           <w:ilvl w:val="0"/>
-          <w:numId w:val="7"/>
+          <w:numId w:val="9"/>
         </w:numPr>
         <w:tabs>
           <w:tab w:val="left" w:leader="none" w:pos="567"/>
@@ -4507,7 +4652,7 @@
         <w:keepNext w:val="1"/>
         <w:numPr>
           <w:ilvl w:val="0"/>
-          <w:numId w:val="8"/>
+          <w:numId w:val="10"/>
         </w:numPr>
         <w:spacing w:after="240" w:before="240" w:line="240" w:lineRule="auto"/>
         <w:ind w:left="432" w:hanging="432"/>
@@ -4538,7 +4683,7 @@
         <w:widowControl w:val="1"/>
         <w:numPr>
           <w:ilvl w:val="0"/>
-          <w:numId w:val="4"/>
+          <w:numId w:val="6"/>
         </w:numPr>
         <w:pBdr>
           <w:top w:space="0" w:sz="0" w:val="nil"/>
@@ -8682,7 +8827,7 @@
         <w:widowControl w:val="1"/>
         <w:numPr>
           <w:ilvl w:val="0"/>
-          <w:numId w:val="4"/>
+          <w:numId w:val="6"/>
         </w:numPr>
         <w:pBdr>
           <w:top w:space="0" w:sz="0" w:val="nil"/>
@@ -8992,25 +9137,7 @@
               </w:rPr>
               <w:t xml:space="preserve">User can create account using unique and correctly formatted credentials.</w:t>
               <w:br w:type="textWrapping"/>
-              <w:t xml:space="preserve">User cannot create account using already taken or </w:t>
-            </w:r>
-            <w:r>
-              <w:rPr>
-                <w:rFonts w:ascii="Calibri" w:cs="Calibri" w:eastAsia="Calibri" w:hAnsi="Calibri"/>
-                <w:sz w:val="22"/>
-                <w:szCs w:val="22"/>
-                <w:rtl w:val="0"/>
-              </w:rPr>
-              <w:t xml:space="preserve">incorrec</w:t>
-            </w:r>
-            <w:r>
-              <w:rPr>
-                <w:rFonts w:ascii="Calibri" w:cs="Calibri" w:eastAsia="Calibri" w:hAnsi="Calibri"/>
-                <w:sz w:val="22"/>
-                <w:szCs w:val="22"/>
-                <w:rtl w:val="0"/>
-              </w:rPr>
-              <w:t xml:space="preserve">tly formatted credentials</w:t>
+              <w:t xml:space="preserve">User cannot create account using already taken or incorrectly formatted credentials</w:t>
               <w:br w:type="textWrapping"/>
               <w:t xml:space="preserve">User cannot login using invalid credentials.</w:t>
               <w:br w:type="textWrapping"/>
@@ -10033,7 +10160,7 @@
         <w:keepNext w:val="1"/>
         <w:numPr>
           <w:ilvl w:val="0"/>
-          <w:numId w:val="9"/>
+          <w:numId w:val="11"/>
         </w:numPr>
         <w:spacing w:after="240" w:before="240" w:line="240" w:lineRule="auto"/>
         <w:ind w:left="432" w:hanging="432"/>
@@ -10073,12 +10200,12 @@
           <wp:inline distB="114300" distT="114300" distL="114300" distR="114300">
             <wp:extent cx="5056187" cy="3106874"/>
             <wp:effectExtent b="0" l="0" r="0" t="0"/>
-            <wp:docPr id="1" name="image1.jpg"/>
+            <wp:docPr id="1" name="image4.jpg"/>
             <a:graphic>
               <a:graphicData uri="http://schemas.openxmlformats.org/drawingml/2006/picture">
                 <pic:pic>
                   <pic:nvPicPr>
-                    <pic:cNvPr id="0" name="image1.jpg"/>
+                    <pic:cNvPr id="0" name="image4.jpg"/>
                     <pic:cNvPicPr preferRelativeResize="0"/>
                   </pic:nvPicPr>
                   <pic:blipFill>
@@ -10111,10 +10238,6 @@
     <w:p>
       <w:pPr>
         <w:keepNext w:val="1"/>
-        <w:numPr>
-          <w:ilvl w:val="0"/>
-          <w:numId w:val="9"/>
-        </w:numPr>
         <w:spacing w:after="240" w:before="240" w:line="240" w:lineRule="auto"/>
         <w:rPr>
           <w:rFonts w:ascii="Arial" w:cs="Arial" w:eastAsia="Arial" w:hAnsi="Arial"/>
@@ -10124,34 +10247,36 @@
       </w:pPr>
       <w:r>
         <w:rPr>
+          <w:rtl w:val="0"/>
+        </w:rPr>
+      </w:r>
+    </w:p>
+    <w:p>
+      <w:pPr>
+        <w:keepNext w:val="1"/>
+        <w:spacing w:after="240" w:before="240" w:line="240" w:lineRule="auto"/>
+        <w:rPr>
           <w:rFonts w:ascii="Arial" w:cs="Arial" w:eastAsia="Arial" w:hAnsi="Arial"/>
           <w:b w:val="1"/>
           <w:color w:val="c00000"/>
+        </w:rPr>
+      </w:pPr>
+      <w:r>
+        <w:rPr>
           <w:rtl w:val="0"/>
         </w:rPr>
-        <w:t xml:space="preserve">Software architecture </w:t>
       </w:r>
     </w:p>
     <w:p>
       <w:pPr>
-        <w:spacing w:after="60" w:before="60" w:line="240" w:lineRule="auto"/>
+        <w:keepNext w:val="1"/>
+        <w:spacing w:after="240" w:before="240" w:line="240" w:lineRule="auto"/>
         <w:rPr>
           <w:rFonts w:ascii="Arial" w:cs="Arial" w:eastAsia="Arial" w:hAnsi="Arial"/>
-          <w:sz w:val="22"/>
-          <w:szCs w:val="22"/>
-        </w:rPr>
-      </w:pPr>
-      <w:r>
-        <w:rPr>
-          <w:rFonts w:ascii="Arial" w:cs="Arial" w:eastAsia="Arial" w:hAnsi="Arial"/>
-          <w:i w:val="1"/>
-          <w:color w:val="4f81bd"/>
-          <w:sz w:val="22"/>
-          <w:szCs w:val="22"/>
-          <w:rtl w:val="0"/>
-        </w:rPr>
-        <w:t xml:space="preserve">Implementation diagram</w:t>
-      </w:r>
+          <w:b w:val="1"/>
+          <w:color w:val="c00000"/>
+        </w:rPr>
+      </w:pPr>
       <w:r>
         <w:rPr>
           <w:rtl w:val="0"/>
@@ -10161,12 +10286,7 @@
     <w:p>
       <w:pPr>
         <w:keepNext w:val="1"/>
-        <w:numPr>
-          <w:ilvl w:val="0"/>
-          <w:numId w:val="10"/>
-        </w:numPr>
         <w:spacing w:after="240" w:before="240" w:line="240" w:lineRule="auto"/>
-        <w:ind w:left="432" w:hanging="432"/>
         <w:rPr>
           <w:rFonts w:ascii="Arial" w:cs="Arial" w:eastAsia="Arial" w:hAnsi="Arial"/>
           <w:b w:val="1"/>
@@ -10175,44 +10295,18 @@
       </w:pPr>
       <w:r>
         <w:rPr>
+          <w:rtl w:val="0"/>
+        </w:rPr>
+      </w:r>
+    </w:p>
+    <w:p>
+      <w:pPr>
+        <w:keepNext w:val="1"/>
+        <w:spacing w:after="240" w:before="240" w:line="240" w:lineRule="auto"/>
+        <w:rPr>
           <w:rFonts w:ascii="Arial" w:cs="Arial" w:eastAsia="Arial" w:hAnsi="Arial"/>
           <w:b w:val="1"/>
           <w:color w:val="c00000"/>
-          <w:rtl w:val="0"/>
-        </w:rPr>
-        <w:t xml:space="preserve">Decomposition of the system into modules</w:t>
-      </w:r>
-    </w:p>
-    <w:p>
-      <w:pPr>
-        <w:spacing w:after="60" w:before="60" w:line="240" w:lineRule="auto"/>
-        <w:rPr>
-          <w:rFonts w:ascii="Arial" w:cs="Arial" w:eastAsia="Arial" w:hAnsi="Arial"/>
-          <w:i w:val="1"/>
-          <w:color w:val="4f81bd"/>
-          <w:sz w:val="22"/>
-          <w:szCs w:val="22"/>
-        </w:rPr>
-      </w:pPr>
-      <w:r>
-        <w:rPr>
-          <w:rFonts w:ascii="Arial" w:cs="Arial" w:eastAsia="Arial" w:hAnsi="Arial"/>
-          <w:i w:val="1"/>
-          <w:color w:val="4f81bd"/>
-          <w:sz w:val="22"/>
-          <w:szCs w:val="22"/>
-          <w:rtl w:val="0"/>
-        </w:rPr>
-        <w:t xml:space="preserve">To see component diagram refer to .puml in /code/uml folder.</w:t>
-      </w:r>
-    </w:p>
-    <w:p>
-      <w:pPr>
-        <w:spacing w:after="60" w:before="60" w:line="240" w:lineRule="auto"/>
-        <w:rPr>
-          <w:rFonts w:ascii="Arial" w:cs="Arial" w:eastAsia="Arial" w:hAnsi="Arial"/>
-          <w:sz w:val="22"/>
-          <w:szCs w:val="22"/>
         </w:rPr>
       </w:pPr>
       <w:r>
@@ -10229,7 +10323,7 @@
           <w:numId w:val="11"/>
         </w:numPr>
         <w:spacing w:after="240" w:before="240" w:line="240" w:lineRule="auto"/>
-        <w:ind w:left="432" w:hanging="432"/>
+        <w:ind w:left="0" w:firstLine="0"/>
         <w:rPr>
           <w:rFonts w:ascii="Arial" w:cs="Arial" w:eastAsia="Arial" w:hAnsi="Arial"/>
           <w:b w:val="1"/>
@@ -10243,12 +10337,25 @@
           <w:color w:val="c00000"/>
           <w:rtl w:val="0"/>
         </w:rPr>
-        <w:t xml:space="preserve">Conceptual Data Base model</w:t>
+        <w:t xml:space="preserve">Software architecture </w:t>
+      </w:r>
+      <w:r>
+        <w:rPr>
+          <w:rtl w:val="0"/>
+        </w:rPr>
       </w:r>
     </w:p>
     <w:p>
       <w:pPr>
-        <w:spacing w:after="60" w:before="60" w:line="240" w:lineRule="auto"/>
+        <w:keepNext w:val="1"/>
+        <w:spacing w:after="240" w:before="240" w:line="240" w:lineRule="auto"/>
+        <w:rPr>
+          <w:rFonts w:ascii="Arial" w:cs="Arial" w:eastAsia="Arial" w:hAnsi="Arial"/>
+          <w:b w:val="1"/>
+          <w:color w:val="c00000"/>
+        </w:rPr>
+      </w:pPr>
+      <w:r>
         <w:rPr>
           <w:rFonts w:ascii="Arial" w:cs="Arial" w:eastAsia="Arial" w:hAnsi="Arial"/>
           <w:i w:val="1"/>
@@ -10256,45 +10363,137 @@
           <w:sz w:val="22"/>
           <w:szCs w:val="22"/>
         </w:rPr>
-      </w:pPr>
+        <w:drawing>
+          <wp:inline distB="114300" distT="114300" distL="114300" distR="114300">
+            <wp:extent cx="7065963" cy="2833745"/>
+            <wp:effectExtent b="0" l="0" r="0" t="0"/>
+            <wp:docPr id="5" name="image5.png"/>
+            <a:graphic>
+              <a:graphicData uri="http://schemas.openxmlformats.org/drawingml/2006/picture">
+                <pic:pic>
+                  <pic:nvPicPr>
+                    <pic:cNvPr id="0" name="image5.png"/>
+                    <pic:cNvPicPr preferRelativeResize="0"/>
+                  </pic:nvPicPr>
+                  <pic:blipFill>
+                    <a:blip r:embed="rId7"/>
+                    <a:srcRect b="0" l="0" r="0" t="0"/>
+                    <a:stretch>
+                      <a:fillRect/>
+                    </a:stretch>
+                  </pic:blipFill>
+                  <pic:spPr>
+                    <a:xfrm>
+                      <a:off x="0" y="0"/>
+                      <a:ext cx="7065963" cy="2833745"/>
+                    </a:xfrm>
+                    <a:prstGeom prst="rect"/>
+                    <a:ln/>
+                  </pic:spPr>
+                </pic:pic>
+              </a:graphicData>
+            </a:graphic>
+          </wp:inline>
+        </w:drawing>
+      </w:r>
       <w:r>
         <w:rPr>
-          <w:rFonts w:ascii="Arial" w:cs="Arial" w:eastAsia="Arial" w:hAnsi="Arial"/>
-          <w:i w:val="1"/>
-          <w:color w:val="4f81bd"/>
-          <w:sz w:val="22"/>
-          <w:szCs w:val="22"/>
           <w:rtl w:val="0"/>
         </w:rPr>
-        <w:t xml:space="preserve">ER diagram</w:t>
+      </w:r>
+      <w:r>
+        <w:drawing>
+          <wp:anchor allowOverlap="1" behindDoc="0" distB="114300" distT="114300" distL="114300" distR="114300" hidden="0" layoutInCell="1" locked="0" relativeHeight="0" simplePos="0">
+            <wp:simplePos x="0" y="0"/>
+            <wp:positionH relativeFrom="column">
+              <wp:posOffset>3733800</wp:posOffset>
+            </wp:positionH>
+            <wp:positionV relativeFrom="paragraph">
+              <wp:posOffset>3115704</wp:posOffset>
+            </wp:positionV>
+            <wp:extent cx="6049963" cy="2869375"/>
+            <wp:effectExtent b="0" l="0" r="0" t="0"/>
+            <wp:wrapSquare wrapText="bothSides" distB="114300" distT="114300" distL="114300" distR="114300"/>
+            <wp:docPr id="2" name="image2.png"/>
+            <a:graphic>
+              <a:graphicData uri="http://schemas.openxmlformats.org/drawingml/2006/picture">
+                <pic:pic>
+                  <pic:nvPicPr>
+                    <pic:cNvPr id="0" name="image2.png"/>
+                    <pic:cNvPicPr preferRelativeResize="0"/>
+                  </pic:nvPicPr>
+                  <pic:blipFill>
+                    <a:blip r:embed="rId8"/>
+                    <a:srcRect b="0" l="0" r="0" t="0"/>
+                    <a:stretch>
+                      <a:fillRect/>
+                    </a:stretch>
+                  </pic:blipFill>
+                  <pic:spPr>
+                    <a:xfrm>
+                      <a:off x="0" y="0"/>
+                      <a:ext cx="6049963" cy="2869375"/>
+                    </a:xfrm>
+                    <a:prstGeom prst="rect"/>
+                    <a:ln/>
+                  </pic:spPr>
+                </pic:pic>
+              </a:graphicData>
+            </a:graphic>
+          </wp:anchor>
+        </w:drawing>
+      </w:r>
+      <w:r>
+        <w:drawing>
+          <wp:anchor allowOverlap="1" behindDoc="0" distB="114300" distT="114300" distL="114300" distR="114300" hidden="0" layoutInCell="1" locked="0" relativeHeight="0" simplePos="0">
+            <wp:simplePos x="0" y="0"/>
+            <wp:positionH relativeFrom="column">
+              <wp:posOffset>19051</wp:posOffset>
+            </wp:positionH>
+            <wp:positionV relativeFrom="paragraph">
+              <wp:posOffset>3058554</wp:posOffset>
+            </wp:positionV>
+            <wp:extent cx="3589337" cy="2643499"/>
+            <wp:effectExtent b="0" l="0" r="0" t="0"/>
+            <wp:wrapSquare wrapText="bothSides" distB="114300" distT="114300" distL="114300" distR="114300"/>
+            <wp:docPr id="4" name="image1.png"/>
+            <a:graphic>
+              <a:graphicData uri="http://schemas.openxmlformats.org/drawingml/2006/picture">
+                <pic:pic>
+                  <pic:nvPicPr>
+                    <pic:cNvPr id="0" name="image1.png"/>
+                    <pic:cNvPicPr preferRelativeResize="0"/>
+                  </pic:nvPicPr>
+                  <pic:blipFill>
+                    <a:blip r:embed="rId9"/>
+                    <a:srcRect b="0" l="0" r="0" t="0"/>
+                    <a:stretch>
+                      <a:fillRect/>
+                    </a:stretch>
+                  </pic:blipFill>
+                  <pic:spPr>
+                    <a:xfrm>
+                      <a:off x="0" y="0"/>
+                      <a:ext cx="3589337" cy="2643499"/>
+                    </a:xfrm>
+                    <a:prstGeom prst="rect"/>
+                    <a:ln/>
+                  </pic:spPr>
+                </pic:pic>
+              </a:graphicData>
+            </a:graphic>
+          </wp:anchor>
+        </w:drawing>
       </w:r>
     </w:p>
     <w:p>
       <w:pPr>
-        <w:spacing w:after="60" w:before="60" w:line="240" w:lineRule="auto"/>
+        <w:keepNext w:val="1"/>
+        <w:spacing w:after="240" w:before="240" w:line="240" w:lineRule="auto"/>
         <w:rPr>
           <w:rFonts w:ascii="Arial" w:cs="Arial" w:eastAsia="Arial" w:hAnsi="Arial"/>
-          <w:sz w:val="22"/>
-          <w:szCs w:val="22"/>
-        </w:rPr>
-      </w:pPr>
-      <w:r>
-        <w:rPr>
-          <w:rFonts w:ascii="Arial" w:cs="Arial" w:eastAsia="Arial" w:hAnsi="Arial"/>
-          <w:sz w:val="22"/>
-          <w:szCs w:val="22"/>
-          <w:rtl w:val="0"/>
-        </w:rPr>
-        <w:t xml:space="preserve"> </w:t>
-      </w:r>
-    </w:p>
-    <w:p>
-      <w:pPr>
-        <w:spacing w:after="60" w:before="60" w:line="240" w:lineRule="auto"/>
-        <w:rPr>
-          <w:rFonts w:ascii="Arial" w:cs="Arial" w:eastAsia="Arial" w:hAnsi="Arial"/>
-          <w:sz w:val="22"/>
-          <w:szCs w:val="22"/>
+          <w:b w:val="1"/>
+          <w:color w:val="c00000"/>
         </w:rPr>
       </w:pPr>
       <w:r>
@@ -10316,6 +10515,186 @@
           <w:rFonts w:ascii="Arial" w:cs="Arial" w:eastAsia="Arial" w:hAnsi="Arial"/>
           <w:b w:val="1"/>
           <w:color w:val="c00000"/>
+        </w:rPr>
+      </w:pPr>
+      <w:r>
+        <w:rPr>
+          <w:rFonts w:ascii="Arial" w:cs="Arial" w:eastAsia="Arial" w:hAnsi="Arial"/>
+          <w:b w:val="1"/>
+          <w:color w:val="c00000"/>
+          <w:rtl w:val="0"/>
+        </w:rPr>
+        <w:t xml:space="preserve">Decomposition of the system into modules</w:t>
+      </w:r>
+    </w:p>
+    <w:p>
+      <w:pPr>
+        <w:spacing w:after="60" w:before="60" w:line="240" w:lineRule="auto"/>
+        <w:rPr>
+          <w:rFonts w:ascii="Arial" w:cs="Arial" w:eastAsia="Arial" w:hAnsi="Arial"/>
+          <w:i w:val="1"/>
+          <w:color w:val="4f81bd"/>
+          <w:sz w:val="22"/>
+          <w:szCs w:val="22"/>
+        </w:rPr>
+      </w:pPr>
+      <w:r>
+        <w:rPr>
+          <w:rFonts w:ascii="Arial" w:cs="Arial" w:eastAsia="Arial" w:hAnsi="Arial"/>
+          <w:i w:val="1"/>
+          <w:color w:val="4f81bd"/>
+          <w:sz w:val="22"/>
+          <w:szCs w:val="22"/>
+          <w:rtl w:val="0"/>
+        </w:rPr>
+        <w:t xml:space="preserve">To see component diagram refer to .puml in /code/uml folder.</w:t>
+      </w:r>
+    </w:p>
+    <w:p>
+      <w:pPr>
+        <w:spacing w:after="60" w:before="60" w:line="240" w:lineRule="auto"/>
+        <w:rPr>
+          <w:rFonts w:ascii="Arial" w:cs="Arial" w:eastAsia="Arial" w:hAnsi="Arial"/>
+          <w:sz w:val="22"/>
+          <w:szCs w:val="22"/>
+        </w:rPr>
+      </w:pPr>
+      <w:r>
+        <w:rPr>
+          <w:rtl w:val="0"/>
+        </w:rPr>
+      </w:r>
+    </w:p>
+    <w:p>
+      <w:pPr>
+        <w:keepNext w:val="1"/>
+        <w:numPr>
+          <w:ilvl w:val="0"/>
+          <w:numId w:val="3"/>
+        </w:numPr>
+        <w:spacing w:after="240" w:before="240" w:line="240" w:lineRule="auto"/>
+        <w:ind w:left="432" w:hanging="432"/>
+        <w:rPr>
+          <w:rFonts w:ascii="Arial" w:cs="Arial" w:eastAsia="Arial" w:hAnsi="Arial"/>
+          <w:b w:val="1"/>
+          <w:color w:val="c00000"/>
+        </w:rPr>
+      </w:pPr>
+      <w:r>
+        <w:rPr>
+          <w:rFonts w:ascii="Arial" w:cs="Arial" w:eastAsia="Arial" w:hAnsi="Arial"/>
+          <w:b w:val="1"/>
+          <w:color w:val="c00000"/>
+          <w:rtl w:val="0"/>
+        </w:rPr>
+        <w:t xml:space="preserve">Conceptual Data Base model</w:t>
+      </w:r>
+    </w:p>
+    <w:p>
+      <w:pPr>
+        <w:spacing w:after="60" w:before="60" w:line="240" w:lineRule="auto"/>
+        <w:rPr>
+          <w:rFonts w:ascii="Arial" w:cs="Arial" w:eastAsia="Arial" w:hAnsi="Arial"/>
+          <w:i w:val="1"/>
+          <w:color w:val="4f81bd"/>
+          <w:sz w:val="22"/>
+          <w:szCs w:val="22"/>
+        </w:rPr>
+      </w:pPr>
+      <w:r>
+        <w:rPr>
+          <w:rFonts w:ascii="Arial" w:cs="Arial" w:eastAsia="Arial" w:hAnsi="Arial"/>
+          <w:i w:val="1"/>
+          <w:color w:val="4f81bd"/>
+          <w:sz w:val="22"/>
+          <w:szCs w:val="22"/>
+        </w:rPr>
+        <w:drawing>
+          <wp:inline distB="114300" distT="114300" distL="114300" distR="114300">
+            <wp:extent cx="7064282" cy="4781868"/>
+            <wp:effectExtent b="0" l="0" r="0" t="0"/>
+            <wp:docPr id="3" name="image3.png"/>
+            <a:graphic>
+              <a:graphicData uri="http://schemas.openxmlformats.org/drawingml/2006/picture">
+                <pic:pic>
+                  <pic:nvPicPr>
+                    <pic:cNvPr id="0" name="image3.png"/>
+                    <pic:cNvPicPr preferRelativeResize="0"/>
+                  </pic:nvPicPr>
+                  <pic:blipFill>
+                    <a:blip r:embed="rId10"/>
+                    <a:srcRect b="0" l="0" r="0" t="0"/>
+                    <a:stretch>
+                      <a:fillRect/>
+                    </a:stretch>
+                  </pic:blipFill>
+                  <pic:spPr>
+                    <a:xfrm>
+                      <a:off x="0" y="0"/>
+                      <a:ext cx="7064282" cy="4781868"/>
+                    </a:xfrm>
+                    <a:prstGeom prst="rect"/>
+                    <a:ln/>
+                  </pic:spPr>
+                </pic:pic>
+              </a:graphicData>
+            </a:graphic>
+          </wp:inline>
+        </w:drawing>
+      </w:r>
+      <w:r>
+        <w:rPr>
+          <w:rtl w:val="0"/>
+        </w:rPr>
+      </w:r>
+    </w:p>
+    <w:p>
+      <w:pPr>
+        <w:spacing w:after="60" w:before="60" w:line="240" w:lineRule="auto"/>
+        <w:rPr>
+          <w:rFonts w:ascii="Arial" w:cs="Arial" w:eastAsia="Arial" w:hAnsi="Arial"/>
+          <w:sz w:val="22"/>
+          <w:szCs w:val="22"/>
+        </w:rPr>
+      </w:pPr>
+      <w:r>
+        <w:rPr>
+          <w:rFonts w:ascii="Arial" w:cs="Arial" w:eastAsia="Arial" w:hAnsi="Arial"/>
+          <w:sz w:val="22"/>
+          <w:szCs w:val="22"/>
+          <w:rtl w:val="0"/>
+        </w:rPr>
+        <w:t xml:space="preserve"> </w:t>
+      </w:r>
+    </w:p>
+    <w:p>
+      <w:pPr>
+        <w:spacing w:after="60" w:before="60" w:line="240" w:lineRule="auto"/>
+        <w:rPr>
+          <w:rFonts w:ascii="Arial" w:cs="Arial" w:eastAsia="Arial" w:hAnsi="Arial"/>
+          <w:sz w:val="22"/>
+          <w:szCs w:val="22"/>
+        </w:rPr>
+      </w:pPr>
+      <w:r>
+        <w:rPr>
+          <w:rtl w:val="0"/>
+        </w:rPr>
+      </w:r>
+    </w:p>
+    <w:p>
+      <w:pPr>
+        <w:keepNext w:val="1"/>
+        <w:numPr>
+          <w:ilvl w:val="0"/>
+          <w:numId w:val="4"/>
+        </w:numPr>
+        <w:spacing w:after="240" w:before="240" w:line="240" w:lineRule="auto"/>
+        <w:ind w:left="432" w:hanging="432"/>
+        <w:rPr>
+          <w:rFonts w:ascii="Arial" w:cs="Arial" w:eastAsia="Arial" w:hAnsi="Arial"/>
+          <w:b w:val="1"/>
+          <w:color w:val="c00000"/>
           <w:sz w:val="28"/>
           <w:szCs w:val="28"/>
         </w:rPr>
@@ -10337,7 +10716,7 @@
         <w:keepNext w:val="1"/>
         <w:numPr>
           <w:ilvl w:val="0"/>
-          <w:numId w:val="2"/>
+          <w:numId w:val="4"/>
         </w:numPr>
         <w:spacing w:after="240" w:before="240" w:line="240" w:lineRule="auto"/>
         <w:ind w:left="432" w:hanging="432"/>
@@ -10708,7 +11087,7 @@
         <w:keepNext w:val="1"/>
         <w:numPr>
           <w:ilvl w:val="0"/>
-          <w:numId w:val="3"/>
+          <w:numId w:val="5"/>
         </w:numPr>
         <w:spacing w:after="240" w:before="240" w:line="240" w:lineRule="auto"/>
         <w:ind w:left="432" w:hanging="432"/>
@@ -11056,91 +11435,91 @@
   <w:abstractNum w:abstractNumId="4">
     <w:lvl w:ilvl="0">
       <w:start w:val="1"/>
-      <w:numFmt w:val="decimal"/>
-      <w:lvlText w:val="%1."/>
+      <w:numFmt w:val="bullet"/>
+      <w:lvlText w:val="•"/>
       <w:lvlJc w:val="left"/>
       <w:pPr>
-        <w:ind w:left="792" w:hanging="360"/>
+        <w:ind w:left="0" w:firstLine="0"/>
       </w:pPr>
       <w:rPr/>
     </w:lvl>
     <w:lvl w:ilvl="1">
-      <w:start w:val="1"/>
-      <w:numFmt w:val="lowerLetter"/>
-      <w:lvlText w:val="%2."/>
+      <w:start w:val="0"/>
+      <w:numFmt w:val="decimal"/>
+      <w:lvlText w:val=""/>
       <w:lvlJc w:val="left"/>
       <w:pPr>
-        <w:ind w:left="1512" w:hanging="360"/>
+        <w:ind w:left="0" w:firstLine="0"/>
       </w:pPr>
       <w:rPr/>
     </w:lvl>
     <w:lvl w:ilvl="2">
-      <w:start w:val="1"/>
-      <w:numFmt w:val="lowerRoman"/>
-      <w:lvlText w:val="%3."/>
-      <w:lvlJc w:val="right"/>
-      <w:pPr>
-        <w:ind w:left="2232" w:hanging="180"/>
+      <w:start w:val="0"/>
+      <w:numFmt w:val="decimal"/>
+      <w:lvlText w:val=""/>
+      <w:lvlJc w:val="left"/>
+      <w:pPr>
+        <w:ind w:left="0" w:firstLine="0"/>
       </w:pPr>
       <w:rPr/>
     </w:lvl>
     <w:lvl w:ilvl="3">
-      <w:start w:val="1"/>
+      <w:start w:val="0"/>
       <w:numFmt w:val="decimal"/>
-      <w:lvlText w:val="%4."/>
+      <w:lvlText w:val=""/>
       <w:lvlJc w:val="left"/>
       <w:pPr>
-        <w:ind w:left="2952" w:hanging="360"/>
+        <w:ind w:left="0" w:firstLine="0"/>
       </w:pPr>
       <w:rPr/>
     </w:lvl>
     <w:lvl w:ilvl="4">
-      <w:start w:val="1"/>
-      <w:numFmt w:val="lowerLetter"/>
-      <w:lvlText w:val="%5."/>
+      <w:start w:val="0"/>
+      <w:numFmt w:val="decimal"/>
+      <w:lvlText w:val=""/>
       <w:lvlJc w:val="left"/>
       <w:pPr>
-        <w:ind w:left="3672" w:hanging="360"/>
+        <w:ind w:left="0" w:firstLine="0"/>
       </w:pPr>
       <w:rPr/>
     </w:lvl>
     <w:lvl w:ilvl="5">
-      <w:start w:val="1"/>
-      <w:numFmt w:val="lowerRoman"/>
-      <w:lvlText w:val="%6."/>
-      <w:lvlJc w:val="right"/>
-      <w:pPr>
-        <w:ind w:left="4392" w:hanging="180"/>
+      <w:start w:val="0"/>
+      <w:numFmt w:val="decimal"/>
+      <w:lvlText w:val=""/>
+      <w:lvlJc w:val="left"/>
+      <w:pPr>
+        <w:ind w:left="0" w:firstLine="0"/>
       </w:pPr>
       <w:rPr/>
     </w:lvl>
     <w:lvl w:ilvl="6">
-      <w:start w:val="1"/>
+      <w:start w:val="0"/>
       <w:numFmt w:val="decimal"/>
-      <w:lvlText w:val="%7."/>
+      <w:lvlText w:val=""/>
       <w:lvlJc w:val="left"/>
       <w:pPr>
-        <w:ind w:left="5112" w:hanging="360"/>
+        <w:ind w:left="0" w:firstLine="0"/>
       </w:pPr>
       <w:rPr/>
     </w:lvl>
     <w:lvl w:ilvl="7">
-      <w:start w:val="1"/>
-      <w:numFmt w:val="lowerLetter"/>
-      <w:lvlText w:val="%8."/>
+      <w:start w:val="0"/>
+      <w:numFmt w:val="decimal"/>
+      <w:lvlText w:val=""/>
       <w:lvlJc w:val="left"/>
       <w:pPr>
-        <w:ind w:left="5832" w:hanging="360"/>
+        <w:ind w:left="0" w:firstLine="0"/>
       </w:pPr>
       <w:rPr/>
     </w:lvl>
     <w:lvl w:ilvl="8">
-      <w:start w:val="1"/>
-      <w:numFmt w:val="lowerRoman"/>
-      <w:lvlText w:val="%9."/>
-      <w:lvlJc w:val="right"/>
-      <w:pPr>
-        <w:ind w:left="6552" w:hanging="180"/>
+      <w:start w:val="0"/>
+      <w:numFmt w:val="decimal"/>
+      <w:lvlText w:val=""/>
+      <w:lvlJc w:val="left"/>
+      <w:pPr>
+        <w:ind w:left="0" w:firstLine="0"/>
       </w:pPr>
       <w:rPr/>
     </w:lvl>
@@ -11240,91 +11619,91 @@
   <w:abstractNum w:abstractNumId="6">
     <w:lvl w:ilvl="0">
       <w:start w:val="1"/>
-      <w:numFmt w:val="bullet"/>
-      <w:lvlText w:val="•"/>
+      <w:numFmt w:val="decimal"/>
+      <w:lvlText w:val="%1."/>
       <w:lvlJc w:val="left"/>
       <w:pPr>
-        <w:ind w:left="0" w:firstLine="0"/>
+        <w:ind w:left="792" w:hanging="360"/>
       </w:pPr>
       <w:rPr/>
     </w:lvl>
     <w:lvl w:ilvl="1">
-      <w:start w:val="0"/>
-      <w:numFmt w:val="decimal"/>
-      <w:lvlText w:val=""/>
+      <w:start w:val="1"/>
+      <w:numFmt w:val="lowerLetter"/>
+      <w:lvlText w:val="%2."/>
       <w:lvlJc w:val="left"/>
       <w:pPr>
-        <w:ind w:left="0" w:firstLine="0"/>
+        <w:ind w:left="1512" w:hanging="360"/>
       </w:pPr>
       <w:rPr/>
     </w:lvl>
     <w:lvl w:ilvl="2">
-      <w:start w:val="0"/>
-      <w:numFmt w:val="decimal"/>
-      <w:lvlText w:val=""/>
-      <w:lvlJc w:val="left"/>
-      <w:pPr>
-        <w:ind w:left="0" w:firstLine="0"/>
+      <w:start w:val="1"/>
+      <w:numFmt w:val="lowerRoman"/>
+      <w:lvlText w:val="%3."/>
+      <w:lvlJc w:val="right"/>
+      <w:pPr>
+        <w:ind w:left="2232" w:hanging="180"/>
       </w:pPr>
       <w:rPr/>
     </w:lvl>
     <w:lvl w:ilvl="3">
-      <w:start w:val="0"/>
+      <w:start w:val="1"/>
       <w:numFmt w:val="decimal"/>
-      <w:lvlText w:val=""/>
+      <w:lvlText w:val="%4."/>
       <w:lvlJc w:val="left"/>
       <w:pPr>
-        <w:ind w:left="0" w:firstLine="0"/>
+        <w:ind w:left="2952" w:hanging="360"/>
       </w:pPr>
       <w:rPr/>
     </w:lvl>
     <w:lvl w:ilvl="4">
-      <w:start w:val="0"/>
-      <w:numFmt w:val="decimal"/>
-      <w:lvlText w:val=""/>
+      <w:start w:val="1"/>
+      <w:numFmt w:val="lowerLetter"/>
+      <w:lvlText w:val="%5."/>
       <w:lvlJc w:val="left"/>
       <w:pPr>
-        <w:ind w:left="0" w:firstLine="0"/>
+        <w:ind w:left="3672" w:hanging="360"/>
       </w:pPr>
       <w:rPr/>
     </w:lvl>
     <w:lvl w:ilvl="5">
-      <w:start w:val="0"/>
-      <w:numFmt w:val="decimal"/>
-      <w:lvlText w:val=""/>
-      <w:lvlJc w:val="left"/>
-      <w:pPr>
-        <w:ind w:left="0" w:firstLine="0"/>
+      <w:start w:val="1"/>
+      <w:numFmt w:val="lowerRoman"/>
+      <w:lvlText w:val="%6."/>
+      <w:lvlJc w:val="right"/>
+      <w:pPr>
+        <w:ind w:left="4392" w:hanging="180"/>
       </w:pPr>
       <w:rPr/>
     </w:lvl>
     <w:lvl w:ilvl="6">
-      <w:start w:val="0"/>
+      <w:start w:val="1"/>
       <w:numFmt w:val="decimal"/>
-      <w:lvlText w:val=""/>
+      <w:lvlText w:val="%7."/>
       <w:lvlJc w:val="left"/>
       <w:pPr>
-        <w:ind w:left="0" w:firstLine="0"/>
+        <w:ind w:left="5112" w:hanging="360"/>
       </w:pPr>
       <w:rPr/>
     </w:lvl>
     <w:lvl w:ilvl="7">
-      <w:start w:val="0"/>
-      <w:numFmt w:val="decimal"/>
-      <w:lvlText w:val=""/>
+      <w:start w:val="1"/>
+      <w:numFmt w:val="lowerLetter"/>
+      <w:lvlText w:val="%8."/>
       <w:lvlJc w:val="left"/>
       <w:pPr>
-        <w:ind w:left="0" w:firstLine="0"/>
+        <w:ind w:left="5832" w:hanging="360"/>
       </w:pPr>
       <w:rPr/>
     </w:lvl>
     <w:lvl w:ilvl="8">
-      <w:start w:val="0"/>
-      <w:numFmt w:val="decimal"/>
-      <w:lvlText w:val=""/>
-      <w:lvlJc w:val="left"/>
-      <w:pPr>
-        <w:ind w:left="0" w:firstLine="0"/>
+      <w:start w:val="1"/>
+      <w:numFmt w:val="lowerRoman"/>
+      <w:lvlText w:val="%9."/>
+      <w:lvlJc w:val="right"/>
+      <w:pPr>
+        <w:ind w:left="6552" w:hanging="180"/>
       </w:pPr>
       <w:rPr/>
     </w:lvl>
@@ -12042,42 +12421,6 @@
         <w:right w:w="10.0" w:type="dxa"/>
       </w:tblCellMar>
     </w:tblPr>
-    <w:tblStylePr w:type="band1Horz">
-      <w:tcPr/>
-    </w:tblStylePr>
-    <w:tblStylePr w:type="band1Vert">
-      <w:tcPr/>
-    </w:tblStylePr>
-    <w:tblStylePr w:type="band2Horz">
-      <w:tcPr/>
-    </w:tblStylePr>
-    <w:tblStylePr w:type="band2Vert">
-      <w:tcPr/>
-    </w:tblStylePr>
-    <w:tblStylePr w:type="firstCol">
-      <w:tcPr/>
-    </w:tblStylePr>
-    <w:tblStylePr w:type="firstRow">
-      <w:tcPr/>
-    </w:tblStylePr>
-    <w:tblStylePr w:type="lastCol">
-      <w:tcPr/>
-    </w:tblStylePr>
-    <w:tblStylePr w:type="lastRow">
-      <w:tcPr/>
-    </w:tblStylePr>
-    <w:tblStylePr w:type="neCell">
-      <w:tcPr/>
-    </w:tblStylePr>
-    <w:tblStylePr w:type="nwCell">
-      <w:tcPr/>
-    </w:tblStylePr>
-    <w:tblStylePr w:type="seCell">
-      <w:tcPr/>
-    </w:tblStylePr>
-    <w:tblStylePr w:type="swCell">
-      <w:tcPr/>
-    </w:tblStylePr>
   </w:style>
   <w:style w:type="table" w:styleId="Table6">
     <w:basedOn w:val="TableNormal"/>

</xml_diff>